<commit_message>
convenios: opciones de evaluaciones previo a descarga del convenio, se agrega plantilla de resolucion del convenio con los cambios pertinentes para que funcione
</commit_message>
<xml_diff>
--- a/public/word-template/convenio2022.docx
+++ b/public/word-template/convenio2022.docx
@@ -2882,6 +2882,15 @@
           <w:lang w:eastAsia="ar-SA"/>
         </w:rPr>
       </w:pPr>
+      <w:r>
+        <w:rPr>
+          <w:rFonts w:ascii="Calibri" w:hAnsi="Calibri" w:cs="Calibri"/>
+          <w:sz w:val="22"/>
+          <w:szCs w:val="20"/>
+          <w:lang w:eastAsia="ar-SA"/>
+        </w:rPr>
+        <w:t>${FIRST_EVAL_OPTION_BLOCK}</w:t>
+      </w:r>
     </w:p>
     <w:p>
       <w:pPr>
@@ -4050,108 +4059,62 @@
     </w:p>
     <w:p>
       <w:pPr>
-        <w:pStyle w:val="Prrafodelista"/>
         <w:spacing w:before="240" w:after="240"/>
         <w:jc w:val="both"/>
         <w:rPr>
-          <w:rFonts w:cs="Calibri"/>
-          <w:szCs w:val="20"/>
-          <w:highlight w:val="green"/>
-        </w:rPr>
-      </w:pPr>
+          <w:rFonts w:ascii="Calibri" w:hAnsi="Calibri" w:cs="Calibri"/>
+          <w:sz w:val="22"/>
+          <w:szCs w:val="18"/>
+        </w:rPr>
+      </w:pPr>
+      <w:r>
+        <w:rPr>
+          <w:rFonts w:ascii="Calibri" w:hAnsi="Calibri" w:cs="Calibri"/>
+          <w:sz w:val="22"/>
+          <w:szCs w:val="18"/>
+        </w:rPr>
+        <w:t>${/FIRST_EVAL_OPTION</w:t>
+      </w:r>
+      <w:r>
+        <w:rPr>
+          <w:rFonts w:ascii="Calibri" w:hAnsi="Calibri" w:cs="Calibri"/>
+          <w:sz w:val="22"/>
+          <w:szCs w:val="18"/>
+        </w:rPr>
+        <w:t>_BLOCK</w:t>
+      </w:r>
+      <w:r>
+        <w:rPr>
+          <w:rFonts w:ascii="Calibri" w:hAnsi="Calibri" w:cs="Calibri"/>
+          <w:sz w:val="22"/>
+          <w:szCs w:val="18"/>
+        </w:rPr>
+        <w:t>}</w:t>
+      </w:r>
     </w:p>
     <w:p>
       <w:pPr>
-        <w:pStyle w:val="Prrafodelista"/>
-        <w:spacing w:after="240" w:line="256" w:lineRule="auto"/>
-        <w:contextualSpacing/>
+        <w:tabs>
+          <w:tab w:val="left" w:pos="4395"/>
+        </w:tabs>
+        <w:spacing w:after="240"/>
         <w:jc w:val="both"/>
         <w:rPr>
-          <w:rFonts w:cs="Calibri"/>
-          <w:b/>
-          <w:szCs w:val="20"/>
-          <w:highlight w:val="green"/>
-        </w:rPr>
-      </w:pPr>
-    </w:p>
-    <w:p>
-      <w:pPr>
-        <w:pStyle w:val="Prrafodelista"/>
-        <w:spacing w:after="240" w:line="256" w:lineRule="auto"/>
-        <w:contextualSpacing/>
-        <w:jc w:val="both"/>
-        <w:rPr>
-          <w:rFonts w:cs="Calibri"/>
-          <w:b/>
-          <w:szCs w:val="20"/>
-          <w:highlight w:val="green"/>
-        </w:rPr>
-      </w:pPr>
-    </w:p>
-    <w:p>
-      <w:pPr>
-        <w:pStyle w:val="Prrafodelista"/>
-        <w:spacing w:after="240" w:line="256" w:lineRule="auto"/>
-        <w:contextualSpacing/>
-        <w:jc w:val="both"/>
-        <w:rPr>
-          <w:rFonts w:cs="Calibri"/>
-          <w:b/>
-          <w:color w:val="FF0000"/>
-          <w:szCs w:val="20"/>
-          <w:highlight w:val="green"/>
-        </w:rPr>
-      </w:pPr>
-      <w:r>
-        <w:rPr>
-          <w:rFonts w:cs="Calibri"/>
-          <w:b/>
-          <w:color w:val="FF0000"/>
-          <w:szCs w:val="20"/>
-          <w:highlight w:val="green"/>
-        </w:rPr>
-        <w:t xml:space="preserve">2° </w:t>
-      </w:r>
-      <w:r>
-        <w:rPr>
-          <w:rFonts w:cs="Calibri"/>
-          <w:b/>
-          <w:color w:val="FF0000"/>
-          <w:szCs w:val="20"/>
-          <w:highlight w:val="green"/>
-        </w:rPr>
-        <w:t xml:space="preserve">OPCION: </w:t>
-      </w:r>
-    </w:p>
-    <w:p>
-      <w:pPr>
-        <w:pStyle w:val="Prrafodelista"/>
-        <w:spacing w:after="240" w:line="256" w:lineRule="auto"/>
-        <w:contextualSpacing/>
-        <w:jc w:val="both"/>
-        <w:rPr>
-          <w:rFonts w:cs="Calibri"/>
-          <w:b/>
-          <w:color w:val="FF0000"/>
-          <w:szCs w:val="20"/>
-          <w:highlight w:val="green"/>
-        </w:rPr>
-      </w:pPr>
-    </w:p>
-    <w:p>
-      <w:pPr>
-        <w:pStyle w:val="Prrafodelista"/>
-        <w:spacing w:after="240" w:line="256" w:lineRule="auto"/>
-        <w:contextualSpacing/>
-        <w:jc w:val="both"/>
-        <w:rPr>
-          <w:rFonts w:cs="Calibri"/>
-          <w:b/>
-          <w:color w:val="FF0000"/>
-          <w:szCs w:val="20"/>
-          <w:highlight w:val="green"/>
-        </w:rPr>
-      </w:pPr>
+          <w:rFonts w:ascii="Calibri" w:hAnsi="Calibri" w:cs="Calibri"/>
+          <w:sz w:val="22"/>
+          <w:szCs w:val="20"/>
+          <w:lang w:eastAsia="ar-SA"/>
+        </w:rPr>
+      </w:pPr>
+      <w:r>
+        <w:rPr>
+          <w:rFonts w:ascii="Calibri" w:hAnsi="Calibri" w:cs="Calibri"/>
+          <w:sz w:val="22"/>
+          <w:szCs w:val="20"/>
+          <w:lang w:eastAsia="ar-SA"/>
+        </w:rPr>
+        <w:t>${SECOND_EVAL_OPTION_BLOCK}</w:t>
+      </w:r>
     </w:p>
     <w:p>
       <w:pPr>
@@ -4801,7 +4764,6 @@
                 <w:szCs w:val="18"/>
                 <w:highlight w:val="green"/>
               </w:rPr>
-              <w:lastRenderedPageBreak/>
               <w:t>Menos del %</w:t>
             </w:r>
           </w:p>
@@ -4958,6 +4920,7 @@
           <w:szCs w:val="20"/>
           <w:highlight w:val="green"/>
         </w:rPr>
+        <w:lastRenderedPageBreak/>
         <w:t xml:space="preserve">Excepcionalmente, cuando existan razones fundadas del incumplimiento, la unidad administrativa de la </w:t>
       </w:r>
       <w:r>
@@ -5384,74 +5347,51 @@
     </w:p>
     <w:p>
       <w:pPr>
-        <w:pStyle w:val="Prrafodelista"/>
-        <w:spacing w:after="240" w:line="256" w:lineRule="auto"/>
-        <w:contextualSpacing/>
+        <w:tabs>
+          <w:tab w:val="left" w:pos="4395"/>
+        </w:tabs>
+        <w:spacing w:after="240"/>
         <w:jc w:val="both"/>
         <w:rPr>
-          <w:rFonts w:cs="Calibri"/>
-          <w:szCs w:val="20"/>
-        </w:rPr>
-      </w:pPr>
+          <w:rFonts w:ascii="Calibri" w:hAnsi="Calibri" w:cs="Calibri"/>
+          <w:sz w:val="22"/>
+          <w:szCs w:val="20"/>
+          <w:lang w:eastAsia="ar-SA"/>
+        </w:rPr>
+      </w:pPr>
+      <w:r>
+        <w:rPr>
+          <w:rFonts w:ascii="Calibri" w:hAnsi="Calibri" w:cs="Calibri"/>
+          <w:sz w:val="22"/>
+          <w:szCs w:val="20"/>
+          <w:lang w:eastAsia="ar-SA"/>
+        </w:rPr>
+        <w:t>${/SECOND_EVAL_OPTION_BLOCK}</w:t>
+      </w:r>
     </w:p>
     <w:p>
       <w:pPr>
-        <w:pStyle w:val="Prrafodelista"/>
-        <w:spacing w:after="240" w:line="256" w:lineRule="auto"/>
-        <w:contextualSpacing/>
+        <w:tabs>
+          <w:tab w:val="left" w:pos="4395"/>
+        </w:tabs>
+        <w:spacing w:after="240"/>
         <w:jc w:val="both"/>
         <w:rPr>
-          <w:rFonts w:cs="Calibri"/>
-          <w:szCs w:val="20"/>
-        </w:rPr>
-      </w:pPr>
-    </w:p>
-    <w:p>
-      <w:pPr>
-        <w:pStyle w:val="Prrafodelista"/>
-        <w:spacing w:after="240" w:line="256" w:lineRule="auto"/>
-        <w:contextualSpacing/>
-        <w:jc w:val="both"/>
-        <w:rPr>
-          <w:rFonts w:cs="Calibri"/>
-          <w:b/>
-          <w:color w:val="FF0000"/>
-          <w:szCs w:val="20"/>
-          <w:highlight w:val="green"/>
-        </w:rPr>
-      </w:pPr>
-      <w:r>
-        <w:rPr>
-          <w:rFonts w:cs="Calibri"/>
-          <w:b/>
-          <w:color w:val="FF0000"/>
-          <w:szCs w:val="20"/>
-          <w:highlight w:val="green"/>
-        </w:rPr>
-        <w:t>3</w:t>
-      </w:r>
-      <w:r>
-        <w:rPr>
-          <w:rFonts w:cs="Calibri"/>
-          <w:b/>
-          <w:color w:val="FF0000"/>
-          <w:szCs w:val="20"/>
-          <w:highlight w:val="green"/>
-        </w:rPr>
-        <w:t xml:space="preserve">° OPCION: </w:t>
-      </w:r>
-    </w:p>
-    <w:p>
-      <w:pPr>
-        <w:pStyle w:val="Prrafodelista"/>
-        <w:spacing w:after="240" w:line="256" w:lineRule="auto"/>
-        <w:contextualSpacing/>
-        <w:jc w:val="both"/>
-        <w:rPr>
-          <w:rFonts w:cs="Calibri"/>
-          <w:szCs w:val="20"/>
-        </w:rPr>
-      </w:pPr>
+          <w:rFonts w:ascii="Calibri" w:hAnsi="Calibri" w:cs="Calibri"/>
+          <w:sz w:val="22"/>
+          <w:szCs w:val="20"/>
+          <w:lang w:eastAsia="ar-SA"/>
+        </w:rPr>
+      </w:pPr>
+      <w:r>
+        <w:rPr>
+          <w:rFonts w:ascii="Calibri" w:hAnsi="Calibri" w:cs="Calibri"/>
+          <w:sz w:val="22"/>
+          <w:szCs w:val="20"/>
+          <w:lang w:eastAsia="ar-SA"/>
+        </w:rPr>
+        <w:t>${THIRD_EVAL_OPTION_BLOCK}</w:t>
+      </w:r>
     </w:p>
     <w:p>
       <w:pPr>
@@ -5817,19 +5757,6 @@
     </w:p>
     <w:p>
       <w:pPr>
-        <w:pStyle w:val="Textoindependiente"/>
-        <w:spacing w:after="240"/>
-        <w:ind w:left="709"/>
-        <w:rPr>
-          <w:rFonts w:ascii="Calibri" w:eastAsia="Calibri" w:hAnsi="Calibri" w:cs="Calibri"/>
-          <w:sz w:val="22"/>
-          <w:szCs w:val="20"/>
-          <w:lang w:val="es-CL" w:eastAsia="en-US"/>
-        </w:rPr>
-      </w:pPr>
-    </w:p>
-    <w:p>
-      <w:pPr>
         <w:tabs>
           <w:tab w:val="left" w:pos="4395"/>
         </w:tabs>
@@ -5839,114 +5766,17 @@
           <w:rFonts w:ascii="Calibri" w:hAnsi="Calibri" w:cs="Calibri"/>
           <w:sz w:val="22"/>
           <w:szCs w:val="20"/>
-        </w:rPr>
-      </w:pPr>
-      <w:r>
-        <w:rPr>
-          <w:rFonts w:ascii="Calibri" w:hAnsi="Calibri" w:cs="Calibri"/>
-          <w:color w:val="000000"/>
-          <w:sz w:val="22"/>
-          <w:szCs w:val="20"/>
-        </w:rPr>
-        <w:t>No obstante, el</w:t>
-      </w:r>
-      <w:r>
-        <w:rPr>
-          <w:rFonts w:ascii="Calibri" w:hAnsi="Calibri" w:cs="Calibri"/>
-          <w:color w:val="000000"/>
-          <w:sz w:val="22"/>
-          <w:szCs w:val="20"/>
-        </w:rPr>
-        <w:t xml:space="preserve"> </w:t>
-      </w:r>
-      <w:r>
-        <w:rPr>
-          <w:rFonts w:ascii="Calibri" w:hAnsi="Calibri" w:cs="Calibri"/>
-          <w:b/>
-          <w:color w:val="000000"/>
-          <w:sz w:val="22"/>
-          <w:szCs w:val="20"/>
-        </w:rPr>
-        <w:t>“SERVICIO”</w:t>
-      </w:r>
-      <w:r>
-        <w:rPr>
-          <w:rFonts w:ascii="Calibri" w:hAnsi="Calibri" w:cs="Calibri"/>
-          <w:color w:val="000000"/>
-          <w:sz w:val="22"/>
-          <w:szCs w:val="20"/>
-        </w:rPr>
-        <w:t xml:space="preserve">, requerirá </w:t>
-      </w:r>
-      <w:r>
-        <w:rPr>
-          <w:rFonts w:ascii="Calibri" w:hAnsi="Calibri" w:cs="Calibri"/>
-          <w:color w:val="000000"/>
-          <w:sz w:val="22"/>
-          <w:szCs w:val="20"/>
-        </w:rPr>
-        <w:t xml:space="preserve">el envío de informes de avances </w:t>
-      </w:r>
-      <w:r>
-        <w:rPr>
-          <w:rFonts w:ascii="Calibri" w:hAnsi="Calibri" w:cs="Calibri"/>
-          <w:color w:val="000000"/>
-          <w:sz w:val="22"/>
-          <w:szCs w:val="20"/>
-        </w:rPr>
-        <w:t xml:space="preserve">de carácter </w:t>
-      </w:r>
-      <w:r>
-        <w:rPr>
-          <w:rFonts w:ascii="Calibri" w:hAnsi="Calibri" w:cs="Calibri"/>
-          <w:color w:val="000000"/>
-          <w:sz w:val="22"/>
-          <w:szCs w:val="20"/>
-        </w:rPr>
-        <w:t>técnico,</w:t>
-      </w:r>
-      <w:r>
-        <w:rPr>
-          <w:rFonts w:ascii="Calibri" w:hAnsi="Calibri" w:cs="Calibri"/>
-          <w:color w:val="000000"/>
-          <w:sz w:val="22"/>
-          <w:szCs w:val="20"/>
-        </w:rPr>
-        <w:t xml:space="preserve"> con el fin de</w:t>
-      </w:r>
-      <w:r>
-        <w:rPr>
-          <w:rFonts w:ascii="Calibri" w:hAnsi="Calibri" w:cs="Calibri"/>
-          <w:sz w:val="22"/>
-          <w:szCs w:val="20"/>
-        </w:rPr>
-        <w:t xml:space="preserve"> evaluar el cumplimiento de las actividades del </w:t>
-      </w:r>
-      <w:r>
-        <w:rPr>
-          <w:rFonts w:ascii="Calibri" w:hAnsi="Calibri" w:cs="Calibri"/>
-          <w:b/>
-          <w:sz w:val="22"/>
-          <w:szCs w:val="20"/>
-        </w:rPr>
-        <w:t>“PROGRAMA”</w:t>
-      </w:r>
-      <w:r>
-        <w:rPr>
-          <w:rFonts w:ascii="Calibri" w:hAnsi="Calibri" w:cs="Calibri"/>
-          <w:b/>
-          <w:sz w:val="22"/>
-          <w:szCs w:val="20"/>
-        </w:rPr>
-        <w:t>,</w:t>
-      </w:r>
-      <w:r>
-        <w:rPr>
-          <w:rFonts w:ascii="Calibri" w:hAnsi="Calibri" w:cs="Calibri"/>
-          <w:sz w:val="22"/>
-          <w:szCs w:val="20"/>
-        </w:rPr>
-        <w:t xml:space="preserve"> y realizar recomendaciones para su correcta ejecución a través de referente técnico del programa de atención primaria.</w:t>
+          <w:lang w:eastAsia="ar-SA"/>
+        </w:rPr>
+      </w:pPr>
+      <w:r>
+        <w:rPr>
+          <w:rFonts w:ascii="Calibri" w:hAnsi="Calibri" w:cs="Calibri"/>
+          <w:sz w:val="22"/>
+          <w:szCs w:val="20"/>
+          <w:lang w:eastAsia="ar-SA"/>
+        </w:rPr>
+        <w:t>${/THIRD_EVAL_OPTION_BLOCK}</w:t>
       </w:r>
     </w:p>
     <w:p>
@@ -5958,11 +5788,19 @@
         <w:jc w:val="both"/>
         <w:rPr>
           <w:rFonts w:ascii="Calibri" w:hAnsi="Calibri" w:cs="Calibri"/>
+          <w:sz w:val="22"/>
+          <w:szCs w:val="20"/>
+        </w:rPr>
+      </w:pPr>
+      <w:r>
+        <w:rPr>
+          <w:rFonts w:ascii="Calibri" w:hAnsi="Calibri" w:cs="Calibri"/>
           <w:color w:val="000000"/>
           <w:sz w:val="22"/>
           <w:szCs w:val="20"/>
         </w:rPr>
-      </w:pPr>
+        <w:t>No obstante, el</w:t>
+      </w:r>
       <w:r>
         <w:rPr>
           <w:rFonts w:ascii="Calibri" w:hAnsi="Calibri" w:cs="Calibri"/>
@@ -5970,16 +5808,17 @@
           <w:sz w:val="22"/>
           <w:szCs w:val="20"/>
         </w:rPr>
-        <w:t xml:space="preserve">Los datos considerados en </w:t>
-      </w:r>
-      <w:r>
-        <w:rPr>
-          <w:rFonts w:ascii="Calibri" w:hAnsi="Calibri" w:cs="Calibri"/>
+        <w:t xml:space="preserve"> </w:t>
+      </w:r>
+      <w:r>
+        <w:rPr>
+          <w:rFonts w:ascii="Calibri" w:hAnsi="Calibri" w:cs="Calibri"/>
+          <w:b/>
           <w:color w:val="000000"/>
           <w:sz w:val="22"/>
           <w:szCs w:val="20"/>
         </w:rPr>
-        <w:t>las</w:t>
+        <w:t>“SERVICIO”</w:t>
       </w:r>
       <w:r>
         <w:rPr>
@@ -5988,7 +5827,7 @@
           <w:sz w:val="22"/>
           <w:szCs w:val="20"/>
         </w:rPr>
-        <w:t xml:space="preserve"> evaluaciones </w:t>
+        <w:t xml:space="preserve">, requerirá </w:t>
       </w:r>
       <w:r>
         <w:rPr>
@@ -5997,7 +5836,7 @@
           <w:sz w:val="22"/>
           <w:szCs w:val="20"/>
         </w:rPr>
-        <w:t xml:space="preserve">técnicas </w:t>
+        <w:t xml:space="preserve">el envío de informes de avances </w:t>
       </w:r>
       <w:r>
         <w:rPr>
@@ -6006,23 +5845,47 @@
           <w:sz w:val="22"/>
           <w:szCs w:val="20"/>
         </w:rPr>
-        <w:t xml:space="preserve">del </w:t>
-      </w:r>
-      <w:r>
-        <w:rPr>
-          <w:rFonts w:ascii="Calibri" w:hAnsi="Calibri" w:cs="Calibri"/>
-          <w:b/>
+        <w:t xml:space="preserve">de carácter </w:t>
+      </w:r>
+      <w:r>
+        <w:rPr>
+          <w:rFonts w:ascii="Calibri" w:hAnsi="Calibri" w:cs="Calibri"/>
           <w:color w:val="000000"/>
           <w:sz w:val="22"/>
           <w:szCs w:val="20"/>
         </w:rPr>
+        <w:t>técnico,</w:t>
+      </w:r>
+      <w:r>
+        <w:rPr>
+          <w:rFonts w:ascii="Calibri" w:hAnsi="Calibri" w:cs="Calibri"/>
+          <w:color w:val="000000"/>
+          <w:sz w:val="22"/>
+          <w:szCs w:val="20"/>
+        </w:rPr>
+        <w:t xml:space="preserve"> con el fin de</w:t>
+      </w:r>
+      <w:r>
+        <w:rPr>
+          <w:rFonts w:ascii="Calibri" w:hAnsi="Calibri" w:cs="Calibri"/>
+          <w:sz w:val="22"/>
+          <w:szCs w:val="20"/>
+        </w:rPr>
+        <w:t xml:space="preserve"> evaluar el cumplimiento de las actividades del </w:t>
+      </w:r>
+      <w:r>
+        <w:rPr>
+          <w:rFonts w:ascii="Calibri" w:hAnsi="Calibri" w:cs="Calibri"/>
+          <w:b/>
+          <w:sz w:val="22"/>
+          <w:szCs w:val="20"/>
+        </w:rPr>
         <w:t>“PROGRAMA”</w:t>
       </w:r>
       <w:r>
         <w:rPr>
           <w:rFonts w:ascii="Calibri" w:hAnsi="Calibri" w:cs="Calibri"/>
           <w:b/>
-          <w:color w:val="000000"/>
           <w:sz w:val="22"/>
           <w:szCs w:val="20"/>
         </w:rPr>
@@ -6031,236 +5894,10 @@
       <w:r>
         <w:rPr>
           <w:rFonts w:ascii="Calibri" w:hAnsi="Calibri" w:cs="Calibri"/>
-          <w:color w:val="000000"/>
-          <w:sz w:val="22"/>
-          <w:szCs w:val="20"/>
-        </w:rPr>
-        <w:t xml:space="preserve"> serán </w:t>
-      </w:r>
-      <w:r>
-        <w:rPr>
-          <w:rFonts w:ascii="Calibri" w:hAnsi="Calibri" w:cs="Calibri"/>
-          <w:color w:val="000000"/>
-          <w:sz w:val="22"/>
-          <w:szCs w:val="20"/>
-        </w:rPr>
-        <w:t>constatados</w:t>
-      </w:r>
-      <w:r>
-        <w:rPr>
-          <w:rFonts w:ascii="Calibri" w:hAnsi="Calibri" w:cs="Calibri"/>
-          <w:color w:val="000000"/>
-          <w:sz w:val="22"/>
-          <w:szCs w:val="20"/>
-        </w:rPr>
-        <w:t xml:space="preserve"> por el Departamento de Atención Primaria del </w:t>
-      </w:r>
-      <w:r>
-        <w:rPr>
-          <w:rFonts w:ascii="Calibri" w:hAnsi="Calibri" w:cs="Calibri"/>
-          <w:b/>
-          <w:color w:val="000000"/>
-          <w:sz w:val="22"/>
-          <w:szCs w:val="20"/>
-        </w:rPr>
-        <w:t>“SERVICIO”</w:t>
-      </w:r>
-      <w:r>
-        <w:rPr>
-          <w:rFonts w:ascii="Calibri" w:hAnsi="Calibri" w:cs="Calibri"/>
-          <w:b/>
-          <w:color w:val="000000"/>
-          <w:sz w:val="22"/>
-          <w:szCs w:val="20"/>
-        </w:rPr>
-        <w:t>,</w:t>
-      </w:r>
-      <w:r>
-        <w:rPr>
-          <w:rFonts w:ascii="Calibri" w:hAnsi="Calibri" w:cs="Calibri"/>
-          <w:color w:val="000000"/>
-          <w:sz w:val="22"/>
-          <w:szCs w:val="20"/>
-        </w:rPr>
-        <w:t xml:space="preserve"> mediante solicitud de informes y vi</w:t>
-      </w:r>
-      <w:r>
-        <w:rPr>
-          <w:rFonts w:ascii="Calibri" w:hAnsi="Calibri" w:cs="Calibri"/>
-          <w:color w:val="000000"/>
-          <w:sz w:val="22"/>
-          <w:szCs w:val="20"/>
-        </w:rPr>
-        <w:t xml:space="preserve">sitas </w:t>
-      </w:r>
-      <w:proofErr w:type="spellStart"/>
-      <w:r>
-        <w:rPr>
-          <w:rFonts w:ascii="Calibri" w:hAnsi="Calibri" w:cs="Calibri"/>
-          <w:color w:val="000000"/>
-          <w:sz w:val="22"/>
-          <w:szCs w:val="20"/>
-        </w:rPr>
-        <w:t>inspectivas</w:t>
-      </w:r>
-      <w:proofErr w:type="spellEnd"/>
-      <w:r>
-        <w:rPr>
-          <w:rFonts w:ascii="Calibri" w:hAnsi="Calibri" w:cs="Calibri"/>
-          <w:color w:val="000000"/>
-          <w:sz w:val="22"/>
-          <w:szCs w:val="20"/>
-        </w:rPr>
-        <w:t xml:space="preserve"> por parte del/</w:t>
-      </w:r>
-      <w:proofErr w:type="gramStart"/>
-      <w:r>
-        <w:rPr>
-          <w:rFonts w:ascii="Calibri" w:hAnsi="Calibri" w:cs="Calibri"/>
-          <w:color w:val="000000"/>
-          <w:sz w:val="22"/>
-          <w:szCs w:val="20"/>
-        </w:rPr>
-        <w:t>la  Referente</w:t>
-      </w:r>
-      <w:proofErr w:type="gramEnd"/>
-      <w:r>
-        <w:rPr>
-          <w:rFonts w:ascii="Calibri" w:hAnsi="Calibri" w:cs="Calibri"/>
-          <w:color w:val="000000"/>
-          <w:sz w:val="22"/>
-          <w:szCs w:val="20"/>
-        </w:rPr>
-        <w:t xml:space="preserve"> T</w:t>
-      </w:r>
-      <w:r>
-        <w:rPr>
-          <w:rFonts w:ascii="Calibri" w:hAnsi="Calibri" w:cs="Calibri"/>
-          <w:color w:val="000000"/>
-          <w:sz w:val="22"/>
-          <w:szCs w:val="20"/>
-        </w:rPr>
-        <w:t>écnico</w:t>
-      </w:r>
-      <w:r>
-        <w:rPr>
-          <w:rFonts w:ascii="Calibri" w:hAnsi="Calibri" w:cs="Calibri"/>
-          <w:color w:val="000000"/>
-          <w:sz w:val="22"/>
-          <w:szCs w:val="20"/>
-        </w:rPr>
-        <w:t xml:space="preserve"> Encargado/a</w:t>
-      </w:r>
-      <w:r>
-        <w:rPr>
-          <w:rFonts w:ascii="Calibri" w:hAnsi="Calibri" w:cs="Calibri"/>
-          <w:color w:val="000000"/>
-          <w:sz w:val="22"/>
-          <w:szCs w:val="20"/>
-        </w:rPr>
-        <w:t xml:space="preserve"> del</w:t>
-      </w:r>
-      <w:r>
-        <w:rPr>
-          <w:rFonts w:ascii="Calibri" w:hAnsi="Calibri" w:cs="Calibri"/>
-          <w:color w:val="000000"/>
-          <w:sz w:val="22"/>
-          <w:szCs w:val="20"/>
-        </w:rPr>
-        <w:t xml:space="preserve"> </w:t>
-      </w:r>
-      <w:r>
-        <w:rPr>
-          <w:rFonts w:ascii="Calibri" w:hAnsi="Calibri" w:cs="Calibri"/>
-          <w:b/>
-          <w:color w:val="000000"/>
-          <w:sz w:val="22"/>
-          <w:szCs w:val="20"/>
-        </w:rPr>
-        <w:t>“PROGRAM</w:t>
-      </w:r>
-      <w:r>
-        <w:rPr>
-          <w:rFonts w:ascii="Calibri" w:hAnsi="Calibri" w:cs="Calibri"/>
-          <w:color w:val="000000"/>
-          <w:sz w:val="22"/>
-          <w:szCs w:val="20"/>
-        </w:rPr>
-        <w:t>A”</w:t>
-      </w:r>
-      <w:r>
-        <w:rPr>
-          <w:rFonts w:ascii="Calibri" w:hAnsi="Calibri" w:cs="Calibri"/>
-          <w:color w:val="000000"/>
-          <w:sz w:val="22"/>
-          <w:szCs w:val="20"/>
-        </w:rPr>
-        <w:t xml:space="preserve"> perteneciente al </w:t>
-      </w:r>
-      <w:r>
-        <w:rPr>
-          <w:rFonts w:ascii="Calibri" w:hAnsi="Calibri" w:cs="Calibri"/>
-          <w:color w:val="000000"/>
-          <w:sz w:val="22"/>
-          <w:szCs w:val="20"/>
-        </w:rPr>
-        <w:t xml:space="preserve"> </w:t>
-      </w:r>
-      <w:r>
-        <w:rPr>
-          <w:rFonts w:ascii="Calibri" w:hAnsi="Calibri" w:cs="Calibri"/>
-          <w:b/>
-          <w:color w:val="000000"/>
-          <w:sz w:val="22"/>
-          <w:szCs w:val="20"/>
-        </w:rPr>
-        <w:t>“SERVICIO”</w:t>
-      </w:r>
-      <w:r>
-        <w:rPr>
-          <w:rFonts w:ascii="Calibri" w:hAnsi="Calibri" w:cs="Calibri"/>
-          <w:color w:val="000000"/>
-          <w:sz w:val="22"/>
-          <w:szCs w:val="20"/>
-        </w:rPr>
-        <w:t xml:space="preserve">. Por lo anterior, la </w:t>
-      </w:r>
-      <w:r>
-        <w:rPr>
-          <w:rFonts w:ascii="Calibri" w:hAnsi="Calibri" w:cs="Calibri"/>
-          <w:b/>
-          <w:color w:val="000000"/>
-          <w:sz w:val="22"/>
-          <w:szCs w:val="20"/>
-        </w:rPr>
-        <w:t>“MUNICIPALIDAD”</w:t>
-      </w:r>
-      <w:r>
-        <w:rPr>
-          <w:rFonts w:ascii="Calibri" w:hAnsi="Calibri" w:cs="Calibri"/>
-          <w:color w:val="000000"/>
-          <w:sz w:val="22"/>
-          <w:szCs w:val="20"/>
-        </w:rPr>
-        <w:t xml:space="preserve"> deberá contar con informes de</w:t>
-      </w:r>
-      <w:r>
-        <w:rPr>
-          <w:rFonts w:ascii="Calibri" w:hAnsi="Calibri" w:cs="Calibri"/>
-          <w:color w:val="000000"/>
-          <w:sz w:val="22"/>
-          <w:szCs w:val="20"/>
-        </w:rPr>
-        <w:t>tallados</w:t>
-      </w:r>
-      <w:r>
-        <w:rPr>
-          <w:rFonts w:ascii="Calibri" w:hAnsi="Calibri" w:cs="Calibri"/>
-          <w:color w:val="000000"/>
-          <w:sz w:val="22"/>
-          <w:szCs w:val="20"/>
-        </w:rPr>
-        <w:t xml:space="preserve"> de fácil acceso, que respalden la información entregada. </w:t>
+          <w:sz w:val="22"/>
+          <w:szCs w:val="20"/>
+        </w:rPr>
+        <w:t xml:space="preserve"> y realizar recomendaciones para su correcta ejecución a través de referente técnico del programa de atención primaria.</w:t>
       </w:r>
     </w:p>
     <w:p>
@@ -6284,7 +5921,7 @@
           <w:sz w:val="22"/>
           <w:szCs w:val="20"/>
         </w:rPr>
-        <w:t xml:space="preserve">El resultado de los indicadores al mes de diciembre </w:t>
+        <w:t xml:space="preserve">Los datos considerados en </w:t>
       </w:r>
       <w:r>
         <w:rPr>
@@ -6293,7 +5930,7 @@
           <w:sz w:val="22"/>
           <w:szCs w:val="20"/>
         </w:rPr>
-        <w:t>podrá</w:t>
+        <w:t>las</w:t>
       </w:r>
       <w:r>
         <w:rPr>
@@ -6302,7 +5939,7 @@
           <w:sz w:val="22"/>
           <w:szCs w:val="20"/>
         </w:rPr>
-        <w:t xml:space="preserve"> tener incidencia en los criterios de asignación de recursos del año siguiente</w:t>
+        <w:t xml:space="preserve"> evaluaciones </w:t>
       </w:r>
       <w:r>
         <w:rPr>
@@ -6311,7 +5948,270 @@
           <w:sz w:val="22"/>
           <w:szCs w:val="20"/>
         </w:rPr>
-        <w:t>.</w:t>
+        <w:t xml:space="preserve">técnicas </w:t>
+      </w:r>
+      <w:r>
+        <w:rPr>
+          <w:rFonts w:ascii="Calibri" w:hAnsi="Calibri" w:cs="Calibri"/>
+          <w:color w:val="000000"/>
+          <w:sz w:val="22"/>
+          <w:szCs w:val="20"/>
+        </w:rPr>
+        <w:t xml:space="preserve">del </w:t>
+      </w:r>
+      <w:r>
+        <w:rPr>
+          <w:rFonts w:ascii="Calibri" w:hAnsi="Calibri" w:cs="Calibri"/>
+          <w:b/>
+          <w:color w:val="000000"/>
+          <w:sz w:val="22"/>
+          <w:szCs w:val="20"/>
+        </w:rPr>
+        <w:t>“PROGRAMA”</w:t>
+      </w:r>
+      <w:r>
+        <w:rPr>
+          <w:rFonts w:ascii="Calibri" w:hAnsi="Calibri" w:cs="Calibri"/>
+          <w:b/>
+          <w:color w:val="000000"/>
+          <w:sz w:val="22"/>
+          <w:szCs w:val="20"/>
+        </w:rPr>
+        <w:t>,</w:t>
+      </w:r>
+      <w:r>
+        <w:rPr>
+          <w:rFonts w:ascii="Calibri" w:hAnsi="Calibri" w:cs="Calibri"/>
+          <w:color w:val="000000"/>
+          <w:sz w:val="22"/>
+          <w:szCs w:val="20"/>
+        </w:rPr>
+        <w:t xml:space="preserve"> serán </w:t>
+      </w:r>
+      <w:r>
+        <w:rPr>
+          <w:rFonts w:ascii="Calibri" w:hAnsi="Calibri" w:cs="Calibri"/>
+          <w:color w:val="000000"/>
+          <w:sz w:val="22"/>
+          <w:szCs w:val="20"/>
+        </w:rPr>
+        <w:t>constatados</w:t>
+      </w:r>
+      <w:r>
+        <w:rPr>
+          <w:rFonts w:ascii="Calibri" w:hAnsi="Calibri" w:cs="Calibri"/>
+          <w:color w:val="000000"/>
+          <w:sz w:val="22"/>
+          <w:szCs w:val="20"/>
+        </w:rPr>
+        <w:t xml:space="preserve"> por el Departamento de Atención Primaria del </w:t>
+      </w:r>
+      <w:r>
+        <w:rPr>
+          <w:rFonts w:ascii="Calibri" w:hAnsi="Calibri" w:cs="Calibri"/>
+          <w:b/>
+          <w:color w:val="000000"/>
+          <w:sz w:val="22"/>
+          <w:szCs w:val="20"/>
+        </w:rPr>
+        <w:t>“SERVICIO”</w:t>
+      </w:r>
+      <w:r>
+        <w:rPr>
+          <w:rFonts w:ascii="Calibri" w:hAnsi="Calibri" w:cs="Calibri"/>
+          <w:b/>
+          <w:color w:val="000000"/>
+          <w:sz w:val="22"/>
+          <w:szCs w:val="20"/>
+        </w:rPr>
+        <w:t>,</w:t>
+      </w:r>
+      <w:r>
+        <w:rPr>
+          <w:rFonts w:ascii="Calibri" w:hAnsi="Calibri" w:cs="Calibri"/>
+          <w:color w:val="000000"/>
+          <w:sz w:val="22"/>
+          <w:szCs w:val="20"/>
+        </w:rPr>
+        <w:t xml:space="preserve"> mediante solicitud de informes y vi</w:t>
+      </w:r>
+      <w:r>
+        <w:rPr>
+          <w:rFonts w:ascii="Calibri" w:hAnsi="Calibri" w:cs="Calibri"/>
+          <w:color w:val="000000"/>
+          <w:sz w:val="22"/>
+          <w:szCs w:val="20"/>
+        </w:rPr>
+        <w:t xml:space="preserve">sitas </w:t>
+      </w:r>
+      <w:proofErr w:type="spellStart"/>
+      <w:r>
+        <w:rPr>
+          <w:rFonts w:ascii="Calibri" w:hAnsi="Calibri" w:cs="Calibri"/>
+          <w:color w:val="000000"/>
+          <w:sz w:val="22"/>
+          <w:szCs w:val="20"/>
+        </w:rPr>
+        <w:t>inspectivas</w:t>
+      </w:r>
+      <w:proofErr w:type="spellEnd"/>
+      <w:r>
+        <w:rPr>
+          <w:rFonts w:ascii="Calibri" w:hAnsi="Calibri" w:cs="Calibri"/>
+          <w:color w:val="000000"/>
+          <w:sz w:val="22"/>
+          <w:szCs w:val="20"/>
+        </w:rPr>
+        <w:t xml:space="preserve"> por parte del/</w:t>
+      </w:r>
+      <w:proofErr w:type="gramStart"/>
+      <w:r>
+        <w:rPr>
+          <w:rFonts w:ascii="Calibri" w:hAnsi="Calibri" w:cs="Calibri"/>
+          <w:color w:val="000000"/>
+          <w:sz w:val="22"/>
+          <w:szCs w:val="20"/>
+        </w:rPr>
+        <w:t>la  Referente</w:t>
+      </w:r>
+      <w:proofErr w:type="gramEnd"/>
+      <w:r>
+        <w:rPr>
+          <w:rFonts w:ascii="Calibri" w:hAnsi="Calibri" w:cs="Calibri"/>
+          <w:color w:val="000000"/>
+          <w:sz w:val="22"/>
+          <w:szCs w:val="20"/>
+        </w:rPr>
+        <w:t xml:space="preserve"> T</w:t>
+      </w:r>
+      <w:r>
+        <w:rPr>
+          <w:rFonts w:ascii="Calibri" w:hAnsi="Calibri" w:cs="Calibri"/>
+          <w:color w:val="000000"/>
+          <w:sz w:val="22"/>
+          <w:szCs w:val="20"/>
+        </w:rPr>
+        <w:t>écnico</w:t>
+      </w:r>
+      <w:r>
+        <w:rPr>
+          <w:rFonts w:ascii="Calibri" w:hAnsi="Calibri" w:cs="Calibri"/>
+          <w:color w:val="000000"/>
+          <w:sz w:val="22"/>
+          <w:szCs w:val="20"/>
+        </w:rPr>
+        <w:t xml:space="preserve"> Encargado/a</w:t>
+      </w:r>
+      <w:r>
+        <w:rPr>
+          <w:rFonts w:ascii="Calibri" w:hAnsi="Calibri" w:cs="Calibri"/>
+          <w:color w:val="000000"/>
+          <w:sz w:val="22"/>
+          <w:szCs w:val="20"/>
+        </w:rPr>
+        <w:t xml:space="preserve"> del</w:t>
+      </w:r>
+      <w:r>
+        <w:rPr>
+          <w:rFonts w:ascii="Calibri" w:hAnsi="Calibri" w:cs="Calibri"/>
+          <w:color w:val="000000"/>
+          <w:sz w:val="22"/>
+          <w:szCs w:val="20"/>
+        </w:rPr>
+        <w:t xml:space="preserve"> </w:t>
+      </w:r>
+      <w:r>
+        <w:rPr>
+          <w:rFonts w:ascii="Calibri" w:hAnsi="Calibri" w:cs="Calibri"/>
+          <w:b/>
+          <w:color w:val="000000"/>
+          <w:sz w:val="22"/>
+          <w:szCs w:val="20"/>
+        </w:rPr>
+        <w:t>“PROGRAM</w:t>
+      </w:r>
+      <w:r>
+        <w:rPr>
+          <w:rFonts w:ascii="Calibri" w:hAnsi="Calibri" w:cs="Calibri"/>
+          <w:color w:val="000000"/>
+          <w:sz w:val="22"/>
+          <w:szCs w:val="20"/>
+        </w:rPr>
+        <w:t>A”</w:t>
+      </w:r>
+      <w:r>
+        <w:rPr>
+          <w:rFonts w:ascii="Calibri" w:hAnsi="Calibri" w:cs="Calibri"/>
+          <w:color w:val="000000"/>
+          <w:sz w:val="22"/>
+          <w:szCs w:val="20"/>
+        </w:rPr>
+        <w:t xml:space="preserve"> perteneciente al </w:t>
+      </w:r>
+      <w:r>
+        <w:rPr>
+          <w:rFonts w:ascii="Calibri" w:hAnsi="Calibri" w:cs="Calibri"/>
+          <w:color w:val="000000"/>
+          <w:sz w:val="22"/>
+          <w:szCs w:val="20"/>
+        </w:rPr>
+        <w:t xml:space="preserve"> </w:t>
+      </w:r>
+      <w:r>
+        <w:rPr>
+          <w:rFonts w:ascii="Calibri" w:hAnsi="Calibri" w:cs="Calibri"/>
+          <w:b/>
+          <w:color w:val="000000"/>
+          <w:sz w:val="22"/>
+          <w:szCs w:val="20"/>
+        </w:rPr>
+        <w:t>“SERVICIO”</w:t>
+      </w:r>
+      <w:r>
+        <w:rPr>
+          <w:rFonts w:ascii="Calibri" w:hAnsi="Calibri" w:cs="Calibri"/>
+          <w:color w:val="000000"/>
+          <w:sz w:val="22"/>
+          <w:szCs w:val="20"/>
+        </w:rPr>
+        <w:t xml:space="preserve">. Por lo anterior, la </w:t>
+      </w:r>
+      <w:r>
+        <w:rPr>
+          <w:rFonts w:ascii="Calibri" w:hAnsi="Calibri" w:cs="Calibri"/>
+          <w:b/>
+          <w:color w:val="000000"/>
+          <w:sz w:val="22"/>
+          <w:szCs w:val="20"/>
+        </w:rPr>
+        <w:t>“MUNICIPALIDAD”</w:t>
+      </w:r>
+      <w:r>
+        <w:rPr>
+          <w:rFonts w:ascii="Calibri" w:hAnsi="Calibri" w:cs="Calibri"/>
+          <w:color w:val="000000"/>
+          <w:sz w:val="22"/>
+          <w:szCs w:val="20"/>
+        </w:rPr>
+        <w:t xml:space="preserve"> deberá contar con informes de</w:t>
+      </w:r>
+      <w:r>
+        <w:rPr>
+          <w:rFonts w:ascii="Calibri" w:hAnsi="Calibri" w:cs="Calibri"/>
+          <w:color w:val="000000"/>
+          <w:sz w:val="22"/>
+          <w:szCs w:val="20"/>
+        </w:rPr>
+        <w:t>tallados</w:t>
+      </w:r>
+      <w:r>
+        <w:rPr>
+          <w:rFonts w:ascii="Calibri" w:hAnsi="Calibri" w:cs="Calibri"/>
+          <w:color w:val="000000"/>
+          <w:sz w:val="22"/>
+          <w:szCs w:val="20"/>
+        </w:rPr>
+        <w:t xml:space="preserve"> de fácil acceso, que respalden la información entregada. </w:t>
       </w:r>
     </w:p>
     <w:p>
@@ -6323,35 +6223,46 @@
         <w:jc w:val="both"/>
         <w:rPr>
           <w:rFonts w:ascii="Calibri" w:hAnsi="Calibri" w:cs="Calibri"/>
-          <w:sz w:val="22"/>
-          <w:szCs w:val="20"/>
-        </w:rPr>
-      </w:pPr>
-      <w:r>
-        <w:rPr>
-          <w:rFonts w:ascii="Calibri" w:hAnsi="Calibri" w:cs="Calibri"/>
-          <w:sz w:val="22"/>
-          <w:szCs w:val="20"/>
-        </w:rPr>
-        <w:lastRenderedPageBreak/>
-        <w:t xml:space="preserve">La evaluación del cumplimiento se realizará en forma global para el </w:t>
-      </w:r>
-      <w:r>
-        <w:rPr>
-          <w:rFonts w:ascii="Calibri" w:hAnsi="Calibri" w:cs="Calibri"/>
-          <w:b/>
-          <w:sz w:val="22"/>
-          <w:szCs w:val="20"/>
-        </w:rPr>
-        <w:t>“PROGRAMA”,</w:t>
-      </w:r>
-      <w:r>
-        <w:rPr>
-          <w:rFonts w:ascii="Calibri" w:hAnsi="Calibri" w:cs="Calibri"/>
-          <w:sz w:val="22"/>
-          <w:szCs w:val="20"/>
-        </w:rPr>
-        <w:t xml:space="preserve"> según el siguiente detalle:</w:t>
+          <w:color w:val="000000"/>
+          <w:sz w:val="22"/>
+          <w:szCs w:val="20"/>
+        </w:rPr>
+      </w:pPr>
+      <w:r>
+        <w:rPr>
+          <w:rFonts w:ascii="Calibri" w:hAnsi="Calibri" w:cs="Calibri"/>
+          <w:color w:val="000000"/>
+          <w:sz w:val="22"/>
+          <w:szCs w:val="20"/>
+        </w:rPr>
+        <w:t xml:space="preserve">El resultado de los indicadores al mes de diciembre </w:t>
+      </w:r>
+      <w:r>
+        <w:rPr>
+          <w:rFonts w:ascii="Calibri" w:hAnsi="Calibri" w:cs="Calibri"/>
+          <w:color w:val="000000"/>
+          <w:sz w:val="22"/>
+          <w:szCs w:val="20"/>
+        </w:rPr>
+        <w:t>podrá</w:t>
+      </w:r>
+      <w:r>
+        <w:rPr>
+          <w:rFonts w:ascii="Calibri" w:hAnsi="Calibri" w:cs="Calibri"/>
+          <w:color w:val="000000"/>
+          <w:sz w:val="22"/>
+          <w:szCs w:val="20"/>
+        </w:rPr>
+        <w:t xml:space="preserve"> tener incidencia en los criterios de asignación de recursos del año siguiente</w:t>
+      </w:r>
+      <w:r>
+        <w:rPr>
+          <w:rFonts w:ascii="Calibri" w:hAnsi="Calibri" w:cs="Calibri"/>
+          <w:color w:val="000000"/>
+          <w:sz w:val="22"/>
+          <w:szCs w:val="20"/>
+        </w:rPr>
+        <w:t>.</w:t>
       </w:r>
     </w:p>
     <w:p>
@@ -6363,12 +6274,35 @@
         <w:jc w:val="both"/>
         <w:rPr>
           <w:rFonts w:ascii="Calibri" w:hAnsi="Calibri" w:cs="Calibri"/>
-          <w:b/>
-          <w:color w:val="000000"/>
-          <w:sz w:val="22"/>
-          <w:szCs w:val="20"/>
-        </w:rPr>
-      </w:pPr>
+          <w:sz w:val="22"/>
+          <w:szCs w:val="20"/>
+        </w:rPr>
+      </w:pPr>
+      <w:r>
+        <w:rPr>
+          <w:rFonts w:ascii="Calibri" w:hAnsi="Calibri" w:cs="Calibri"/>
+          <w:sz w:val="22"/>
+          <w:szCs w:val="20"/>
+        </w:rPr>
+        <w:t xml:space="preserve">La evaluación del cumplimiento se realizará en forma global para el </w:t>
+      </w:r>
+      <w:r>
+        <w:rPr>
+          <w:rFonts w:ascii="Calibri" w:hAnsi="Calibri" w:cs="Calibri"/>
+          <w:b/>
+          <w:sz w:val="22"/>
+          <w:szCs w:val="20"/>
+        </w:rPr>
+        <w:t>“PROGRAMA”,</w:t>
+      </w:r>
+      <w:r>
+        <w:rPr>
+          <w:rFonts w:ascii="Calibri" w:hAnsi="Calibri" w:cs="Calibri"/>
+          <w:sz w:val="22"/>
+          <w:szCs w:val="20"/>
+        </w:rPr>
+        <w:t xml:space="preserve"> según el siguiente detalle:</w:t>
+      </w:r>
     </w:p>
     <w:p>
       <w:pPr>
@@ -6417,7 +6351,14 @@
           <w:szCs w:val="20"/>
         </w:rPr>
       </w:pPr>
-      <w:r>
+    </w:p>
+    <w:p>
+      <w:pPr>
+        <w:tabs>
+          <w:tab w:val="left" w:pos="4395"/>
+        </w:tabs>
+        <w:spacing w:after="240"/>
+        <w:jc w:val="both"/>
         <w:rPr>
           <w:rFonts w:ascii="Calibri" w:hAnsi="Calibri" w:cs="Calibri"/>
           <w:b/>
@@ -6425,6 +6366,16 @@
           <w:sz w:val="22"/>
           <w:szCs w:val="20"/>
         </w:rPr>
+      </w:pPr>
+      <w:r>
+        <w:rPr>
+          <w:rFonts w:ascii="Calibri" w:hAnsi="Calibri" w:cs="Calibri"/>
+          <w:b/>
+          <w:color w:val="000000"/>
+          <w:sz w:val="22"/>
+          <w:szCs w:val="20"/>
+        </w:rPr>
+        <w:lastRenderedPageBreak/>
         <w:t>INDICADORES Y MEDIOS DE VERIFICACIÓN:</w:t>
       </w:r>
     </w:p>
@@ -8196,7 +8147,6 @@
           <w:szCs w:val="20"/>
           <w:highlight w:val="green"/>
         </w:rPr>
-        <w:lastRenderedPageBreak/>
         <w:t>La primera cuota</w:t>
       </w:r>
       <w:r>
@@ -8547,7 +8497,19 @@
           <w:szCs w:val="20"/>
           <w:highlight w:val="green"/>
         </w:rPr>
-        <w:t xml:space="preserve"> del total de los recursos del presente convenio, se transferirá según los resultados obtenidos en la primera </w:t>
+        <w:t xml:space="preserve"> del total de los recursos del presente convenio, se transferirá según los </w:t>
+      </w:r>
+      <w:r>
+        <w:rPr>
+          <w:rFonts w:ascii="Calibri" w:hAnsi="Calibri" w:cs="Calibri"/>
+          <w:bCs/>
+          <w:color w:val="000000" w:themeColor="text1"/>
+          <w:sz w:val="22"/>
+          <w:szCs w:val="20"/>
+          <w:highlight w:val="green"/>
+        </w:rPr>
+        <w:lastRenderedPageBreak/>
+        <w:t xml:space="preserve">resultados obtenidos en la primera </w:t>
       </w:r>
       <w:r>
         <w:rPr>
@@ -9902,17 +9864,7 @@
           <w:szCs w:val="20"/>
           <w:highlight w:val="green"/>
         </w:rPr>
-        <w:t xml:space="preserve"> a través de la </w:t>
-      </w:r>
-      <w:r>
-        <w:rPr>
-          <w:rFonts w:cs="Calibri"/>
-          <w:bCs/>
-          <w:szCs w:val="20"/>
-          <w:highlight w:val="green"/>
-        </w:rPr>
-        <w:lastRenderedPageBreak/>
-        <w:t xml:space="preserve">plataforma habilitada para estos fines a la </w:t>
+        <w:t xml:space="preserve"> a través de la plataforma habilitada para estos fines a la </w:t>
       </w:r>
       <w:r>
         <w:rPr>
@@ -10063,7 +10015,17 @@
           <w:szCs w:val="20"/>
           <w:highlight w:val="green"/>
         </w:rPr>
-        <w:t xml:space="preserve"> de forma mensual, según lo dispuesto en la </w:t>
+        <w:t xml:space="preserve"> de </w:t>
+      </w:r>
+      <w:r>
+        <w:rPr>
+          <w:rFonts w:cs="Calibri"/>
+          <w:bCs/>
+          <w:szCs w:val="20"/>
+          <w:highlight w:val="green"/>
+        </w:rPr>
+        <w:lastRenderedPageBreak/>
+        <w:t xml:space="preserve">forma mensual, según lo dispuesto en la </w:t>
       </w:r>
       <w:r>
         <w:rPr>
@@ -12274,7 +12236,6 @@
           <w:sz w:val="22"/>
           <w:szCs w:val="20"/>
         </w:rPr>
-        <w:lastRenderedPageBreak/>
         <w:t>${</w:t>
       </w:r>
       <w:r>
@@ -12404,6 +12365,7 @@
           <w:sz w:val="22"/>
           <w:szCs w:val="20"/>
         </w:rPr>
+        <w:lastRenderedPageBreak/>
         <w:t>“SERVICIO”</w:t>
       </w:r>
       <w:r>
@@ -14142,7 +14104,6 @@
                 <w:sz w:val="22"/>
                 <w:szCs w:val="18"/>
               </w:rPr>
-              <w:lastRenderedPageBreak/>
               <w:t>Marzo</w:t>
             </w:r>
             <w:r>
@@ -14544,6 +14505,7 @@
                 <w:sz w:val="22"/>
                 <w:szCs w:val="18"/>
               </w:rPr>
+              <w:lastRenderedPageBreak/>
               <w:t>Agosto</w:t>
             </w:r>
             <w:r>
@@ -16173,16 +16135,7 @@
           <w:sz w:val="22"/>
           <w:szCs w:val="22"/>
         </w:rPr>
-        <w:t xml:space="preserve"> tenga la </w:t>
-      </w:r>
-      <w:r>
-        <w:rPr>
-          <w:rFonts w:ascii="Calibri" w:hAnsi="Calibri" w:cs="Calibri"/>
-          <w:sz w:val="22"/>
-          <w:szCs w:val="22"/>
-        </w:rPr>
-        <w:lastRenderedPageBreak/>
-        <w:t>calidad de ejecutor, deberá proporcionar información sobre el avance de las actividades realizadas.</w:t>
+        <w:t xml:space="preserve"> tenga la calidad de ejecutor, deberá proporcionar información sobre el avance de las actividades realizadas.</w:t>
       </w:r>
     </w:p>
     <w:p>
@@ -16356,6 +16309,7 @@
           <w:sz w:val="22"/>
           <w:szCs w:val="22"/>
         </w:rPr>
+        <w:lastRenderedPageBreak/>
         <w:t xml:space="preserve">El </w:t>
       </w:r>
       <w:r>
@@ -17682,16 +17636,7 @@
           <w:sz w:val="22"/>
           <w:szCs w:val="22"/>
         </w:rPr>
-        <w:t xml:space="preserve"> u órdenes de atención, </w:t>
-      </w:r>
-      <w:r>
-        <w:rPr>
-          <w:rFonts w:ascii="Calibri" w:hAnsi="Calibri" w:cs="Calibri"/>
-          <w:sz w:val="22"/>
-          <w:szCs w:val="22"/>
-        </w:rPr>
-        <w:lastRenderedPageBreak/>
-        <w:t xml:space="preserve">deberán realizarse en sistema de registro </w:t>
+        <w:t xml:space="preserve"> u órdenes de atención, deberán realizarse en sistema de registro </w:t>
       </w:r>
       <w:r>
         <w:rPr>
@@ -18015,8 +17960,18 @@
           <w:bCs/>
           <w:sz w:val="22"/>
           <w:szCs w:val="22"/>
-        </w:rPr>
-        <w:t xml:space="preserve">${ilustre} </w:t>
+          <w:highlight w:val="yellow"/>
+        </w:rPr>
+        <w:t>${ilustre}</w:t>
+      </w:r>
+      <w:r>
+        <w:rPr>
+          <w:rFonts w:ascii="Calibri" w:hAnsi="Calibri" w:cs="Calibri"/>
+          <w:bCs/>
+          <w:sz w:val="22"/>
+          <w:szCs w:val="22"/>
+        </w:rPr>
+        <w:t xml:space="preserve"> </w:t>
       </w:r>
       <w:r>
         <w:rPr>
@@ -18507,17 +18462,7 @@
           <w:sz w:val="22"/>
           <w:szCs w:val="22"/>
         </w:rPr>
-        <w:t xml:space="preserve">VIGÉSIMA </w:t>
-      </w:r>
-      <w:r>
-        <w:rPr>
-          <w:rFonts w:ascii="Calibri" w:hAnsi="Calibri" w:cs="Calibri"/>
-          <w:b/>
-          <w:bCs/>
-          <w:sz w:val="22"/>
-          <w:szCs w:val="22"/>
-        </w:rPr>
-        <w:t>SEGUNDA</w:t>
+        <w:t>VIGÉSIMA SEGUNDA</w:t>
       </w:r>
       <w:r>
         <w:rPr>
@@ -18542,6 +18487,7 @@
           <w:rFonts w:ascii="Calibri" w:hAnsi="Calibri" w:cs="Calibri"/>
           <w:sz w:val="22"/>
           <w:szCs w:val="22"/>
+          <w:highlight w:val="yellow"/>
         </w:rPr>
         <w:t>N°24-03 298-002</w:t>
       </w:r>
@@ -18551,56 +18497,23 @@
           <w:sz w:val="22"/>
           <w:szCs w:val="22"/>
         </w:rPr>
-        <w:t xml:space="preserve"> del</w:t>
-      </w:r>
-      <w:r>
-        <w:rPr>
-          <w:rFonts w:ascii="Calibri" w:hAnsi="Calibri" w:cs="Calibri"/>
-          <w:sz w:val="22"/>
-          <w:szCs w:val="22"/>
-        </w:rPr>
         <w:t xml:space="preserve"> </w:t>
       </w:r>
       <w:r>
         <w:rPr>
           <w:rFonts w:ascii="Calibri" w:hAnsi="Calibri" w:cs="Calibri"/>
           <w:b/>
-          <w:sz w:val="22"/>
-          <w:szCs w:val="22"/>
-        </w:rPr>
-        <w:t>“Presupuesto</w:t>
-      </w:r>
-      <w:r>
-        <w:rPr>
-          <w:rFonts w:ascii="Calibri" w:hAnsi="Calibri" w:cs="Calibri"/>
-          <w:b/>
-          <w:sz w:val="22"/>
-          <w:szCs w:val="22"/>
-        </w:rPr>
-        <w:t xml:space="preserve"> vigente</w:t>
-      </w:r>
-      <w:r>
-        <w:rPr>
-          <w:rFonts w:ascii="Calibri" w:hAnsi="Calibri" w:cs="Calibri"/>
-          <w:b/>
-          <w:sz w:val="22"/>
-          <w:szCs w:val="22"/>
-        </w:rPr>
-        <w:t xml:space="preserve"> del Servicio de Salud Iquique</w:t>
-      </w:r>
-      <w:r>
-        <w:rPr>
-          <w:rFonts w:ascii="Calibri" w:hAnsi="Calibri" w:cs="Calibri"/>
-          <w:b/>
-          <w:sz w:val="22"/>
-          <w:szCs w:val="22"/>
-        </w:rPr>
-        <w:t xml:space="preserve"> año 202</w:t>
-      </w:r>
-      <w:r>
-        <w:rPr>
-          <w:rFonts w:ascii="Calibri" w:hAnsi="Calibri" w:cs="Calibri"/>
-          <w:b/>
+          <w:bCs/>
+          <w:sz w:val="22"/>
+          <w:szCs w:val="22"/>
+        </w:rPr>
+        <w:t>“Presupuesto vigente del Servicio de Salud Iquique año 202</w:t>
+      </w:r>
+      <w:r>
+        <w:rPr>
+          <w:rFonts w:ascii="Calibri" w:hAnsi="Calibri" w:cs="Calibri"/>
+          <w:b/>
+          <w:bCs/>
           <w:sz w:val="22"/>
           <w:szCs w:val="22"/>
         </w:rPr>
@@ -18610,6 +18523,7 @@
         <w:rPr>
           <w:rFonts w:ascii="Calibri" w:hAnsi="Calibri" w:cs="Calibri"/>
           <w:b/>
+          <w:bCs/>
           <w:sz w:val="22"/>
           <w:szCs w:val="22"/>
         </w:rPr>
@@ -18796,8 +18710,12 @@
     </w:tbl>
     <w:p/>
     <w:sectPr>
-      <w:headerReference w:type="default" r:id="rId8"/>
-      <w:footerReference w:type="default" r:id="rId9"/>
+      <w:headerReference w:type="even" r:id="rId8"/>
+      <w:headerReference w:type="default" r:id="rId9"/>
+      <w:footerReference w:type="even" r:id="rId10"/>
+      <w:footerReference w:type="default" r:id="rId11"/>
+      <w:headerReference w:type="first" r:id="rId12"/>
+      <w:footerReference w:type="first" r:id="rId13"/>
       <w:pgSz w:w="12240" w:h="20160" w:code="5"/>
       <w:pgMar w:top="1418" w:right="1701" w:bottom="1135" w:left="1701" w:header="720" w:footer="247" w:gutter="0"/>
       <w:cols w:space="720"/>
@@ -18827,6 +18745,16 @@
 </file>
 
 <file path=word/footer1.xml><?xml version="1.0" encoding="utf-8"?>
+<w:ftr xmlns:wpc="http://schemas.microsoft.com/office/word/2010/wordprocessingCanvas" xmlns:cx="http://schemas.microsoft.com/office/drawing/2014/chartex" xmlns:cx1="http://schemas.microsoft.com/office/drawing/2015/9/8/chartex" xmlns:cx2="http://schemas.microsoft.com/office/drawing/2015/10/21/chartex" xmlns:cx3="http://schemas.microsoft.com/office/drawing/2016/5/9/chartex" xmlns:cx4="http://schemas.microsoft.com/office/drawing/2016/5/10/chartex" xmlns:cx5="http://schemas.microsoft.com/office/drawing/2016/5/11/chartex" xmlns:cx6="http://schemas.microsoft.com/office/drawing/2016/5/12/chartex" xmlns:cx7="http://schemas.microsoft.com/office/drawing/2016/5/13/chartex" xmlns:cx8="http://schemas.microsoft.com/office/drawing/2016/5/14/chartex" xmlns:mc="http://schemas.openxmlformats.org/markup-compatibility/2006" xmlns:aink="http://schemas.microsoft.com/office/drawing/2016/ink" xmlns:am3d="http://schemas.microsoft.com/office/drawing/2017/model3d" xmlns:o="urn:schemas-microsoft-com:office:office" xmlns:r="http://schemas.openxmlformats.org/officeDocument/2006/relationships" xmlns:m="http://schemas.openxmlformats.org/officeDocument/2006/math" xmlns:v="urn:schemas-microsoft-com:vml" xmlns:wp14="http://schemas.microsoft.com/office/word/2010/wordprocessingDrawing" xmlns:wp="http://schemas.openxmlformats.org/drawingml/2006/wordprocessingDrawing" xmlns:w10="urn:schemas-microsoft-com:office:word" xmlns:w="http://schemas.openxmlformats.org/wordprocessingml/2006/main" xmlns:w14="http://schemas.microsoft.com/office/word/2010/wordml" xmlns:w15="http://schemas.microsoft.com/office/word/2012/wordml" xmlns:w16cex="http://schemas.microsoft.com/office/word/2018/wordml/cex" xmlns:w16cid="http://schemas.microsoft.com/office/word/2016/wordml/cid" xmlns:w16="http://schemas.microsoft.com/office/word/2018/wordml" xmlns:w16sdtdh="http://schemas.microsoft.com/office/word/2020/wordml/sdtdatahash" xmlns:w16se="http://schemas.microsoft.com/office/word/2015/wordml/symex" xmlns:wpg="http://schemas.microsoft.com/office/word/2010/wordprocessingGroup" xmlns:wpi="http://schemas.microsoft.com/office/word/2010/wordprocessingInk" xmlns:wne="http://schemas.microsoft.com/office/word/2006/wordml" xmlns:wps="http://schemas.microsoft.com/office/word/2010/wordprocessingShape" mc:Ignorable="w14 w15 w16se w16cid w16 w16cex w16sdtdh wp14">
+  <w:p>
+    <w:pPr>
+      <w:pStyle w:val="Piedepgina"/>
+    </w:pPr>
+  </w:p>
+</w:ftr>
+</file>
+
+<file path=word/footer2.xml><?xml version="1.0" encoding="utf-8"?>
 <w:ftr xmlns:wpc="http://schemas.microsoft.com/office/word/2010/wordprocessingCanvas" xmlns:cx="http://schemas.microsoft.com/office/drawing/2014/chartex" xmlns:cx1="http://schemas.microsoft.com/office/drawing/2015/9/8/chartex" xmlns:cx2="http://schemas.microsoft.com/office/drawing/2015/10/21/chartex" xmlns:cx3="http://schemas.microsoft.com/office/drawing/2016/5/9/chartex" xmlns:cx4="http://schemas.microsoft.com/office/drawing/2016/5/10/chartex" xmlns:cx5="http://schemas.microsoft.com/office/drawing/2016/5/11/chartex" xmlns:cx6="http://schemas.microsoft.com/office/drawing/2016/5/12/chartex" xmlns:cx7="http://schemas.microsoft.com/office/drawing/2016/5/13/chartex" xmlns:cx8="http://schemas.microsoft.com/office/drawing/2016/5/14/chartex" xmlns:mc="http://schemas.openxmlformats.org/markup-compatibility/2006" xmlns:aink="http://schemas.microsoft.com/office/drawing/2016/ink" xmlns:am3d="http://schemas.microsoft.com/office/drawing/2017/model3d" xmlns:o="urn:schemas-microsoft-com:office:office" xmlns:r="http://schemas.openxmlformats.org/officeDocument/2006/relationships" xmlns:m="http://schemas.openxmlformats.org/officeDocument/2006/math" xmlns:v="urn:schemas-microsoft-com:vml" xmlns:wp14="http://schemas.microsoft.com/office/word/2010/wordprocessingDrawing" xmlns:wp="http://schemas.openxmlformats.org/drawingml/2006/wordprocessingDrawing" xmlns:w10="urn:schemas-microsoft-com:office:word" xmlns:w="http://schemas.openxmlformats.org/wordprocessingml/2006/main" xmlns:w14="http://schemas.microsoft.com/office/word/2010/wordml" xmlns:w15="http://schemas.microsoft.com/office/word/2012/wordml" xmlns:w16cex="http://schemas.microsoft.com/office/word/2018/wordml/cex" xmlns:w16cid="http://schemas.microsoft.com/office/word/2016/wordml/cid" xmlns:w16="http://schemas.microsoft.com/office/word/2018/wordml" xmlns:w16sdtdh="http://schemas.microsoft.com/office/word/2020/wordml/sdtdatahash" xmlns:w16se="http://schemas.microsoft.com/office/word/2015/wordml/symex" xmlns:wpg="http://schemas.microsoft.com/office/word/2010/wordprocessingGroup" xmlns:wpi="http://schemas.microsoft.com/office/word/2010/wordprocessingInk" xmlns:wne="http://schemas.microsoft.com/office/word/2006/wordml" xmlns:wps="http://schemas.microsoft.com/office/word/2010/wordprocessingShape" mc:Ignorable="w14 w15 w16se w16cid w16 w16cex w16sdtdh wp14">
   <w:p>
     <w:pPr>
@@ -18879,7 +18807,6 @@
       <w:rPr>
         <w:rFonts w:ascii="Calibri" w:hAnsi="Calibri" w:cs="Calibri"/>
         <w:b/>
-        <w:noProof/>
         <w:sz w:val="16"/>
         <w:szCs w:val="16"/>
       </w:rPr>
@@ -18904,6 +18831,11 @@
       <w:t xml:space="preserve"> </w:t>
     </w:r>
   </w:p>
+</w:ftr>
+</file>
+
+<file path=word/footer3.xml><?xml version="1.0" encoding="utf-8"?>
+<w:ftr xmlns:wpc="http://schemas.microsoft.com/office/word/2010/wordprocessingCanvas" xmlns:cx="http://schemas.microsoft.com/office/drawing/2014/chartex" xmlns:cx1="http://schemas.microsoft.com/office/drawing/2015/9/8/chartex" xmlns:cx2="http://schemas.microsoft.com/office/drawing/2015/10/21/chartex" xmlns:cx3="http://schemas.microsoft.com/office/drawing/2016/5/9/chartex" xmlns:cx4="http://schemas.microsoft.com/office/drawing/2016/5/10/chartex" xmlns:cx5="http://schemas.microsoft.com/office/drawing/2016/5/11/chartex" xmlns:cx6="http://schemas.microsoft.com/office/drawing/2016/5/12/chartex" xmlns:cx7="http://schemas.microsoft.com/office/drawing/2016/5/13/chartex" xmlns:cx8="http://schemas.microsoft.com/office/drawing/2016/5/14/chartex" xmlns:mc="http://schemas.openxmlformats.org/markup-compatibility/2006" xmlns:aink="http://schemas.microsoft.com/office/drawing/2016/ink" xmlns:am3d="http://schemas.microsoft.com/office/drawing/2017/model3d" xmlns:o="urn:schemas-microsoft-com:office:office" xmlns:r="http://schemas.openxmlformats.org/officeDocument/2006/relationships" xmlns:m="http://schemas.openxmlformats.org/officeDocument/2006/math" xmlns:v="urn:schemas-microsoft-com:vml" xmlns:wp14="http://schemas.microsoft.com/office/word/2010/wordprocessingDrawing" xmlns:wp="http://schemas.openxmlformats.org/drawingml/2006/wordprocessingDrawing" xmlns:w10="urn:schemas-microsoft-com:office:word" xmlns:w="http://schemas.openxmlformats.org/wordprocessingml/2006/main" xmlns:w14="http://schemas.microsoft.com/office/word/2010/wordml" xmlns:w15="http://schemas.microsoft.com/office/word/2012/wordml" xmlns:w16cex="http://schemas.microsoft.com/office/word/2018/wordml/cex" xmlns:w16cid="http://schemas.microsoft.com/office/word/2016/wordml/cid" xmlns:w16="http://schemas.microsoft.com/office/word/2018/wordml" xmlns:w16sdtdh="http://schemas.microsoft.com/office/word/2020/wordml/sdtdatahash" xmlns:w16se="http://schemas.microsoft.com/office/word/2015/wordml/symex" xmlns:wpg="http://schemas.microsoft.com/office/word/2010/wordprocessingGroup" xmlns:wpi="http://schemas.microsoft.com/office/word/2010/wordprocessingInk" xmlns:wne="http://schemas.microsoft.com/office/word/2006/wordml" xmlns:wps="http://schemas.microsoft.com/office/word/2010/wordprocessingShape" mc:Ignorable="w14 w15 w16se w16cid w16 w16cex w16sdtdh wp14">
   <w:p>
     <w:pPr>
       <w:pStyle w:val="Piedepgina"/>
@@ -18932,6 +18864,16 @@
 </file>
 
 <file path=word/header1.xml><?xml version="1.0" encoding="utf-8"?>
+<w:hdr xmlns:wpc="http://schemas.microsoft.com/office/word/2010/wordprocessingCanvas" xmlns:cx="http://schemas.microsoft.com/office/drawing/2014/chartex" xmlns:cx1="http://schemas.microsoft.com/office/drawing/2015/9/8/chartex" xmlns:cx2="http://schemas.microsoft.com/office/drawing/2015/10/21/chartex" xmlns:cx3="http://schemas.microsoft.com/office/drawing/2016/5/9/chartex" xmlns:cx4="http://schemas.microsoft.com/office/drawing/2016/5/10/chartex" xmlns:cx5="http://schemas.microsoft.com/office/drawing/2016/5/11/chartex" xmlns:cx6="http://schemas.microsoft.com/office/drawing/2016/5/12/chartex" xmlns:cx7="http://schemas.microsoft.com/office/drawing/2016/5/13/chartex" xmlns:cx8="http://schemas.microsoft.com/office/drawing/2016/5/14/chartex" xmlns:mc="http://schemas.openxmlformats.org/markup-compatibility/2006" xmlns:aink="http://schemas.microsoft.com/office/drawing/2016/ink" xmlns:am3d="http://schemas.microsoft.com/office/drawing/2017/model3d" xmlns:o="urn:schemas-microsoft-com:office:office" xmlns:r="http://schemas.openxmlformats.org/officeDocument/2006/relationships" xmlns:m="http://schemas.openxmlformats.org/officeDocument/2006/math" xmlns:v="urn:schemas-microsoft-com:vml" xmlns:wp14="http://schemas.microsoft.com/office/word/2010/wordprocessingDrawing" xmlns:wp="http://schemas.openxmlformats.org/drawingml/2006/wordprocessingDrawing" xmlns:w10="urn:schemas-microsoft-com:office:word" xmlns:w="http://schemas.openxmlformats.org/wordprocessingml/2006/main" xmlns:w14="http://schemas.microsoft.com/office/word/2010/wordml" xmlns:w15="http://schemas.microsoft.com/office/word/2012/wordml" xmlns:w16cex="http://schemas.microsoft.com/office/word/2018/wordml/cex" xmlns:w16cid="http://schemas.microsoft.com/office/word/2016/wordml/cid" xmlns:w16="http://schemas.microsoft.com/office/word/2018/wordml" xmlns:w16sdtdh="http://schemas.microsoft.com/office/word/2020/wordml/sdtdatahash" xmlns:w16se="http://schemas.microsoft.com/office/word/2015/wordml/symex" xmlns:wpg="http://schemas.microsoft.com/office/word/2010/wordprocessingGroup" xmlns:wpi="http://schemas.microsoft.com/office/word/2010/wordprocessingInk" xmlns:wne="http://schemas.microsoft.com/office/word/2006/wordml" xmlns:wps="http://schemas.microsoft.com/office/word/2010/wordprocessingShape" mc:Ignorable="w14 w15 w16se w16cid w16 w16cex w16sdtdh wp14">
+  <w:p>
+    <w:pPr>
+      <w:pStyle w:val="Encabezado"/>
+    </w:pPr>
+  </w:p>
+</w:hdr>
+</file>
+
+<file path=word/header2.xml><?xml version="1.0" encoding="utf-8"?>
 <w:hdr xmlns:wpc="http://schemas.microsoft.com/office/word/2010/wordprocessingCanvas" xmlns:cx="http://schemas.microsoft.com/office/drawing/2014/chartex" xmlns:cx1="http://schemas.microsoft.com/office/drawing/2015/9/8/chartex" xmlns:cx2="http://schemas.microsoft.com/office/drawing/2015/10/21/chartex" xmlns:cx3="http://schemas.microsoft.com/office/drawing/2016/5/9/chartex" xmlns:cx4="http://schemas.microsoft.com/office/drawing/2016/5/10/chartex" xmlns:cx5="http://schemas.microsoft.com/office/drawing/2016/5/11/chartex" xmlns:cx6="http://schemas.microsoft.com/office/drawing/2016/5/12/chartex" xmlns:cx7="http://schemas.microsoft.com/office/drawing/2016/5/13/chartex" xmlns:cx8="http://schemas.microsoft.com/office/drawing/2016/5/14/chartex" xmlns:mc="http://schemas.openxmlformats.org/markup-compatibility/2006" xmlns:aink="http://schemas.microsoft.com/office/drawing/2016/ink" xmlns:am3d="http://schemas.microsoft.com/office/drawing/2017/model3d" xmlns:o="urn:schemas-microsoft-com:office:office" xmlns:r="http://schemas.openxmlformats.org/officeDocument/2006/relationships" xmlns:m="http://schemas.openxmlformats.org/officeDocument/2006/math" xmlns:v="urn:schemas-microsoft-com:vml" xmlns:wp14="http://schemas.microsoft.com/office/word/2010/wordprocessingDrawing" xmlns:wp="http://schemas.openxmlformats.org/drawingml/2006/wordprocessingDrawing" xmlns:w10="urn:schemas-microsoft-com:office:word" xmlns:w="http://schemas.openxmlformats.org/wordprocessingml/2006/main" xmlns:w14="http://schemas.microsoft.com/office/word/2010/wordml" xmlns:w15="http://schemas.microsoft.com/office/word/2012/wordml" xmlns:w16cex="http://schemas.microsoft.com/office/word/2018/wordml/cex" xmlns:w16cid="http://schemas.microsoft.com/office/word/2016/wordml/cid" xmlns:w16="http://schemas.microsoft.com/office/word/2018/wordml" xmlns:w16sdtdh="http://schemas.microsoft.com/office/word/2020/wordml/sdtdatahash" xmlns:w16se="http://schemas.microsoft.com/office/word/2015/wordml/symex" xmlns:wpg="http://schemas.microsoft.com/office/word/2010/wordprocessingGroup" xmlns:wpi="http://schemas.microsoft.com/office/word/2010/wordprocessingInk" xmlns:wne="http://schemas.microsoft.com/office/word/2006/wordml" xmlns:wps="http://schemas.microsoft.com/office/word/2010/wordprocessingShape" mc:Ignorable="w14 w15 w16se w16cid w16 w16cex w16sdtdh wp14">
   <w:p>
     <w:pPr>
@@ -18999,6 +18941,16 @@
         <w:sz w:val="8"/>
         <w:szCs w:val="8"/>
       </w:rPr>
+    </w:pPr>
+  </w:p>
+</w:hdr>
+</file>
+
+<file path=word/header3.xml><?xml version="1.0" encoding="utf-8"?>
+<w:hdr xmlns:wpc="http://schemas.microsoft.com/office/word/2010/wordprocessingCanvas" xmlns:cx="http://schemas.microsoft.com/office/drawing/2014/chartex" xmlns:cx1="http://schemas.microsoft.com/office/drawing/2015/9/8/chartex" xmlns:cx2="http://schemas.microsoft.com/office/drawing/2015/10/21/chartex" xmlns:cx3="http://schemas.microsoft.com/office/drawing/2016/5/9/chartex" xmlns:cx4="http://schemas.microsoft.com/office/drawing/2016/5/10/chartex" xmlns:cx5="http://schemas.microsoft.com/office/drawing/2016/5/11/chartex" xmlns:cx6="http://schemas.microsoft.com/office/drawing/2016/5/12/chartex" xmlns:cx7="http://schemas.microsoft.com/office/drawing/2016/5/13/chartex" xmlns:cx8="http://schemas.microsoft.com/office/drawing/2016/5/14/chartex" xmlns:mc="http://schemas.openxmlformats.org/markup-compatibility/2006" xmlns:aink="http://schemas.microsoft.com/office/drawing/2016/ink" xmlns:am3d="http://schemas.microsoft.com/office/drawing/2017/model3d" xmlns:o="urn:schemas-microsoft-com:office:office" xmlns:r="http://schemas.openxmlformats.org/officeDocument/2006/relationships" xmlns:m="http://schemas.openxmlformats.org/officeDocument/2006/math" xmlns:v="urn:schemas-microsoft-com:vml" xmlns:wp14="http://schemas.microsoft.com/office/word/2010/wordprocessingDrawing" xmlns:wp="http://schemas.openxmlformats.org/drawingml/2006/wordprocessingDrawing" xmlns:w10="urn:schemas-microsoft-com:office:word" xmlns:w="http://schemas.openxmlformats.org/wordprocessingml/2006/main" xmlns:w14="http://schemas.microsoft.com/office/word/2010/wordml" xmlns:w15="http://schemas.microsoft.com/office/word/2012/wordml" xmlns:w16cex="http://schemas.microsoft.com/office/word/2018/wordml/cex" xmlns:w16cid="http://schemas.microsoft.com/office/word/2016/wordml/cid" xmlns:w16="http://schemas.microsoft.com/office/word/2018/wordml" xmlns:w16sdtdh="http://schemas.microsoft.com/office/word/2020/wordml/sdtdatahash" xmlns:w16se="http://schemas.microsoft.com/office/word/2015/wordml/symex" xmlns:wpg="http://schemas.microsoft.com/office/word/2010/wordprocessingGroup" xmlns:wpi="http://schemas.microsoft.com/office/word/2010/wordprocessingInk" xmlns:wne="http://schemas.microsoft.com/office/word/2006/wordml" xmlns:wps="http://schemas.microsoft.com/office/word/2010/wordprocessingShape" mc:Ignorable="w14 w15 w16se w16cid w16 w16cex w16sdtdh wp14">
+  <w:p>
+    <w:pPr>
+      <w:pStyle w:val="Encabezado"/>
     </w:pPr>
   </w:p>
 </w:hdr>
@@ -22789,6 +22741,7 @@
   <w:style w:type="paragraph" w:default="1" w:styleId="Normal">
     <w:name w:val="Normal"/>
     <w:qFormat/>
+    <w:rsid w:val="00604B84"/>
     <w:rPr>
       <w:sz w:val="24"/>
       <w:szCs w:val="24"/>

</xml_diff>

<commit_message>
Convenios: correcciones a plantilla de convenios 2022
</commit_message>
<xml_diff>
--- a/public/word-template/convenio2022.docx
+++ b/public/word-template/convenio2022.docx
@@ -1201,25 +1201,14 @@
         </w:rPr>
         <w:t xml:space="preserve"> con posterioridad a la </w:t>
       </w:r>
-      <w:proofErr w:type="gramStart"/>
-      <w:r>
-        <w:rPr>
-          <w:rFonts w:ascii="Calibri" w:hAnsi="Calibri" w:cs="Calibri"/>
-          <w:b/>
-          <w:sz w:val="22"/>
-          <w:szCs w:val="20"/>
-        </w:rPr>
-        <w:t>entrada en vigencia</w:t>
-      </w:r>
-      <w:proofErr w:type="gramEnd"/>
-      <w:r>
-        <w:rPr>
-          <w:rFonts w:ascii="Calibri" w:hAnsi="Calibri" w:cs="Calibri"/>
-          <w:b/>
-          <w:sz w:val="22"/>
-          <w:szCs w:val="20"/>
-        </w:rPr>
-        <w:t xml:space="preserve"> de esta ley impliquen un mayor gasto para la “MUNICIPALIDAD”, </w:t>
+      <w:r>
+        <w:rPr>
+          <w:rFonts w:ascii="Calibri" w:hAnsi="Calibri" w:cs="Calibri"/>
+          <w:b/>
+          <w:sz w:val="22"/>
+          <w:szCs w:val="20"/>
+        </w:rPr>
+        <w:t xml:space="preserve">entrada en vigencia de esta ley impliquen un mayor gasto para la “MUNICIPALIDAD”, </w:t>
       </w:r>
       <w:r>
         <w:rPr>
@@ -2306,16 +2295,7 @@
           <w:sz w:val="22"/>
           <w:szCs w:val="20"/>
         </w:rPr>
-        <w:t xml:space="preserve">cha de total tramitación de la Resolución </w:t>
-      </w:r>
-      <w:proofErr w:type="gramStart"/>
-      <w:r>
-        <w:rPr>
-          <w:rFonts w:ascii="Calibri" w:hAnsi="Calibri" w:cs="Calibri"/>
-          <w:sz w:val="22"/>
-          <w:szCs w:val="20"/>
-        </w:rPr>
-        <w:t>E</w:t>
+        <w:t>cha de total tramitación de la Resolución E</w:t>
       </w:r>
       <w:r>
         <w:rPr>
@@ -2340,17 +2320,7 @@
           <w:sz w:val="22"/>
           <w:szCs w:val="20"/>
         </w:rPr>
-        <w:t>o</w:t>
-      </w:r>
-      <w:proofErr w:type="gramEnd"/>
-      <w:r>
-        <w:rPr>
-          <w:rFonts w:ascii="Calibri" w:hAnsi="Calibri" w:cs="Calibri"/>
-          <w:b/>
-          <w:sz w:val="22"/>
-          <w:szCs w:val="20"/>
-        </w:rPr>
-        <w:t xml:space="preserve"> afecta</w:t>
+        <w:t>o afecta</w:t>
       </w:r>
       <w:r>
         <w:rPr>
@@ -2729,25 +2699,7 @@
           <w:sz w:val="22"/>
           <w:lang w:val="es-ES_tradnl" w:eastAsia="en-US"/>
         </w:rPr>
-        <w:t xml:space="preserve">” y </w:t>
-      </w:r>
-      <w:proofErr w:type="gramStart"/>
-      <w:r>
-        <w:rPr>
-          <w:rFonts w:asciiTheme="minorHAnsi" w:hAnsiTheme="minorHAnsi" w:cstheme="minorHAnsi"/>
-          <w:sz w:val="22"/>
-          <w:lang w:val="es-ES_tradnl" w:eastAsia="en-US"/>
-        </w:rPr>
-        <w:t>de acuerdo a</w:t>
-      </w:r>
-      <w:proofErr w:type="gramEnd"/>
-      <w:r>
-        <w:rPr>
-          <w:rFonts w:asciiTheme="minorHAnsi" w:hAnsiTheme="minorHAnsi" w:cstheme="minorHAnsi"/>
-          <w:sz w:val="22"/>
-          <w:lang w:val="es-ES_tradnl" w:eastAsia="en-US"/>
-        </w:rPr>
-        <w:t xml:space="preserve"> la normativa vigente, para estos efectos deberá enviar vía correo electrónico a la referente del programa la propuesta de compras, que deberá ser aprobada por el </w:t>
+        <w:t xml:space="preserve">” y de acuerdo a la normativa vigente, para estos efectos deberá enviar vía correo electrónico a la referente del programa la propuesta de compras, que deberá ser aprobada por el </w:t>
       </w:r>
       <w:r>
         <w:rPr>
@@ -3190,25 +3142,14 @@
         <w:lastRenderedPageBreak/>
         <w:t xml:space="preserve">haber hecho en ingreso de las rendiciones mensuales hasta el mes de </w:t>
       </w:r>
-      <w:proofErr w:type="gramStart"/>
-      <w:r>
-        <w:rPr>
-          <w:rFonts w:cs="Calibri"/>
-          <w:b/>
-          <w:szCs w:val="20"/>
-          <w:highlight w:val="green"/>
-        </w:rPr>
-        <w:t>Diciembre</w:t>
-      </w:r>
-      <w:proofErr w:type="gramEnd"/>
-      <w:r>
-        <w:rPr>
-          <w:rFonts w:cs="Calibri"/>
-          <w:b/>
-          <w:szCs w:val="20"/>
-          <w:highlight w:val="green"/>
-        </w:rPr>
-        <w:t xml:space="preserve"> del año 2022 </w:t>
+      <w:r>
+        <w:rPr>
+          <w:rFonts w:cs="Calibri"/>
+          <w:b/>
+          <w:szCs w:val="20"/>
+          <w:highlight w:val="green"/>
+        </w:rPr>
+        <w:t xml:space="preserve">Diciembre del año 2022 </w:t>
       </w:r>
       <w:r>
         <w:rPr>
@@ -3414,43 +3355,7 @@
           <w:szCs w:val="20"/>
           <w:highlight w:val="green"/>
         </w:rPr>
-        <w:t xml:space="preserve"> si es que el resultado final de la ponderación de los indicadores de la comuna es inferior al _____%, </w:t>
-      </w:r>
-      <w:proofErr w:type="gramStart"/>
-      <w:r>
-        <w:rPr>
-          <w:rFonts w:cs="Calibri"/>
-          <w:szCs w:val="20"/>
-          <w:highlight w:val="green"/>
-        </w:rPr>
-        <w:t>en relación al</w:t>
-      </w:r>
-      <w:proofErr w:type="gramEnd"/>
-      <w:r>
-        <w:rPr>
-          <w:rFonts w:cs="Calibri"/>
-          <w:szCs w:val="20"/>
-          <w:highlight w:val="green"/>
-        </w:rPr>
-        <w:t xml:space="preserve"> 100% de la meta anual. El descuento será proporcional al porcentaje de incumplimiento, </w:t>
-      </w:r>
-      <w:proofErr w:type="gramStart"/>
-      <w:r>
-        <w:rPr>
-          <w:rFonts w:cs="Calibri"/>
-          <w:szCs w:val="20"/>
-          <w:highlight w:val="green"/>
-        </w:rPr>
-        <w:t>de acuerdo al</w:t>
-      </w:r>
-      <w:proofErr w:type="gramEnd"/>
-      <w:r>
-        <w:rPr>
-          <w:rFonts w:cs="Calibri"/>
-          <w:szCs w:val="20"/>
-          <w:highlight w:val="green"/>
-        </w:rPr>
-        <w:t xml:space="preserve"> siguiente cuadro:</w:t>
+        <w:t xml:space="preserve"> si es que el resultado final de la ponderación de los indicadores de la comuna es inferior al _____%, en relación al 100% de la meta anual. El descuento será proporcional al porcentaje de incumplimiento, de acuerdo al siguiente cuadro:</w:t>
       </w:r>
     </w:p>
     <w:p>
@@ -3920,25 +3825,7 @@
           <w:szCs w:val="20"/>
           <w:highlight w:val="green"/>
         </w:rPr>
-        <w:t xml:space="preserve">podrá apelar la decisión de reliquidar, mediante oficio enviado al </w:t>
-      </w:r>
-      <w:proofErr w:type="gramStart"/>
-      <w:r>
-        <w:rPr>
-          <w:rFonts w:cs="Calibri"/>
-          <w:szCs w:val="20"/>
-          <w:highlight w:val="green"/>
-        </w:rPr>
-        <w:t>Director</w:t>
-      </w:r>
-      <w:proofErr w:type="gramEnd"/>
-      <w:r>
-        <w:rPr>
-          <w:rFonts w:cs="Calibri"/>
-          <w:szCs w:val="20"/>
-          <w:highlight w:val="green"/>
-        </w:rPr>
-        <w:t xml:space="preserve"> del </w:t>
+        <w:t xml:space="preserve">podrá apelar la decisión de reliquidar, mediante oficio enviado al Director del </w:t>
       </w:r>
       <w:r>
         <w:rPr>
@@ -4164,17 +4051,7 @@
           <w:szCs w:val="20"/>
           <w:highlight w:val="green"/>
         </w:rPr>
-        <w:t xml:space="preserve">__________ del año </w:t>
-      </w:r>
-      <w:proofErr w:type="gramStart"/>
-      <w:r>
-        <w:rPr>
-          <w:rFonts w:cs="Calibri"/>
-          <w:b/>
-          <w:szCs w:val="20"/>
-          <w:highlight w:val="green"/>
-        </w:rPr>
-        <w:t>2022,</w:t>
+        <w:t>__________ del año 2022,</w:t>
       </w:r>
       <w:r>
         <w:rPr>
@@ -4206,7 +4083,6 @@
         <w:t>or</w:t>
       </w:r>
       <w:proofErr w:type="spellEnd"/>
-      <w:proofErr w:type="gramEnd"/>
       <w:r>
         <w:rPr>
           <w:rFonts w:cs="Calibri"/>
@@ -4428,43 +4304,7 @@
           <w:szCs w:val="20"/>
           <w:highlight w:val="green"/>
         </w:rPr>
-        <w:t xml:space="preserve"> si es que el resultado final de la ponderación de los indicadores de la comuna es inferior al _____%, </w:t>
-      </w:r>
-      <w:proofErr w:type="gramStart"/>
-      <w:r>
-        <w:rPr>
-          <w:rFonts w:cs="Calibri"/>
-          <w:szCs w:val="20"/>
-          <w:highlight w:val="green"/>
-        </w:rPr>
-        <w:t>en relación al</w:t>
-      </w:r>
-      <w:proofErr w:type="gramEnd"/>
-      <w:r>
-        <w:rPr>
-          <w:rFonts w:cs="Calibri"/>
-          <w:szCs w:val="20"/>
-          <w:highlight w:val="green"/>
-        </w:rPr>
-        <w:t xml:space="preserve"> 100% de la meta anual. El descuento será proporcional al porcentaje de incumplimiento, </w:t>
-      </w:r>
-      <w:proofErr w:type="gramStart"/>
-      <w:r>
-        <w:rPr>
-          <w:rFonts w:cs="Calibri"/>
-          <w:szCs w:val="20"/>
-          <w:highlight w:val="green"/>
-        </w:rPr>
-        <w:t>de acuerdo al</w:t>
-      </w:r>
-      <w:proofErr w:type="gramEnd"/>
-      <w:r>
-        <w:rPr>
-          <w:rFonts w:cs="Calibri"/>
-          <w:szCs w:val="20"/>
-          <w:highlight w:val="green"/>
-        </w:rPr>
-        <w:t xml:space="preserve"> siguiente cuadro:</w:t>
+        <w:t xml:space="preserve"> si es que el resultado final de la ponderación de los indicadores de la comuna es inferior al _____%, en relación al 100% de la meta anual. El descuento será proporcional al porcentaje de incumplimiento, de acuerdo al siguiente cuadro:</w:t>
       </w:r>
     </w:p>
     <w:tbl>
@@ -4938,25 +4778,7 @@
           <w:szCs w:val="20"/>
           <w:highlight w:val="green"/>
         </w:rPr>
-        <w:t xml:space="preserve"> podrá apelar la decisión de reliquidar, mediante oficio enviado al </w:t>
-      </w:r>
-      <w:proofErr w:type="gramStart"/>
-      <w:r>
-        <w:rPr>
-          <w:rFonts w:cs="Calibri"/>
-          <w:szCs w:val="20"/>
-          <w:highlight w:val="green"/>
-        </w:rPr>
-        <w:t>Director</w:t>
-      </w:r>
-      <w:proofErr w:type="gramEnd"/>
-      <w:r>
-        <w:rPr>
-          <w:rFonts w:cs="Calibri"/>
-          <w:szCs w:val="20"/>
-          <w:highlight w:val="green"/>
-        </w:rPr>
-        <w:t xml:space="preserve"> del </w:t>
+        <w:t xml:space="preserve"> podrá apelar la decisión de reliquidar, mediante oficio enviado al Director del </w:t>
       </w:r>
       <w:r>
         <w:rPr>
@@ -5254,25 +5076,14 @@
         </w:rPr>
         <w:t xml:space="preserve">deberá haber hecho en ingreso de las rendiciones mensuales hasta el mes de </w:t>
       </w:r>
-      <w:proofErr w:type="gramStart"/>
-      <w:r>
-        <w:rPr>
-          <w:rFonts w:cs="Calibri"/>
-          <w:b/>
-          <w:szCs w:val="20"/>
-          <w:highlight w:val="green"/>
-        </w:rPr>
-        <w:t>Diciembre</w:t>
-      </w:r>
-      <w:proofErr w:type="gramEnd"/>
-      <w:r>
-        <w:rPr>
-          <w:rFonts w:cs="Calibri"/>
-          <w:b/>
-          <w:szCs w:val="20"/>
-          <w:highlight w:val="green"/>
-        </w:rPr>
-        <w:t xml:space="preserve"> del año 2022 </w:t>
+      <w:r>
+        <w:rPr>
+          <w:rFonts w:cs="Calibri"/>
+          <w:b/>
+          <w:szCs w:val="20"/>
+          <w:highlight w:val="green"/>
+        </w:rPr>
+        <w:t xml:space="preserve">Diciembre del año 2022 </w:t>
       </w:r>
       <w:r>
         <w:rPr>
@@ -5551,25 +5362,14 @@
         </w:rPr>
         <w:t xml:space="preserve">deberá haber hecho en ingreso de las rendiciones mensuales hasta el mes de </w:t>
       </w:r>
-      <w:proofErr w:type="gramStart"/>
-      <w:r>
-        <w:rPr>
-          <w:rFonts w:cs="Calibri"/>
-          <w:b/>
-          <w:szCs w:val="20"/>
-          <w:highlight w:val="green"/>
-        </w:rPr>
-        <w:t>Diciembre</w:t>
-      </w:r>
-      <w:proofErr w:type="gramEnd"/>
-      <w:r>
-        <w:rPr>
-          <w:rFonts w:cs="Calibri"/>
-          <w:b/>
-          <w:szCs w:val="20"/>
-          <w:highlight w:val="green"/>
-        </w:rPr>
-        <w:t xml:space="preserve"> del año 2022 </w:t>
+      <w:r>
+        <w:rPr>
+          <w:rFonts w:cs="Calibri"/>
+          <w:b/>
+          <w:szCs w:val="20"/>
+          <w:highlight w:val="green"/>
+        </w:rPr>
+        <w:t xml:space="preserve">Diciembre del año 2022 </w:t>
       </w:r>
       <w:r>
         <w:rPr>
@@ -6062,27 +5862,7 @@
           <w:sz w:val="22"/>
           <w:szCs w:val="20"/>
         </w:rPr>
-        <w:t xml:space="preserve"> por parte del/</w:t>
-      </w:r>
-      <w:proofErr w:type="gramStart"/>
-      <w:r>
-        <w:rPr>
-          <w:rFonts w:ascii="Calibri" w:hAnsi="Calibri" w:cs="Calibri"/>
-          <w:color w:val="000000"/>
-          <w:sz w:val="22"/>
-          <w:szCs w:val="20"/>
-        </w:rPr>
-        <w:t>la  Referente</w:t>
-      </w:r>
-      <w:proofErr w:type="gramEnd"/>
-      <w:r>
-        <w:rPr>
-          <w:rFonts w:ascii="Calibri" w:hAnsi="Calibri" w:cs="Calibri"/>
-          <w:color w:val="000000"/>
-          <w:sz w:val="22"/>
-          <w:szCs w:val="20"/>
-        </w:rPr>
-        <w:t xml:space="preserve"> T</w:t>
+        <w:t xml:space="preserve"> por parte del/la  Referente T</w:t>
       </w:r>
       <w:r>
         <w:rPr>
@@ -6822,16 +6602,26 @@
           <w:sz w:val="22"/>
           <w:szCs w:val="20"/>
         </w:rPr>
-        <w:t xml:space="preserve">“PROGRAMA </w:t>
-      </w:r>
-      <w:r>
-        <w:rPr>
-          <w:rFonts w:ascii="Calibri" w:hAnsi="Calibri" w:cs="Calibri"/>
-          <w:bCs/>
-          <w:sz w:val="22"/>
-          <w:szCs w:val="20"/>
-        </w:rPr>
-        <w:t xml:space="preserve">“y se entregarán en </w:t>
+        <w:t>“PROGRAMA</w:t>
+      </w:r>
+      <w:r>
+        <w:rPr>
+          <w:rFonts w:ascii="Calibri" w:hAnsi="Calibri" w:cs="Calibri"/>
+          <w:b/>
+          <w:bCs/>
+          <w:sz w:val="22"/>
+          <w:szCs w:val="20"/>
+        </w:rPr>
+        <w:t xml:space="preserve">” </w:t>
+      </w:r>
+      <w:r>
+        <w:rPr>
+          <w:rFonts w:ascii="Calibri" w:hAnsi="Calibri" w:cs="Calibri"/>
+          <w:bCs/>
+          <w:sz w:val="22"/>
+          <w:szCs w:val="20"/>
+        </w:rPr>
+        <w:t xml:space="preserve">y se entregarán en </w:t>
       </w:r>
       <w:r>
         <w:rPr>
@@ -7163,9 +6953,8 @@
           <w:szCs w:val="20"/>
           <w:highlight w:val="green"/>
         </w:rPr>
-        <w:t>#</w:t>
-      </w:r>
-      <w:proofErr w:type="gramStart"/>
+        <w:t>#1</w:t>
+      </w:r>
       <w:r>
         <w:rPr>
           <w:rFonts w:ascii="Calibri" w:hAnsi="Calibri" w:cs="Calibri"/>
@@ -7175,7 +6964,7 @@
           <w:szCs w:val="20"/>
           <w:highlight w:val="green"/>
         </w:rPr>
-        <w:t>1</w:t>
+        <w:t>}</w:t>
       </w:r>
       <w:r>
         <w:rPr>
@@ -7186,30 +6975,7 @@
           <w:szCs w:val="20"/>
           <w:highlight w:val="green"/>
         </w:rPr>
-        <w:t>}</w:t>
-      </w:r>
-      <w:r>
-        <w:rPr>
-          <w:rFonts w:ascii="Calibri" w:hAnsi="Calibri" w:cs="Calibri"/>
-          <w:bCs/>
-          <w:color w:val="000000" w:themeColor="text1"/>
-          <w:sz w:val="22"/>
-          <w:szCs w:val="20"/>
-          <w:highlight w:val="green"/>
-        </w:rPr>
-        <w:t>%</w:t>
-      </w:r>
-      <w:proofErr w:type="gramEnd"/>
-      <w:r>
-        <w:rPr>
-          <w:rFonts w:ascii="Calibri" w:hAnsi="Calibri" w:cs="Calibri"/>
-          <w:bCs/>
-          <w:color w:val="000000" w:themeColor="text1"/>
-          <w:sz w:val="22"/>
-          <w:szCs w:val="20"/>
-          <w:highlight w:val="green"/>
-        </w:rPr>
-        <w:t xml:space="preserve"> </w:t>
+        <w:t xml:space="preserve">% </w:t>
       </w:r>
       <w:r>
         <w:rPr>
@@ -7511,9 +7277,8 @@
           <w:szCs w:val="20"/>
           <w:highlight w:val="green"/>
         </w:rPr>
-        <w:t>#</w:t>
-      </w:r>
-      <w:proofErr w:type="gramStart"/>
+        <w:t>#2</w:t>
+      </w:r>
       <w:r>
         <w:rPr>
           <w:rFonts w:ascii="Calibri" w:hAnsi="Calibri" w:cs="Calibri"/>
@@ -7523,7 +7288,7 @@
           <w:szCs w:val="20"/>
           <w:highlight w:val="green"/>
         </w:rPr>
-        <w:t>2</w:t>
+        <w:t>}</w:t>
       </w:r>
       <w:r>
         <w:rPr>
@@ -7534,20 +7299,8 @@
           <w:szCs w:val="20"/>
           <w:highlight w:val="green"/>
         </w:rPr>
-        <w:t>}</w:t>
-      </w:r>
-      <w:r>
-        <w:rPr>
-          <w:rFonts w:ascii="Calibri" w:hAnsi="Calibri" w:cs="Calibri"/>
-          <w:bCs/>
-          <w:color w:val="000000" w:themeColor="text1"/>
-          <w:sz w:val="22"/>
-          <w:szCs w:val="20"/>
-          <w:highlight w:val="green"/>
-        </w:rPr>
         <w:t>%</w:t>
       </w:r>
-      <w:proofErr w:type="gramEnd"/>
       <w:r>
         <w:rPr>
           <w:rFonts w:ascii="Calibri" w:hAnsi="Calibri" w:cs="Calibri"/>
@@ -7766,37 +7519,16 @@
           <w:szCs w:val="20"/>
           <w:highlight w:val="green"/>
         </w:rPr>
-        <w:t>“MUNICIPALIDAD</w:t>
-      </w:r>
-      <w:proofErr w:type="gramStart"/>
-      <w:r>
-        <w:rPr>
-          <w:rFonts w:cs="Calibri"/>
-          <w:b/>
-          <w:bCs/>
-          <w:szCs w:val="20"/>
-          <w:highlight w:val="green"/>
-        </w:rPr>
-        <w:t xml:space="preserve">”, </w:t>
-      </w:r>
-      <w:r>
-        <w:rPr>
-          <w:rFonts w:cs="Calibri"/>
-          <w:bCs/>
-          <w:szCs w:val="20"/>
-          <w:highlight w:val="green"/>
-        </w:rPr>
-        <w:t xml:space="preserve"> posterior</w:t>
-      </w:r>
-      <w:proofErr w:type="gramEnd"/>
-      <w:r>
-        <w:rPr>
-          <w:rFonts w:cs="Calibri"/>
-          <w:bCs/>
-          <w:szCs w:val="20"/>
-          <w:highlight w:val="green"/>
-        </w:rPr>
-        <w:t xml:space="preserve"> a los cortes de evaluación indicados en la misma cláusula.   </w:t>
+        <w:t xml:space="preserve">“MUNICIPALIDAD”, </w:t>
+      </w:r>
+      <w:r>
+        <w:rPr>
+          <w:rFonts w:cs="Calibri"/>
+          <w:bCs/>
+          <w:szCs w:val="20"/>
+          <w:highlight w:val="green"/>
+        </w:rPr>
+        <w:t xml:space="preserve"> posterior a los cortes de evaluación indicados en la misma cláusula.   </w:t>
       </w:r>
     </w:p>
     <w:p>
@@ -7850,19 +7582,8 @@
           <w:szCs w:val="20"/>
           <w:highlight w:val="green"/>
         </w:rPr>
-        <w:t xml:space="preserve">, a través de la plataforma habilitada para estos </w:t>
-      </w:r>
-      <w:proofErr w:type="gramStart"/>
-      <w:r>
-        <w:rPr>
-          <w:rFonts w:cs="Calibri"/>
-          <w:bCs/>
-          <w:szCs w:val="20"/>
-          <w:highlight w:val="green"/>
-        </w:rPr>
-        <w:t>fines,  donde</w:t>
-      </w:r>
-      <w:proofErr w:type="gramEnd"/>
+        <w:t>, a través de la plataforma habilitada para estos fines,  donde</w:t>
+      </w:r>
       <w:r>
         <w:rPr>
           <w:rFonts w:cs="Calibri"/>
@@ -8290,21 +8011,8 @@
           <w:szCs w:val="20"/>
           <w:highlight w:val="green"/>
         </w:rPr>
-        <w:t>${percentage#</w:t>
-      </w:r>
-      <w:proofErr w:type="gramStart"/>
-      <w:r>
-        <w:rPr>
-          <w:rFonts w:ascii="Calibri" w:hAnsi="Calibri" w:cs="Calibri"/>
-          <w:bCs/>
-          <w:color w:val="000000" w:themeColor="text1"/>
-          <w:sz w:val="22"/>
-          <w:szCs w:val="20"/>
-          <w:highlight w:val="green"/>
-        </w:rPr>
-        <w:t>1}%</w:t>
-      </w:r>
-      <w:proofErr w:type="gramEnd"/>
+        <w:t>${percentage#1}%</w:t>
+      </w:r>
       <w:r>
         <w:rPr>
           <w:rFonts w:ascii="Calibri" w:hAnsi="Calibri" w:cs="Calibri"/>
@@ -8462,31 +8170,7 @@
           <w:szCs w:val="20"/>
           <w:highlight w:val="green"/>
         </w:rPr>
-        <w:t>${percentage#</w:t>
-      </w:r>
-      <w:proofErr w:type="gramStart"/>
-      <w:r>
-        <w:rPr>
-          <w:rFonts w:ascii="Calibri" w:hAnsi="Calibri" w:cs="Calibri"/>
-          <w:bCs/>
-          <w:color w:val="000000" w:themeColor="text1"/>
-          <w:sz w:val="22"/>
-          <w:szCs w:val="20"/>
-          <w:highlight w:val="green"/>
-        </w:rPr>
-        <w:t>2}%</w:t>
-      </w:r>
-      <w:proofErr w:type="gramEnd"/>
-      <w:r>
-        <w:rPr>
-          <w:rFonts w:ascii="Calibri" w:hAnsi="Calibri" w:cs="Calibri"/>
-          <w:bCs/>
-          <w:color w:val="000000" w:themeColor="text1"/>
-          <w:sz w:val="22"/>
-          <w:szCs w:val="20"/>
-          <w:highlight w:val="green"/>
-        </w:rPr>
-        <w:t xml:space="preserve"> </w:t>
+        <w:t xml:space="preserve">${percentage#2}% </w:t>
       </w:r>
       <w:r>
         <w:rPr>
@@ -8655,37 +8339,16 @@
           <w:szCs w:val="20"/>
           <w:highlight w:val="green"/>
         </w:rPr>
-        <w:t>“MUNICIPALIDAD</w:t>
-      </w:r>
-      <w:proofErr w:type="gramStart"/>
-      <w:r>
-        <w:rPr>
-          <w:rFonts w:cs="Calibri"/>
-          <w:b/>
-          <w:bCs/>
-          <w:szCs w:val="20"/>
-          <w:highlight w:val="green"/>
-        </w:rPr>
-        <w:t xml:space="preserve">”, </w:t>
-      </w:r>
-      <w:r>
-        <w:rPr>
-          <w:rFonts w:cs="Calibri"/>
-          <w:bCs/>
-          <w:szCs w:val="20"/>
-          <w:highlight w:val="green"/>
-        </w:rPr>
-        <w:t xml:space="preserve"> posterior</w:t>
-      </w:r>
-      <w:proofErr w:type="gramEnd"/>
-      <w:r>
-        <w:rPr>
-          <w:rFonts w:cs="Calibri"/>
-          <w:bCs/>
-          <w:szCs w:val="20"/>
-          <w:highlight w:val="green"/>
-        </w:rPr>
-        <w:t xml:space="preserve"> a los cortes de evaluación indicados en la misma cláusula.   </w:t>
+        <w:t xml:space="preserve">“MUNICIPALIDAD”, </w:t>
+      </w:r>
+      <w:r>
+        <w:rPr>
+          <w:rFonts w:cs="Calibri"/>
+          <w:bCs/>
+          <w:szCs w:val="20"/>
+          <w:highlight w:val="green"/>
+        </w:rPr>
+        <w:t xml:space="preserve"> posterior a los cortes de evaluación indicados en la misma cláusula.   </w:t>
       </w:r>
     </w:p>
     <w:p>
@@ -8738,27 +8401,7 @@
           <w:szCs w:val="20"/>
           <w:highlight w:val="green"/>
         </w:rPr>
-        <w:t xml:space="preserve">, a través de la plataforma habilitada para estos </w:t>
-      </w:r>
-      <w:proofErr w:type="gramStart"/>
-      <w:r>
-        <w:rPr>
-          <w:rFonts w:cs="Calibri"/>
-          <w:bCs/>
-          <w:szCs w:val="20"/>
-          <w:highlight w:val="green"/>
-        </w:rPr>
-        <w:t>fines,  donde</w:t>
-      </w:r>
-      <w:proofErr w:type="gramEnd"/>
-      <w:r>
-        <w:rPr>
-          <w:rFonts w:cs="Calibri"/>
-          <w:bCs/>
-          <w:szCs w:val="20"/>
-          <w:highlight w:val="green"/>
-        </w:rPr>
-        <w:t xml:space="preserve"> la </w:t>
+        <w:t xml:space="preserve">, a través de la plataforma habilitada para estos fines,  donde la </w:t>
       </w:r>
       <w:r>
         <w:rPr>
@@ -9024,21 +8667,8 @@
           <w:szCs w:val="20"/>
           <w:highlight w:val="green"/>
         </w:rPr>
-        <w:t>${percentage#</w:t>
-      </w:r>
-      <w:proofErr w:type="gramStart"/>
-      <w:r>
-        <w:rPr>
-          <w:rFonts w:ascii="Calibri" w:hAnsi="Calibri" w:cs="Calibri"/>
-          <w:bCs/>
-          <w:color w:val="000000" w:themeColor="text1"/>
-          <w:sz w:val="22"/>
-          <w:szCs w:val="20"/>
-          <w:highlight w:val="green"/>
-        </w:rPr>
-        <w:t>3}%</w:t>
-      </w:r>
-      <w:proofErr w:type="gramEnd"/>
+        <w:t>${percentage#3}%</w:t>
+      </w:r>
       <w:r>
         <w:rPr>
           <w:rFonts w:ascii="Calibri" w:hAnsi="Calibri" w:cs="Calibri"/>
@@ -9234,37 +8864,16 @@
           <w:szCs w:val="20"/>
           <w:highlight w:val="green"/>
         </w:rPr>
-        <w:t>“MUNICIPALIDAD</w:t>
-      </w:r>
-      <w:proofErr w:type="gramStart"/>
-      <w:r>
-        <w:rPr>
-          <w:rFonts w:cs="Calibri"/>
-          <w:b/>
-          <w:bCs/>
-          <w:szCs w:val="20"/>
-          <w:highlight w:val="green"/>
-        </w:rPr>
-        <w:t xml:space="preserve">”, </w:t>
-      </w:r>
-      <w:r>
-        <w:rPr>
-          <w:rFonts w:cs="Calibri"/>
-          <w:bCs/>
-          <w:szCs w:val="20"/>
-          <w:highlight w:val="green"/>
-        </w:rPr>
-        <w:t xml:space="preserve"> posterior</w:t>
-      </w:r>
-      <w:proofErr w:type="gramEnd"/>
-      <w:r>
-        <w:rPr>
-          <w:rFonts w:cs="Calibri"/>
-          <w:bCs/>
-          <w:szCs w:val="20"/>
-          <w:highlight w:val="green"/>
-        </w:rPr>
-        <w:t xml:space="preserve"> a los cortes de evaluación indicados en la misma cláusula.   </w:t>
+        <w:t xml:space="preserve">“MUNICIPALIDAD”, </w:t>
+      </w:r>
+      <w:r>
+        <w:rPr>
+          <w:rFonts w:cs="Calibri"/>
+          <w:bCs/>
+          <w:szCs w:val="20"/>
+          <w:highlight w:val="green"/>
+        </w:rPr>
+        <w:t xml:space="preserve"> posterior a los cortes de evaluación indicados en la misma cláusula.   </w:t>
       </w:r>
     </w:p>
     <w:p>
@@ -9317,27 +8926,7 @@
           <w:szCs w:val="20"/>
           <w:highlight w:val="green"/>
         </w:rPr>
-        <w:t xml:space="preserve">, a través de la plataforma habilitada para estos </w:t>
-      </w:r>
-      <w:proofErr w:type="gramStart"/>
-      <w:r>
-        <w:rPr>
-          <w:rFonts w:cs="Calibri"/>
-          <w:bCs/>
-          <w:szCs w:val="20"/>
-          <w:highlight w:val="green"/>
-        </w:rPr>
-        <w:t>fines,  donde</w:t>
-      </w:r>
-      <w:proofErr w:type="gramEnd"/>
-      <w:r>
-        <w:rPr>
-          <w:rFonts w:cs="Calibri"/>
-          <w:bCs/>
-          <w:szCs w:val="20"/>
-          <w:highlight w:val="green"/>
-        </w:rPr>
-        <w:t xml:space="preserve"> la </w:t>
+        <w:t xml:space="preserve">, a través de la plataforma habilitada para estos fines,  donde la </w:t>
       </w:r>
       <w:r>
         <w:rPr>
@@ -9742,29 +9331,7 @@
           <w:highlight w:val="green"/>
           <w:lang w:val="es-CL"/>
         </w:rPr>
-        <w:t xml:space="preserve">La aprobación de las rendiciones mensuales de este </w:t>
-      </w:r>
-      <w:proofErr w:type="gramStart"/>
-      <w:r>
-        <w:rPr>
-          <w:rFonts w:ascii="Calibri" w:hAnsi="Calibri" w:cs="Calibri"/>
-          <w:sz w:val="22"/>
-          <w:szCs w:val="20"/>
-          <w:highlight w:val="green"/>
-          <w:lang w:val="es-CL"/>
-        </w:rPr>
-        <w:t>Programa,</w:t>
-      </w:r>
-      <w:proofErr w:type="gramEnd"/>
-      <w:r>
-        <w:rPr>
-          <w:rFonts w:ascii="Calibri" w:hAnsi="Calibri" w:cs="Calibri"/>
-          <w:sz w:val="22"/>
-          <w:szCs w:val="20"/>
-          <w:highlight w:val="green"/>
-          <w:lang w:val="es-CL"/>
-        </w:rPr>
-        <w:t xml:space="preserve"> se basará en </w:t>
+        <w:t xml:space="preserve">La aprobación de las rendiciones mensuales de este Programa, se basará en </w:t>
       </w:r>
       <w:r>
         <w:rPr>
@@ -9874,37 +9441,16 @@
           <w:szCs w:val="20"/>
           <w:highlight w:val="green"/>
         </w:rPr>
-        <w:t>“MUNICIPALIDAD</w:t>
-      </w:r>
-      <w:proofErr w:type="gramStart"/>
-      <w:r>
-        <w:rPr>
-          <w:rFonts w:cs="Calibri"/>
-          <w:b/>
-          <w:bCs/>
-          <w:szCs w:val="20"/>
-          <w:highlight w:val="green"/>
-        </w:rPr>
-        <w:t xml:space="preserve">”, </w:t>
-      </w:r>
-      <w:r>
-        <w:rPr>
-          <w:rFonts w:cs="Calibri"/>
-          <w:bCs/>
-          <w:szCs w:val="20"/>
-          <w:highlight w:val="green"/>
-        </w:rPr>
-        <w:t xml:space="preserve"> posterior</w:t>
-      </w:r>
-      <w:proofErr w:type="gramEnd"/>
-      <w:r>
-        <w:rPr>
-          <w:rFonts w:cs="Calibri"/>
-          <w:bCs/>
-          <w:szCs w:val="20"/>
-          <w:highlight w:val="green"/>
-        </w:rPr>
-        <w:t xml:space="preserve"> a los cortes de evaluación indicados en la misma cláusula.   </w:t>
+        <w:t xml:space="preserve">“MUNICIPALIDAD”, </w:t>
+      </w:r>
+      <w:r>
+        <w:rPr>
+          <w:rFonts w:cs="Calibri"/>
+          <w:bCs/>
+          <w:szCs w:val="20"/>
+          <w:highlight w:val="green"/>
+        </w:rPr>
+        <w:t xml:space="preserve"> posterior a los cortes de evaluación indicados en la misma cláusula.   </w:t>
       </w:r>
     </w:p>
     <w:p>
@@ -9957,27 +9503,7 @@
           <w:szCs w:val="20"/>
           <w:highlight w:val="green"/>
         </w:rPr>
-        <w:t xml:space="preserve">, a través de la plataforma habilitada para estos </w:t>
-      </w:r>
-      <w:proofErr w:type="gramStart"/>
-      <w:r>
-        <w:rPr>
-          <w:rFonts w:cs="Calibri"/>
-          <w:bCs/>
-          <w:szCs w:val="20"/>
-          <w:highlight w:val="green"/>
-        </w:rPr>
-        <w:t>fines,  donde</w:t>
-      </w:r>
-      <w:proofErr w:type="gramEnd"/>
-      <w:r>
-        <w:rPr>
-          <w:rFonts w:cs="Calibri"/>
-          <w:bCs/>
-          <w:szCs w:val="20"/>
-          <w:highlight w:val="green"/>
-        </w:rPr>
-        <w:t xml:space="preserve"> la </w:t>
+        <w:t xml:space="preserve">, a través de la plataforma habilitada para estos fines,  donde la </w:t>
       </w:r>
       <w:r>
         <w:rPr>
@@ -10197,9 +9723,8 @@
           <w:szCs w:val="20"/>
           <w:highlight w:val="green"/>
         </w:rPr>
-        <w:t xml:space="preserve">os recursos mencionados en la Cláusula </w:t>
-      </w:r>
-      <w:proofErr w:type="gramStart"/>
+        <w:t xml:space="preserve">os recursos mencionados en la Cláusula Quinta, financiarán exclusivamente las actividades </w:t>
+      </w:r>
       <w:r>
         <w:rPr>
           <w:rFonts w:ascii="Calibri" w:hAnsi="Calibri" w:cs="Calibri"/>
@@ -10209,9 +9734,8 @@
           <w:szCs w:val="20"/>
           <w:highlight w:val="green"/>
         </w:rPr>
-        <w:t>Quinta,</w:t>
-      </w:r>
-      <w:proofErr w:type="gramEnd"/>
+        <w:t xml:space="preserve">relacionadas al “PROGRAMA”, y </w:t>
+      </w:r>
       <w:r>
         <w:rPr>
           <w:rFonts w:ascii="Calibri" w:hAnsi="Calibri" w:cs="Calibri"/>
@@ -10221,7 +9745,7 @@
           <w:szCs w:val="20"/>
           <w:highlight w:val="green"/>
         </w:rPr>
-        <w:t xml:space="preserve"> financiarán exclusivamente las actividades </w:t>
+        <w:t xml:space="preserve">se entregarán en </w:t>
       </w:r>
       <w:r>
         <w:rPr>
@@ -10232,8 +9756,9 @@
           <w:szCs w:val="20"/>
           <w:highlight w:val="green"/>
         </w:rPr>
-        <w:t xml:space="preserve">relacionadas al “PROGRAMA”, y </w:t>
-      </w:r>
+        <w:t>${</w:t>
+      </w:r>
+      <w:proofErr w:type="spellStart"/>
       <w:r>
         <w:rPr>
           <w:rFonts w:ascii="Calibri" w:hAnsi="Calibri" w:cs="Calibri"/>
@@ -10243,8 +9768,9 @@
           <w:szCs w:val="20"/>
           <w:highlight w:val="green"/>
         </w:rPr>
-        <w:t xml:space="preserve">se entregarán en </w:t>
-      </w:r>
+        <w:t>totalQuotasText</w:t>
+      </w:r>
+      <w:proofErr w:type="spellEnd"/>
       <w:r>
         <w:rPr>
           <w:rFonts w:ascii="Calibri" w:hAnsi="Calibri" w:cs="Calibri"/>
@@ -10254,100 +9780,11 @@
           <w:szCs w:val="20"/>
           <w:highlight w:val="green"/>
         </w:rPr>
-        <w:t xml:space="preserve">doce cuotas mensuales de </w:t>
-      </w:r>
-      <w:r>
-        <w:rPr>
-          <w:rFonts w:ascii="Calibri" w:hAnsi="Calibri" w:cs="Calibri"/>
-          <w:bCs/>
-          <w:color w:val="000000" w:themeColor="text1"/>
-          <w:sz w:val="22"/>
-          <w:szCs w:val="20"/>
-          <w:highlight w:val="green"/>
-        </w:rPr>
-        <w:t>$</w:t>
-      </w:r>
-      <w:r>
-        <w:rPr>
-          <w:rFonts w:ascii="Calibri" w:hAnsi="Calibri" w:cs="Calibri"/>
-          <w:b/>
-          <w:color w:val="000000" w:themeColor="text1"/>
-          <w:sz w:val="22"/>
-          <w:szCs w:val="20"/>
-          <w:highlight w:val="green"/>
-        </w:rPr>
-        <w:t>${cuotaMonto</w:t>
-      </w:r>
-      <w:r>
-        <w:rPr>
-          <w:rFonts w:ascii="Calibri" w:hAnsi="Calibri" w:cs="Calibri"/>
-          <w:b/>
-          <w:color w:val="000000" w:themeColor="text1"/>
-          <w:sz w:val="22"/>
-          <w:szCs w:val="20"/>
-          <w:highlight w:val="green"/>
-        </w:rPr>
-        <w:t>#1</w:t>
-      </w:r>
-      <w:r>
-        <w:rPr>
-          <w:rFonts w:ascii="Calibri" w:hAnsi="Calibri" w:cs="Calibri"/>
-          <w:b/>
-          <w:color w:val="000000" w:themeColor="text1"/>
-          <w:sz w:val="22"/>
-          <w:szCs w:val="20"/>
-          <w:highlight w:val="green"/>
-        </w:rPr>
         <w:t>}</w:t>
       </w:r>
       <w:r>
         <w:rPr>
           <w:rFonts w:ascii="Calibri" w:hAnsi="Calibri" w:cs="Calibri"/>
-          <w:bCs/>
-          <w:color w:val="000000" w:themeColor="text1"/>
-          <w:sz w:val="22"/>
-          <w:szCs w:val="20"/>
-          <w:highlight w:val="green"/>
-        </w:rPr>
-        <w:t xml:space="preserve"> </w:t>
-      </w:r>
-      <w:r>
-        <w:rPr>
-          <w:rFonts w:ascii="Calibri" w:hAnsi="Calibri" w:cs="Calibri"/>
-          <w:b/>
-          <w:color w:val="000000" w:themeColor="text1"/>
-          <w:sz w:val="22"/>
-          <w:szCs w:val="20"/>
-          <w:highlight w:val="green"/>
-        </w:rPr>
-        <w:t>(${cuotaLetra</w:t>
-      </w:r>
-      <w:r>
-        <w:rPr>
-          <w:rFonts w:ascii="Calibri" w:hAnsi="Calibri" w:cs="Calibri"/>
-          <w:b/>
-          <w:color w:val="000000" w:themeColor="text1"/>
-          <w:sz w:val="22"/>
-          <w:szCs w:val="20"/>
-          <w:highlight w:val="green"/>
-        </w:rPr>
-        <w:t>#1</w:t>
-      </w:r>
-      <w:r>
-        <w:rPr>
-          <w:rFonts w:ascii="Calibri" w:hAnsi="Calibri" w:cs="Calibri"/>
-          <w:b/>
-          <w:color w:val="000000" w:themeColor="text1"/>
-          <w:sz w:val="22"/>
-          <w:szCs w:val="20"/>
-          <w:highlight w:val="green"/>
-        </w:rPr>
-        <w:t>})</w:t>
-      </w:r>
-      <w:r>
-        <w:rPr>
-          <w:rFonts w:ascii="Calibri" w:hAnsi="Calibri" w:cs="Calibri"/>
-          <w:b/>
           <w:bCs/>
           <w:color w:val="000000" w:themeColor="text1"/>
           <w:sz w:val="22"/>
@@ -11922,29 +11359,7 @@
           <w:highlight w:val="green"/>
           <w:lang w:val="es-CL"/>
         </w:rPr>
-        <w:t xml:space="preserve">La aprobación de las rendiciones mensuales de este </w:t>
-      </w:r>
-      <w:proofErr w:type="gramStart"/>
-      <w:r>
-        <w:rPr>
-          <w:rFonts w:ascii="Calibri" w:hAnsi="Calibri" w:cs="Calibri"/>
-          <w:sz w:val="22"/>
-          <w:szCs w:val="20"/>
-          <w:highlight w:val="green"/>
-          <w:lang w:val="es-CL"/>
-        </w:rPr>
-        <w:t>Programa,</w:t>
-      </w:r>
-      <w:proofErr w:type="gramEnd"/>
-      <w:r>
-        <w:rPr>
-          <w:rFonts w:ascii="Calibri" w:hAnsi="Calibri" w:cs="Calibri"/>
-          <w:sz w:val="22"/>
-          <w:szCs w:val="20"/>
-          <w:highlight w:val="green"/>
-          <w:lang w:val="es-CL"/>
-        </w:rPr>
-        <w:t xml:space="preserve"> se basará en </w:t>
+        <w:t xml:space="preserve">La aprobación de las rendiciones mensuales de este Programa, se basará en </w:t>
       </w:r>
       <w:r>
         <w:rPr>
@@ -12054,37 +11469,16 @@
           <w:szCs w:val="20"/>
           <w:highlight w:val="green"/>
         </w:rPr>
-        <w:t>“MUNICIPALIDAD</w:t>
-      </w:r>
-      <w:proofErr w:type="gramStart"/>
-      <w:r>
-        <w:rPr>
-          <w:rFonts w:cs="Calibri"/>
-          <w:b/>
-          <w:bCs/>
-          <w:szCs w:val="20"/>
-          <w:highlight w:val="green"/>
-        </w:rPr>
-        <w:t xml:space="preserve">”, </w:t>
-      </w:r>
-      <w:r>
-        <w:rPr>
-          <w:rFonts w:cs="Calibri"/>
-          <w:bCs/>
-          <w:szCs w:val="20"/>
-          <w:highlight w:val="green"/>
-        </w:rPr>
-        <w:t xml:space="preserve"> posterior</w:t>
-      </w:r>
-      <w:proofErr w:type="gramEnd"/>
-      <w:r>
-        <w:rPr>
-          <w:rFonts w:cs="Calibri"/>
-          <w:bCs/>
-          <w:szCs w:val="20"/>
-          <w:highlight w:val="green"/>
-        </w:rPr>
-        <w:t xml:space="preserve"> a los cortes de evaluación indicados en la misma cláusula.   </w:t>
+        <w:t xml:space="preserve">“MUNICIPALIDAD”, </w:t>
+      </w:r>
+      <w:r>
+        <w:rPr>
+          <w:rFonts w:cs="Calibri"/>
+          <w:bCs/>
+          <w:szCs w:val="20"/>
+          <w:highlight w:val="green"/>
+        </w:rPr>
+        <w:t xml:space="preserve"> posterior a los cortes de evaluación indicados en la misma cláusula.   </w:t>
       </w:r>
     </w:p>
     <w:p>
@@ -12137,27 +11531,7 @@
           <w:szCs w:val="20"/>
           <w:highlight w:val="green"/>
         </w:rPr>
-        <w:t xml:space="preserve">, a través de la plataforma habilitada para estos </w:t>
-      </w:r>
-      <w:proofErr w:type="gramStart"/>
-      <w:r>
-        <w:rPr>
-          <w:rFonts w:cs="Calibri"/>
-          <w:bCs/>
-          <w:szCs w:val="20"/>
-          <w:highlight w:val="green"/>
-        </w:rPr>
-        <w:t>fines,  donde</w:t>
-      </w:r>
-      <w:proofErr w:type="gramEnd"/>
-      <w:r>
-        <w:rPr>
-          <w:rFonts w:cs="Calibri"/>
-          <w:bCs/>
-          <w:szCs w:val="20"/>
-          <w:highlight w:val="green"/>
-        </w:rPr>
-        <w:t xml:space="preserve"> la </w:t>
+        <w:t xml:space="preserve">, a través de la plataforma habilitada para estos fines,  donde la </w:t>
       </w:r>
       <w:r>
         <w:rPr>
@@ -12665,7 +12039,6 @@
         </w:rPr>
         <w:t xml:space="preserve"> documentos auténticos digitalizados y documentos electrónicos, previa validación del </w:t>
       </w:r>
-      <w:proofErr w:type="gramStart"/>
       <w:r>
         <w:rPr>
           <w:rFonts w:ascii="Calibri" w:hAnsi="Calibri" w:cs="Calibri"/>
@@ -12680,16 +12053,7 @@
           <w:sz w:val="22"/>
           <w:szCs w:val="22"/>
         </w:rPr>
-        <w:t>inistro</w:t>
-      </w:r>
-      <w:proofErr w:type="gramEnd"/>
-      <w:r>
-        <w:rPr>
-          <w:rFonts w:ascii="Calibri" w:hAnsi="Calibri" w:cs="Calibri"/>
-          <w:sz w:val="22"/>
-          <w:szCs w:val="22"/>
-        </w:rPr>
-        <w:t xml:space="preserve"> de </w:t>
+        <w:t xml:space="preserve">inistro de </w:t>
       </w:r>
       <w:proofErr w:type="spellStart"/>
       <w:r>
@@ -13038,7 +12402,6 @@
         </w:rPr>
         <w:t xml:space="preserve"> en </w:t>
       </w:r>
-      <w:proofErr w:type="gramStart"/>
       <w:r>
         <w:rPr>
           <w:rFonts w:asciiTheme="minorHAnsi" w:hAnsiTheme="minorHAnsi" w:cstheme="minorHAnsi"/>
@@ -13053,16 +12416,7 @@
           <w:sz w:val="22"/>
           <w:szCs w:val="22"/>
         </w:rPr>
-        <w:t>esolución</w:t>
-      </w:r>
-      <w:proofErr w:type="gramEnd"/>
-      <w:r>
-        <w:rPr>
-          <w:rFonts w:asciiTheme="minorHAnsi" w:hAnsiTheme="minorHAnsi" w:cstheme="minorHAnsi"/>
-          <w:sz w:val="22"/>
-          <w:szCs w:val="22"/>
-        </w:rPr>
-        <w:t xml:space="preserve"> N°30</w:t>
+        <w:t>esolución N°30</w:t>
       </w:r>
       <w:r>
         <w:rPr>
@@ -15032,7 +14386,6 @@
         </w:rPr>
         <w:t xml:space="preserve">El período a rendir del mes de </w:t>
       </w:r>
-      <w:proofErr w:type="gramStart"/>
       <w:r>
         <w:rPr>
           <w:rFonts w:asciiTheme="minorHAnsi" w:hAnsiTheme="minorHAnsi"/>
@@ -15051,9 +14404,8 @@
           <w:sz w:val="22"/>
           <w:szCs w:val="22"/>
         </w:rPr>
-        <w:t>nero</w:t>
-      </w:r>
-      <w:proofErr w:type="gramEnd"/>
+        <w:t>nero de 202</w:t>
+      </w:r>
       <w:r>
         <w:rPr>
           <w:rFonts w:asciiTheme="minorHAnsi" w:hAnsiTheme="minorHAnsi"/>
@@ -15062,7 +14414,7 @@
           <w:sz w:val="22"/>
           <w:szCs w:val="22"/>
         </w:rPr>
-        <w:t xml:space="preserve"> de 202</w:t>
+        <w:t>3</w:t>
       </w:r>
       <w:r>
         <w:rPr>
@@ -15072,13 +14424,48 @@
           <w:sz w:val="22"/>
           <w:szCs w:val="22"/>
         </w:rPr>
-        <w:t>3</w:t>
+        <w:t>,</w:t>
       </w:r>
       <w:r>
         <w:rPr>
           <w:rFonts w:asciiTheme="minorHAnsi" w:hAnsiTheme="minorHAnsi"/>
           <w:b/>
-          <w:bCs/>
+          <w:sz w:val="22"/>
+          <w:szCs w:val="22"/>
+        </w:rPr>
+        <w:t xml:space="preserve"> corresponde únicamente a los </w:t>
+      </w:r>
+      <w:r>
+        <w:rPr>
+          <w:rFonts w:asciiTheme="minorHAnsi" w:hAnsiTheme="minorHAnsi"/>
+          <w:b/>
+          <w:sz w:val="22"/>
+          <w:szCs w:val="22"/>
+        </w:rPr>
+        <w:t xml:space="preserve">pagos que se ejecuten por concepto de </w:t>
+      </w:r>
+      <w:r>
+        <w:rPr>
+          <w:rFonts w:asciiTheme="minorHAnsi" w:hAnsiTheme="minorHAnsi"/>
+          <w:b/>
+          <w:sz w:val="22"/>
+          <w:szCs w:val="22"/>
+        </w:rPr>
+        <w:t>impuestos por boletas de honorarios recibidas por el municipio hasta el mes de diciembre</w:t>
+      </w:r>
+      <w:r>
+        <w:rPr>
+          <w:rFonts w:asciiTheme="minorHAnsi" w:hAnsiTheme="minorHAnsi"/>
+          <w:b/>
+          <w:sz w:val="22"/>
+          <w:szCs w:val="22"/>
+        </w:rPr>
+        <w:t xml:space="preserve"> de 2022</w:t>
+      </w:r>
+      <w:r>
+        <w:rPr>
+          <w:rFonts w:asciiTheme="minorHAnsi" w:hAnsiTheme="minorHAnsi"/>
+          <w:b/>
           <w:sz w:val="22"/>
           <w:szCs w:val="22"/>
         </w:rPr>
@@ -15091,7 +14478,7 @@
           <w:sz w:val="22"/>
           <w:szCs w:val="22"/>
         </w:rPr>
-        <w:t xml:space="preserve"> corresponde únicamente a los </w:t>
+        <w:t xml:space="preserve"> y que por proceso tributario son enterados al fisco al mes siguiente</w:t>
       </w:r>
       <w:r>
         <w:rPr>
@@ -15100,7 +14487,7 @@
           <w:sz w:val="22"/>
           <w:szCs w:val="22"/>
         </w:rPr>
-        <w:t xml:space="preserve">pagos que se ejecuten por concepto de </w:t>
+        <w:t>, es decir en Enero de 2023</w:t>
       </w:r>
       <w:r>
         <w:rPr>
@@ -15109,7 +14496,7 @@
           <w:sz w:val="22"/>
           <w:szCs w:val="22"/>
         </w:rPr>
-        <w:t>impuestos por boletas de honorarios recibidas por el municipio hasta el mes de diciembre</w:t>
+        <w:t xml:space="preserve">.  Esto no implica bajo ningún aspecto que la ejecución del programa sea hasta </w:t>
       </w:r>
       <w:r>
         <w:rPr>
@@ -15118,64 +14505,8 @@
           <w:sz w:val="22"/>
           <w:szCs w:val="22"/>
         </w:rPr>
-        <w:t xml:space="preserve"> de 2022</w:t>
-      </w:r>
-      <w:r>
-        <w:rPr>
-          <w:rFonts w:asciiTheme="minorHAnsi" w:hAnsiTheme="minorHAnsi"/>
-          <w:b/>
-          <w:sz w:val="22"/>
-          <w:szCs w:val="22"/>
-        </w:rPr>
-        <w:t>,</w:t>
-      </w:r>
-      <w:r>
-        <w:rPr>
-          <w:rFonts w:asciiTheme="minorHAnsi" w:hAnsiTheme="minorHAnsi"/>
-          <w:b/>
-          <w:sz w:val="22"/>
-          <w:szCs w:val="22"/>
-        </w:rPr>
-        <w:t xml:space="preserve"> y que por proceso tributario son enterados al fisco al mes siguiente</w:t>
-      </w:r>
-      <w:r>
-        <w:rPr>
-          <w:rFonts w:asciiTheme="minorHAnsi" w:hAnsiTheme="minorHAnsi"/>
-          <w:b/>
-          <w:sz w:val="22"/>
-          <w:szCs w:val="22"/>
-        </w:rPr>
-        <w:t>, es decir en Enero de 2023</w:t>
-      </w:r>
-      <w:r>
-        <w:rPr>
-          <w:rFonts w:asciiTheme="minorHAnsi" w:hAnsiTheme="minorHAnsi"/>
-          <w:b/>
-          <w:sz w:val="22"/>
-          <w:szCs w:val="22"/>
-        </w:rPr>
-        <w:t xml:space="preserve">.  Esto no implica bajo ningún aspecto que la ejecución del programa sea hasta </w:t>
-      </w:r>
-      <w:r>
-        <w:rPr>
-          <w:rFonts w:asciiTheme="minorHAnsi" w:hAnsiTheme="minorHAnsi"/>
-          <w:b/>
-          <w:sz w:val="22"/>
-          <w:szCs w:val="22"/>
-        </w:rPr>
-        <w:t xml:space="preserve">el mes de </w:t>
-      </w:r>
-      <w:proofErr w:type="gramStart"/>
-      <w:r>
-        <w:rPr>
-          <w:rFonts w:asciiTheme="minorHAnsi" w:hAnsiTheme="minorHAnsi"/>
-          <w:b/>
-          <w:sz w:val="22"/>
-          <w:szCs w:val="22"/>
-        </w:rPr>
-        <w:t>Enero</w:t>
-      </w:r>
-      <w:proofErr w:type="gramEnd"/>
+        <w:t>el mes de Enero</w:t>
+      </w:r>
       <w:r>
         <w:rPr>
           <w:rFonts w:asciiTheme="minorHAnsi" w:hAnsiTheme="minorHAnsi"/>
@@ -15577,16 +14908,7 @@
           <w:sz w:val="22"/>
           <w:szCs w:val="22"/>
         </w:rPr>
-        <w:t xml:space="preserve">Asimismo, toda la documentación original de </w:t>
-      </w:r>
-      <w:proofErr w:type="gramStart"/>
-      <w:r>
-        <w:rPr>
-          <w:rFonts w:ascii="Calibri" w:hAnsi="Calibri" w:cs="Calibri"/>
-          <w:sz w:val="22"/>
-          <w:szCs w:val="22"/>
-        </w:rPr>
-        <w:t>respaldo</w:t>
+        <w:t>Asimismo, toda la documentación original de respaldo</w:t>
       </w:r>
       <w:r>
         <w:rPr>
@@ -15596,7 +14918,6 @@
         </w:rPr>
         <w:t>,</w:t>
       </w:r>
-      <w:proofErr w:type="gramEnd"/>
       <w:r>
         <w:rPr>
           <w:rFonts w:ascii="Calibri" w:hAnsi="Calibri" w:cs="Calibri"/>
@@ -15763,25 +15084,7 @@
           <w:color w:val="FF0000"/>
           <w:sz w:val="22"/>
         </w:rPr>
-        <w:t xml:space="preserve"> o contratar más recurso humano </w:t>
-      </w:r>
-      <w:proofErr w:type="gramStart"/>
-      <w:r>
-        <w:rPr>
-          <w:rFonts w:ascii="Calibri" w:hAnsi="Calibri" w:cs="Calibri"/>
-          <w:color w:val="FF0000"/>
-          <w:sz w:val="22"/>
-        </w:rPr>
-        <w:t>de acuerdo al</w:t>
-      </w:r>
-      <w:proofErr w:type="gramEnd"/>
-      <w:r>
-        <w:rPr>
-          <w:rFonts w:ascii="Calibri" w:hAnsi="Calibri" w:cs="Calibri"/>
-          <w:color w:val="FF0000"/>
-          <w:sz w:val="22"/>
-        </w:rPr>
-        <w:t xml:space="preserve"> convenio y a las necesidades </w:t>
+        <w:t xml:space="preserve"> o contratar más recurso humano de acuerdo al convenio y a las necesidades </w:t>
       </w:r>
       <w:r>
         <w:rPr>
@@ -17358,25 +16661,7 @@
           <w:sz w:val="22"/>
           <w:szCs w:val="22"/>
         </w:rPr>
-        <w:t xml:space="preserve"> dirigido a </w:t>
-      </w:r>
-      <w:proofErr w:type="gramStart"/>
-      <w:r>
-        <w:rPr>
-          <w:rFonts w:ascii="Calibri" w:hAnsi="Calibri" w:cs="Calibri"/>
-          <w:sz w:val="22"/>
-          <w:szCs w:val="22"/>
-        </w:rPr>
-        <w:t>Director</w:t>
-      </w:r>
-      <w:proofErr w:type="gramEnd"/>
-      <w:r>
-        <w:rPr>
-          <w:rFonts w:ascii="Calibri" w:hAnsi="Calibri" w:cs="Calibri"/>
-          <w:sz w:val="22"/>
-          <w:szCs w:val="22"/>
-        </w:rPr>
-        <w:t xml:space="preserve"> del </w:t>
+        <w:t xml:space="preserve"> dirigido a Director del </w:t>
       </w:r>
       <w:r>
         <w:rPr>
@@ -18644,6 +17929,7 @@
               <w:rPr>
                 <w:rFonts w:ascii="Calibri" w:hAnsi="Calibri" w:cs="Calibri"/>
                 <w:b/>
+                <w:bCs/>
                 <w:sz w:val="22"/>
                 <w:szCs w:val="22"/>
               </w:rPr>
@@ -18652,10 +17938,58 @@
               <w:rPr>
                 <w:rFonts w:ascii="Calibri" w:hAnsi="Calibri" w:cs="Calibri"/>
                 <w:b/>
+                <w:bCs/>
                 <w:sz w:val="22"/>
                 <w:szCs w:val="22"/>
-              </w:rPr>
-              <w:t>ALCALDE</w:t>
+                <w:highlight w:val="green"/>
+              </w:rPr>
+              <w:t>${</w:t>
+            </w:r>
+            <w:proofErr w:type="spellStart"/>
+            <w:r>
+              <w:rPr>
+                <w:rFonts w:ascii="Calibri" w:hAnsi="Calibri" w:cs="Calibri"/>
+                <w:b/>
+                <w:bCs/>
+                <w:sz w:val="22"/>
+                <w:szCs w:val="22"/>
+                <w:highlight w:val="green"/>
+              </w:rPr>
+              <w:t>alcalde</w:t>
+            </w:r>
+            <w:r>
+              <w:rPr>
+                <w:rFonts w:ascii="Calibri" w:hAnsi="Calibri" w:cs="Calibri"/>
+                <w:b/>
+                <w:bCs/>
+                <w:sz w:val="22"/>
+                <w:szCs w:val="22"/>
+                <w:highlight w:val="green"/>
+              </w:rPr>
+              <w:t>Apelativo</w:t>
+            </w:r>
+            <w:r>
+              <w:rPr>
+                <w:rFonts w:ascii="Calibri" w:hAnsi="Calibri" w:cs="Calibri"/>
+                <w:b/>
+                <w:bCs/>
+                <w:sz w:val="22"/>
+                <w:szCs w:val="22"/>
+                <w:highlight w:val="green"/>
+              </w:rPr>
+              <w:t>Firma</w:t>
+            </w:r>
+            <w:proofErr w:type="spellEnd"/>
+            <w:r>
+              <w:rPr>
+                <w:rFonts w:ascii="Calibri" w:hAnsi="Calibri" w:cs="Calibri"/>
+                <w:b/>
+                <w:bCs/>
+                <w:sz w:val="22"/>
+                <w:szCs w:val="22"/>
+                <w:highlight w:val="green"/>
+              </w:rPr>
+              <w:t>}</w:t>
             </w:r>
           </w:p>
           <w:p>

</xml_diff>

<commit_message>
Convenios: corrección en clausula quinta planilla convenios2022
</commit_message>
<xml_diff>
--- a/public/word-template/convenio2022.docx
+++ b/public/word-template/convenio2022.docx
@@ -1201,14 +1201,25 @@
         </w:rPr>
         <w:t xml:space="preserve"> con posterioridad a la </w:t>
       </w:r>
-      <w:r>
-        <w:rPr>
-          <w:rFonts w:ascii="Calibri" w:hAnsi="Calibri" w:cs="Calibri"/>
-          <w:b/>
-          <w:sz w:val="22"/>
-          <w:szCs w:val="20"/>
-        </w:rPr>
-        <w:t xml:space="preserve">entrada en vigencia de esta ley impliquen un mayor gasto para la “MUNICIPALIDAD”, </w:t>
+      <w:proofErr w:type="gramStart"/>
+      <w:r>
+        <w:rPr>
+          <w:rFonts w:ascii="Calibri" w:hAnsi="Calibri" w:cs="Calibri"/>
+          <w:b/>
+          <w:sz w:val="22"/>
+          <w:szCs w:val="20"/>
+        </w:rPr>
+        <w:t>entrada en vigencia</w:t>
+      </w:r>
+      <w:proofErr w:type="gramEnd"/>
+      <w:r>
+        <w:rPr>
+          <w:rFonts w:ascii="Calibri" w:hAnsi="Calibri" w:cs="Calibri"/>
+          <w:b/>
+          <w:sz w:val="22"/>
+          <w:szCs w:val="20"/>
+        </w:rPr>
+        <w:t xml:space="preserve"> de esta ley impliquen un mayor gasto para la “MUNICIPALIDAD”, </w:t>
       </w:r>
       <w:r>
         <w:rPr>
@@ -2311,7 +2322,15 @@
           <w:sz w:val="22"/>
           <w:szCs w:val="20"/>
         </w:rPr>
-        <w:t xml:space="preserve">( </w:t>
+        <w:t xml:space="preserve"> </w:t>
+      </w:r>
+      <w:r>
+        <w:rPr>
+          <w:rFonts w:ascii="Calibri" w:hAnsi="Calibri" w:cs="Calibri"/>
+          <w:sz w:val="22"/>
+          <w:szCs w:val="20"/>
+        </w:rPr>
+        <w:t>(</w:t>
       </w:r>
       <w:r>
         <w:rPr>
@@ -2336,18 +2355,48 @@
           <w:sz w:val="22"/>
           <w:szCs w:val="20"/>
         </w:rPr>
-        <w:t xml:space="preserve"> que apruebe el presente instrumento y recibidos los recursos desde el Ministerio de Salud, la suma anual y única de </w:t>
-      </w:r>
-      <w:r>
-        <w:rPr>
-          <w:rFonts w:ascii="Calibri" w:hAnsi="Calibri" w:cs="Calibri"/>
-          <w:b/>
-          <w:bCs/>
-          <w:sz w:val="22"/>
-          <w:szCs w:val="20"/>
-          <w:highlight w:val="green"/>
-        </w:rPr>
-        <w:t>$${</w:t>
+        <w:t xml:space="preserve"> que apruebe el presente instrumento y recibidos los recursos desde el Ministerio de Salud, la suma anual y únic</w:t>
+      </w:r>
+      <w:r>
+        <w:rPr>
+          <w:rFonts w:ascii="Calibri" w:hAnsi="Calibri" w:cs="Calibri"/>
+          <w:sz w:val="22"/>
+          <w:szCs w:val="20"/>
+        </w:rPr>
+        <w:t xml:space="preserve">a de </w:t>
+      </w:r>
+      <w:r>
+        <w:rPr>
+          <w:rFonts w:ascii="Calibri" w:hAnsi="Calibri" w:cs="Calibri"/>
+          <w:b/>
+          <w:bCs/>
+          <w:sz w:val="22"/>
+          <w:szCs w:val="20"/>
+          <w:highlight w:val="green"/>
+        </w:rPr>
+        <w:t>$</w:t>
+      </w:r>
+      <w:r>
+        <w:rPr>
+          <w:rFonts w:ascii="Calibri" w:hAnsi="Calibri" w:cs="Calibri"/>
+          <w:b/>
+          <w:bCs/>
+          <w:sz w:val="22"/>
+          <w:szCs w:val="20"/>
+          <w:highlight w:val="green"/>
+        </w:rPr>
+        <w:t xml:space="preserve"> </w:t>
+      </w:r>
+      <w:r>
+        <w:rPr>
+          <w:rFonts w:ascii="Calibri" w:hAnsi="Calibri" w:cs="Calibri"/>
+          <w:b/>
+          <w:bCs/>
+          <w:sz w:val="22"/>
+          <w:szCs w:val="20"/>
+          <w:highlight w:val="green"/>
+        </w:rPr>
+        <w:t>${</w:t>
       </w:r>
       <w:proofErr w:type="spellStart"/>
       <w:r>
@@ -2400,8 +2449,6 @@
       <w:r>
         <w:rPr>
           <w:rFonts w:ascii="Calibri" w:hAnsi="Calibri" w:cs="Calibri"/>
-          <w:b/>
-          <w:bCs/>
           <w:sz w:val="22"/>
           <w:szCs w:val="20"/>
         </w:rPr>
@@ -2699,7 +2746,25 @@
           <w:sz w:val="22"/>
           <w:lang w:val="es-ES_tradnl" w:eastAsia="en-US"/>
         </w:rPr>
-        <w:t xml:space="preserve">” y de acuerdo a la normativa vigente, para estos efectos deberá enviar vía correo electrónico a la referente del programa la propuesta de compras, que deberá ser aprobada por el </w:t>
+        <w:t xml:space="preserve">” y </w:t>
+      </w:r>
+      <w:proofErr w:type="gramStart"/>
+      <w:r>
+        <w:rPr>
+          <w:rFonts w:asciiTheme="minorHAnsi" w:hAnsiTheme="minorHAnsi" w:cstheme="minorHAnsi"/>
+          <w:sz w:val="22"/>
+          <w:lang w:val="es-ES_tradnl" w:eastAsia="en-US"/>
+        </w:rPr>
+        <w:t>de acuerdo a</w:t>
+      </w:r>
+      <w:proofErr w:type="gramEnd"/>
+      <w:r>
+        <w:rPr>
+          <w:rFonts w:asciiTheme="minorHAnsi" w:hAnsiTheme="minorHAnsi" w:cstheme="minorHAnsi"/>
+          <w:sz w:val="22"/>
+          <w:lang w:val="es-ES_tradnl" w:eastAsia="en-US"/>
+        </w:rPr>
+        <w:t xml:space="preserve"> la normativa vigente, para estos efectos deberá enviar vía correo electrónico a la referente del programa la propuesta de compras, que deberá ser aprobada por el </w:t>
       </w:r>
       <w:r>
         <w:rPr>
@@ -3142,14 +3207,25 @@
         <w:lastRenderedPageBreak/>
         <w:t xml:space="preserve">haber hecho en ingreso de las rendiciones mensuales hasta el mes de </w:t>
       </w:r>
-      <w:r>
-        <w:rPr>
-          <w:rFonts w:cs="Calibri"/>
-          <w:b/>
-          <w:szCs w:val="20"/>
-          <w:highlight w:val="green"/>
-        </w:rPr>
-        <w:t xml:space="preserve">Diciembre del año 2022 </w:t>
+      <w:proofErr w:type="gramStart"/>
+      <w:r>
+        <w:rPr>
+          <w:rFonts w:cs="Calibri"/>
+          <w:b/>
+          <w:szCs w:val="20"/>
+          <w:highlight w:val="green"/>
+        </w:rPr>
+        <w:t>Diciembre</w:t>
+      </w:r>
+      <w:proofErr w:type="gramEnd"/>
+      <w:r>
+        <w:rPr>
+          <w:rFonts w:cs="Calibri"/>
+          <w:b/>
+          <w:szCs w:val="20"/>
+          <w:highlight w:val="green"/>
+        </w:rPr>
+        <w:t xml:space="preserve"> del año 2022 </w:t>
       </w:r>
       <w:r>
         <w:rPr>
@@ -3355,7 +3431,43 @@
           <w:szCs w:val="20"/>
           <w:highlight w:val="green"/>
         </w:rPr>
-        <w:t xml:space="preserve"> si es que el resultado final de la ponderación de los indicadores de la comuna es inferior al _____%, en relación al 100% de la meta anual. El descuento será proporcional al porcentaje de incumplimiento, de acuerdo al siguiente cuadro:</w:t>
+        <w:t xml:space="preserve"> si es que el resultado final de la ponderación de los indicadores de la comuna es inferior al _____%, </w:t>
+      </w:r>
+      <w:proofErr w:type="gramStart"/>
+      <w:r>
+        <w:rPr>
+          <w:rFonts w:cs="Calibri"/>
+          <w:szCs w:val="20"/>
+          <w:highlight w:val="green"/>
+        </w:rPr>
+        <w:t>en relación al</w:t>
+      </w:r>
+      <w:proofErr w:type="gramEnd"/>
+      <w:r>
+        <w:rPr>
+          <w:rFonts w:cs="Calibri"/>
+          <w:szCs w:val="20"/>
+          <w:highlight w:val="green"/>
+        </w:rPr>
+        <w:t xml:space="preserve"> 100% de la meta anual. El descuento será proporcional al porcentaje de incumplimiento, </w:t>
+      </w:r>
+      <w:proofErr w:type="gramStart"/>
+      <w:r>
+        <w:rPr>
+          <w:rFonts w:cs="Calibri"/>
+          <w:szCs w:val="20"/>
+          <w:highlight w:val="green"/>
+        </w:rPr>
+        <w:t>de acuerdo al</w:t>
+      </w:r>
+      <w:proofErr w:type="gramEnd"/>
+      <w:r>
+        <w:rPr>
+          <w:rFonts w:cs="Calibri"/>
+          <w:szCs w:val="20"/>
+          <w:highlight w:val="green"/>
+        </w:rPr>
+        <w:t xml:space="preserve"> siguiente cuadro:</w:t>
       </w:r>
     </w:p>
     <w:p>
@@ -3825,7 +3937,25 @@
           <w:szCs w:val="20"/>
           <w:highlight w:val="green"/>
         </w:rPr>
-        <w:t xml:space="preserve">podrá apelar la decisión de reliquidar, mediante oficio enviado al Director del </w:t>
+        <w:t xml:space="preserve">podrá apelar la decisión de reliquidar, mediante oficio enviado al </w:t>
+      </w:r>
+      <w:proofErr w:type="gramStart"/>
+      <w:r>
+        <w:rPr>
+          <w:rFonts w:cs="Calibri"/>
+          <w:szCs w:val="20"/>
+          <w:highlight w:val="green"/>
+        </w:rPr>
+        <w:t>Director</w:t>
+      </w:r>
+      <w:proofErr w:type="gramEnd"/>
+      <w:r>
+        <w:rPr>
+          <w:rFonts w:cs="Calibri"/>
+          <w:szCs w:val="20"/>
+          <w:highlight w:val="green"/>
+        </w:rPr>
+        <w:t xml:space="preserve"> del </w:t>
       </w:r>
       <w:r>
         <w:rPr>
@@ -4051,7 +4181,17 @@
           <w:szCs w:val="20"/>
           <w:highlight w:val="green"/>
         </w:rPr>
-        <w:t>__________ del año 2022,</w:t>
+        <w:t xml:space="preserve">__________ del año </w:t>
+      </w:r>
+      <w:proofErr w:type="gramStart"/>
+      <w:r>
+        <w:rPr>
+          <w:rFonts w:cs="Calibri"/>
+          <w:b/>
+          <w:szCs w:val="20"/>
+          <w:highlight w:val="green"/>
+        </w:rPr>
+        <w:t>2022,</w:t>
       </w:r>
       <w:r>
         <w:rPr>
@@ -4083,6 +4223,7 @@
         <w:t>or</w:t>
       </w:r>
       <w:proofErr w:type="spellEnd"/>
+      <w:proofErr w:type="gramEnd"/>
       <w:r>
         <w:rPr>
           <w:rFonts w:cs="Calibri"/>
@@ -4304,7 +4445,43 @@
           <w:szCs w:val="20"/>
           <w:highlight w:val="green"/>
         </w:rPr>
-        <w:t xml:space="preserve"> si es que el resultado final de la ponderación de los indicadores de la comuna es inferior al _____%, en relación al 100% de la meta anual. El descuento será proporcional al porcentaje de incumplimiento, de acuerdo al siguiente cuadro:</w:t>
+        <w:t xml:space="preserve"> si es que el resultado final de la ponderación de los indicadores de la comuna es inferior al _____%, </w:t>
+      </w:r>
+      <w:proofErr w:type="gramStart"/>
+      <w:r>
+        <w:rPr>
+          <w:rFonts w:cs="Calibri"/>
+          <w:szCs w:val="20"/>
+          <w:highlight w:val="green"/>
+        </w:rPr>
+        <w:t>en relación al</w:t>
+      </w:r>
+      <w:proofErr w:type="gramEnd"/>
+      <w:r>
+        <w:rPr>
+          <w:rFonts w:cs="Calibri"/>
+          <w:szCs w:val="20"/>
+          <w:highlight w:val="green"/>
+        </w:rPr>
+        <w:t xml:space="preserve"> 100% de la meta anual. El descuento será proporcional al porcentaje de incumplimiento, </w:t>
+      </w:r>
+      <w:proofErr w:type="gramStart"/>
+      <w:r>
+        <w:rPr>
+          <w:rFonts w:cs="Calibri"/>
+          <w:szCs w:val="20"/>
+          <w:highlight w:val="green"/>
+        </w:rPr>
+        <w:t>de acuerdo al</w:t>
+      </w:r>
+      <w:proofErr w:type="gramEnd"/>
+      <w:r>
+        <w:rPr>
+          <w:rFonts w:cs="Calibri"/>
+          <w:szCs w:val="20"/>
+          <w:highlight w:val="green"/>
+        </w:rPr>
+        <w:t xml:space="preserve"> siguiente cuadro:</w:t>
       </w:r>
     </w:p>
     <w:tbl>
@@ -4778,7 +4955,25 @@
           <w:szCs w:val="20"/>
           <w:highlight w:val="green"/>
         </w:rPr>
-        <w:t xml:space="preserve"> podrá apelar la decisión de reliquidar, mediante oficio enviado al Director del </w:t>
+        <w:t xml:space="preserve"> podrá apelar la decisión de reliquidar, mediante oficio enviado al </w:t>
+      </w:r>
+      <w:proofErr w:type="gramStart"/>
+      <w:r>
+        <w:rPr>
+          <w:rFonts w:cs="Calibri"/>
+          <w:szCs w:val="20"/>
+          <w:highlight w:val="green"/>
+        </w:rPr>
+        <w:t>Director</w:t>
+      </w:r>
+      <w:proofErr w:type="gramEnd"/>
+      <w:r>
+        <w:rPr>
+          <w:rFonts w:cs="Calibri"/>
+          <w:szCs w:val="20"/>
+          <w:highlight w:val="green"/>
+        </w:rPr>
+        <w:t xml:space="preserve"> del </w:t>
       </w:r>
       <w:r>
         <w:rPr>
@@ -5076,14 +5271,25 @@
         </w:rPr>
         <w:t xml:space="preserve">deberá haber hecho en ingreso de las rendiciones mensuales hasta el mes de </w:t>
       </w:r>
-      <w:r>
-        <w:rPr>
-          <w:rFonts w:cs="Calibri"/>
-          <w:b/>
-          <w:szCs w:val="20"/>
-          <w:highlight w:val="green"/>
-        </w:rPr>
-        <w:t xml:space="preserve">Diciembre del año 2022 </w:t>
+      <w:proofErr w:type="gramStart"/>
+      <w:r>
+        <w:rPr>
+          <w:rFonts w:cs="Calibri"/>
+          <w:b/>
+          <w:szCs w:val="20"/>
+          <w:highlight w:val="green"/>
+        </w:rPr>
+        <w:t>Diciembre</w:t>
+      </w:r>
+      <w:proofErr w:type="gramEnd"/>
+      <w:r>
+        <w:rPr>
+          <w:rFonts w:cs="Calibri"/>
+          <w:b/>
+          <w:szCs w:val="20"/>
+          <w:highlight w:val="green"/>
+        </w:rPr>
+        <w:t xml:space="preserve"> del año 2022 </w:t>
       </w:r>
       <w:r>
         <w:rPr>
@@ -5362,14 +5568,25 @@
         </w:rPr>
         <w:t xml:space="preserve">deberá haber hecho en ingreso de las rendiciones mensuales hasta el mes de </w:t>
       </w:r>
-      <w:r>
-        <w:rPr>
-          <w:rFonts w:cs="Calibri"/>
-          <w:b/>
-          <w:szCs w:val="20"/>
-          <w:highlight w:val="green"/>
-        </w:rPr>
-        <w:t xml:space="preserve">Diciembre del año 2022 </w:t>
+      <w:proofErr w:type="gramStart"/>
+      <w:r>
+        <w:rPr>
+          <w:rFonts w:cs="Calibri"/>
+          <w:b/>
+          <w:szCs w:val="20"/>
+          <w:highlight w:val="green"/>
+        </w:rPr>
+        <w:t>Diciembre</w:t>
+      </w:r>
+      <w:proofErr w:type="gramEnd"/>
+      <w:r>
+        <w:rPr>
+          <w:rFonts w:cs="Calibri"/>
+          <w:b/>
+          <w:szCs w:val="20"/>
+          <w:highlight w:val="green"/>
+        </w:rPr>
+        <w:t xml:space="preserve"> del año 2022 </w:t>
       </w:r>
       <w:r>
         <w:rPr>
@@ -5862,7 +6079,27 @@
           <w:sz w:val="22"/>
           <w:szCs w:val="20"/>
         </w:rPr>
-        <w:t xml:space="preserve"> por parte del/la  Referente T</w:t>
+        <w:t xml:space="preserve"> por parte del/</w:t>
+      </w:r>
+      <w:proofErr w:type="gramStart"/>
+      <w:r>
+        <w:rPr>
+          <w:rFonts w:ascii="Calibri" w:hAnsi="Calibri" w:cs="Calibri"/>
+          <w:color w:val="000000"/>
+          <w:sz w:val="22"/>
+          <w:szCs w:val="20"/>
+        </w:rPr>
+        <w:t>la  Referente</w:t>
+      </w:r>
+      <w:proofErr w:type="gramEnd"/>
+      <w:r>
+        <w:rPr>
+          <w:rFonts w:ascii="Calibri" w:hAnsi="Calibri" w:cs="Calibri"/>
+          <w:color w:val="000000"/>
+          <w:sz w:val="22"/>
+          <w:szCs w:val="20"/>
+        </w:rPr>
+        <w:t xml:space="preserve"> T</w:t>
       </w:r>
       <w:r>
         <w:rPr>
@@ -6953,8 +7190,9 @@
           <w:szCs w:val="20"/>
           <w:highlight w:val="green"/>
         </w:rPr>
-        <w:t>#1</w:t>
-      </w:r>
+        <w:t>#</w:t>
+      </w:r>
+      <w:proofErr w:type="gramStart"/>
       <w:r>
         <w:rPr>
           <w:rFonts w:ascii="Calibri" w:hAnsi="Calibri" w:cs="Calibri"/>
@@ -6964,6 +7202,17 @@
           <w:szCs w:val="20"/>
           <w:highlight w:val="green"/>
         </w:rPr>
+        <w:t>1</w:t>
+      </w:r>
+      <w:r>
+        <w:rPr>
+          <w:rFonts w:ascii="Calibri" w:hAnsi="Calibri" w:cs="Calibri"/>
+          <w:bCs/>
+          <w:color w:val="000000" w:themeColor="text1"/>
+          <w:sz w:val="22"/>
+          <w:szCs w:val="20"/>
+          <w:highlight w:val="green"/>
+        </w:rPr>
         <w:t>}</w:t>
       </w:r>
       <w:r>
@@ -6975,7 +7224,19 @@
           <w:szCs w:val="20"/>
           <w:highlight w:val="green"/>
         </w:rPr>
-        <w:t xml:space="preserve">% </w:t>
+        <w:t>%</w:t>
+      </w:r>
+      <w:proofErr w:type="gramEnd"/>
+      <w:r>
+        <w:rPr>
+          <w:rFonts w:ascii="Calibri" w:hAnsi="Calibri" w:cs="Calibri"/>
+          <w:bCs/>
+          <w:color w:val="000000" w:themeColor="text1"/>
+          <w:sz w:val="22"/>
+          <w:szCs w:val="20"/>
+          <w:highlight w:val="green"/>
+        </w:rPr>
+        <w:t xml:space="preserve"> </w:t>
       </w:r>
       <w:r>
         <w:rPr>
@@ -7277,8 +7538,9 @@
           <w:szCs w:val="20"/>
           <w:highlight w:val="green"/>
         </w:rPr>
-        <w:t>#2</w:t>
-      </w:r>
+        <w:t>#</w:t>
+      </w:r>
+      <w:proofErr w:type="gramStart"/>
       <w:r>
         <w:rPr>
           <w:rFonts w:ascii="Calibri" w:hAnsi="Calibri" w:cs="Calibri"/>
@@ -7288,6 +7550,17 @@
           <w:szCs w:val="20"/>
           <w:highlight w:val="green"/>
         </w:rPr>
+        <w:t>2</w:t>
+      </w:r>
+      <w:r>
+        <w:rPr>
+          <w:rFonts w:ascii="Calibri" w:hAnsi="Calibri" w:cs="Calibri"/>
+          <w:bCs/>
+          <w:color w:val="000000" w:themeColor="text1"/>
+          <w:sz w:val="22"/>
+          <w:szCs w:val="20"/>
+          <w:highlight w:val="green"/>
+        </w:rPr>
         <w:t>}</w:t>
       </w:r>
       <w:r>
@@ -7301,6 +7574,7 @@
         </w:rPr>
         <w:t>%</w:t>
       </w:r>
+      <w:proofErr w:type="gramEnd"/>
       <w:r>
         <w:rPr>
           <w:rFonts w:ascii="Calibri" w:hAnsi="Calibri" w:cs="Calibri"/>
@@ -7519,16 +7793,37 @@
           <w:szCs w:val="20"/>
           <w:highlight w:val="green"/>
         </w:rPr>
-        <w:t xml:space="preserve">“MUNICIPALIDAD”, </w:t>
-      </w:r>
-      <w:r>
-        <w:rPr>
-          <w:rFonts w:cs="Calibri"/>
-          <w:bCs/>
-          <w:szCs w:val="20"/>
-          <w:highlight w:val="green"/>
-        </w:rPr>
-        <w:t xml:space="preserve"> posterior a los cortes de evaluación indicados en la misma cláusula.   </w:t>
+        <w:t>“MUNICIPALIDAD</w:t>
+      </w:r>
+      <w:proofErr w:type="gramStart"/>
+      <w:r>
+        <w:rPr>
+          <w:rFonts w:cs="Calibri"/>
+          <w:b/>
+          <w:bCs/>
+          <w:szCs w:val="20"/>
+          <w:highlight w:val="green"/>
+        </w:rPr>
+        <w:t xml:space="preserve">”, </w:t>
+      </w:r>
+      <w:r>
+        <w:rPr>
+          <w:rFonts w:cs="Calibri"/>
+          <w:bCs/>
+          <w:szCs w:val="20"/>
+          <w:highlight w:val="green"/>
+        </w:rPr>
+        <w:t xml:space="preserve"> posterior</w:t>
+      </w:r>
+      <w:proofErr w:type="gramEnd"/>
+      <w:r>
+        <w:rPr>
+          <w:rFonts w:cs="Calibri"/>
+          <w:bCs/>
+          <w:szCs w:val="20"/>
+          <w:highlight w:val="green"/>
+        </w:rPr>
+        <w:t xml:space="preserve"> a los cortes de evaluación indicados en la misma cláusula.   </w:t>
       </w:r>
     </w:p>
     <w:p>
@@ -7582,8 +7877,19 @@
           <w:szCs w:val="20"/>
           <w:highlight w:val="green"/>
         </w:rPr>
-        <w:t>, a través de la plataforma habilitada para estos fines,  donde</w:t>
-      </w:r>
+        <w:t xml:space="preserve">, a través de la plataforma habilitada para estos </w:t>
+      </w:r>
+      <w:proofErr w:type="gramStart"/>
+      <w:r>
+        <w:rPr>
+          <w:rFonts w:cs="Calibri"/>
+          <w:bCs/>
+          <w:szCs w:val="20"/>
+          <w:highlight w:val="green"/>
+        </w:rPr>
+        <w:t>fines,  donde</w:t>
+      </w:r>
+      <w:proofErr w:type="gramEnd"/>
       <w:r>
         <w:rPr>
           <w:rFonts w:cs="Calibri"/>
@@ -8011,8 +8317,21 @@
           <w:szCs w:val="20"/>
           <w:highlight w:val="green"/>
         </w:rPr>
-        <w:t>${percentage#1}%</w:t>
-      </w:r>
+        <w:t>${percentage#</w:t>
+      </w:r>
+      <w:proofErr w:type="gramStart"/>
+      <w:r>
+        <w:rPr>
+          <w:rFonts w:ascii="Calibri" w:hAnsi="Calibri" w:cs="Calibri"/>
+          <w:bCs/>
+          <w:color w:val="000000" w:themeColor="text1"/>
+          <w:sz w:val="22"/>
+          <w:szCs w:val="20"/>
+          <w:highlight w:val="green"/>
+        </w:rPr>
+        <w:t>1}%</w:t>
+      </w:r>
+      <w:proofErr w:type="gramEnd"/>
       <w:r>
         <w:rPr>
           <w:rFonts w:ascii="Calibri" w:hAnsi="Calibri" w:cs="Calibri"/>
@@ -8170,7 +8489,31 @@
           <w:szCs w:val="20"/>
           <w:highlight w:val="green"/>
         </w:rPr>
-        <w:t xml:space="preserve">${percentage#2}% </w:t>
+        <w:t>${percentage#</w:t>
+      </w:r>
+      <w:proofErr w:type="gramStart"/>
+      <w:r>
+        <w:rPr>
+          <w:rFonts w:ascii="Calibri" w:hAnsi="Calibri" w:cs="Calibri"/>
+          <w:bCs/>
+          <w:color w:val="000000" w:themeColor="text1"/>
+          <w:sz w:val="22"/>
+          <w:szCs w:val="20"/>
+          <w:highlight w:val="green"/>
+        </w:rPr>
+        <w:t>2}%</w:t>
+      </w:r>
+      <w:proofErr w:type="gramEnd"/>
+      <w:r>
+        <w:rPr>
+          <w:rFonts w:ascii="Calibri" w:hAnsi="Calibri" w:cs="Calibri"/>
+          <w:bCs/>
+          <w:color w:val="000000" w:themeColor="text1"/>
+          <w:sz w:val="22"/>
+          <w:szCs w:val="20"/>
+          <w:highlight w:val="green"/>
+        </w:rPr>
+        <w:t xml:space="preserve"> </w:t>
       </w:r>
       <w:r>
         <w:rPr>
@@ -8339,16 +8682,37 @@
           <w:szCs w:val="20"/>
           <w:highlight w:val="green"/>
         </w:rPr>
-        <w:t xml:space="preserve">“MUNICIPALIDAD”, </w:t>
-      </w:r>
-      <w:r>
-        <w:rPr>
-          <w:rFonts w:cs="Calibri"/>
-          <w:bCs/>
-          <w:szCs w:val="20"/>
-          <w:highlight w:val="green"/>
-        </w:rPr>
-        <w:t xml:space="preserve"> posterior a los cortes de evaluación indicados en la misma cláusula.   </w:t>
+        <w:t>“MUNICIPALIDAD</w:t>
+      </w:r>
+      <w:proofErr w:type="gramStart"/>
+      <w:r>
+        <w:rPr>
+          <w:rFonts w:cs="Calibri"/>
+          <w:b/>
+          <w:bCs/>
+          <w:szCs w:val="20"/>
+          <w:highlight w:val="green"/>
+        </w:rPr>
+        <w:t xml:space="preserve">”, </w:t>
+      </w:r>
+      <w:r>
+        <w:rPr>
+          <w:rFonts w:cs="Calibri"/>
+          <w:bCs/>
+          <w:szCs w:val="20"/>
+          <w:highlight w:val="green"/>
+        </w:rPr>
+        <w:t xml:space="preserve"> posterior</w:t>
+      </w:r>
+      <w:proofErr w:type="gramEnd"/>
+      <w:r>
+        <w:rPr>
+          <w:rFonts w:cs="Calibri"/>
+          <w:bCs/>
+          <w:szCs w:val="20"/>
+          <w:highlight w:val="green"/>
+        </w:rPr>
+        <w:t xml:space="preserve"> a los cortes de evaluación indicados en la misma cláusula.   </w:t>
       </w:r>
     </w:p>
     <w:p>
@@ -8401,7 +8765,27 @@
           <w:szCs w:val="20"/>
           <w:highlight w:val="green"/>
         </w:rPr>
-        <w:t xml:space="preserve">, a través de la plataforma habilitada para estos fines,  donde la </w:t>
+        <w:t xml:space="preserve">, a través de la plataforma habilitada para estos </w:t>
+      </w:r>
+      <w:proofErr w:type="gramStart"/>
+      <w:r>
+        <w:rPr>
+          <w:rFonts w:cs="Calibri"/>
+          <w:bCs/>
+          <w:szCs w:val="20"/>
+          <w:highlight w:val="green"/>
+        </w:rPr>
+        <w:t>fines,  donde</w:t>
+      </w:r>
+      <w:proofErr w:type="gramEnd"/>
+      <w:r>
+        <w:rPr>
+          <w:rFonts w:cs="Calibri"/>
+          <w:bCs/>
+          <w:szCs w:val="20"/>
+          <w:highlight w:val="green"/>
+        </w:rPr>
+        <w:t xml:space="preserve"> la </w:t>
       </w:r>
       <w:r>
         <w:rPr>
@@ -8667,8 +9051,21 @@
           <w:szCs w:val="20"/>
           <w:highlight w:val="green"/>
         </w:rPr>
-        <w:t>${percentage#3}%</w:t>
-      </w:r>
+        <w:t>${percentage#</w:t>
+      </w:r>
+      <w:proofErr w:type="gramStart"/>
+      <w:r>
+        <w:rPr>
+          <w:rFonts w:ascii="Calibri" w:hAnsi="Calibri" w:cs="Calibri"/>
+          <w:bCs/>
+          <w:color w:val="000000" w:themeColor="text1"/>
+          <w:sz w:val="22"/>
+          <w:szCs w:val="20"/>
+          <w:highlight w:val="green"/>
+        </w:rPr>
+        <w:t>3}%</w:t>
+      </w:r>
+      <w:proofErr w:type="gramEnd"/>
       <w:r>
         <w:rPr>
           <w:rFonts w:ascii="Calibri" w:hAnsi="Calibri" w:cs="Calibri"/>
@@ -8864,16 +9261,37 @@
           <w:szCs w:val="20"/>
           <w:highlight w:val="green"/>
         </w:rPr>
-        <w:t xml:space="preserve">“MUNICIPALIDAD”, </w:t>
-      </w:r>
-      <w:r>
-        <w:rPr>
-          <w:rFonts w:cs="Calibri"/>
-          <w:bCs/>
-          <w:szCs w:val="20"/>
-          <w:highlight w:val="green"/>
-        </w:rPr>
-        <w:t xml:space="preserve"> posterior a los cortes de evaluación indicados en la misma cláusula.   </w:t>
+        <w:t>“MUNICIPALIDAD</w:t>
+      </w:r>
+      <w:proofErr w:type="gramStart"/>
+      <w:r>
+        <w:rPr>
+          <w:rFonts w:cs="Calibri"/>
+          <w:b/>
+          <w:bCs/>
+          <w:szCs w:val="20"/>
+          <w:highlight w:val="green"/>
+        </w:rPr>
+        <w:t xml:space="preserve">”, </w:t>
+      </w:r>
+      <w:r>
+        <w:rPr>
+          <w:rFonts w:cs="Calibri"/>
+          <w:bCs/>
+          <w:szCs w:val="20"/>
+          <w:highlight w:val="green"/>
+        </w:rPr>
+        <w:t xml:space="preserve"> posterior</w:t>
+      </w:r>
+      <w:proofErr w:type="gramEnd"/>
+      <w:r>
+        <w:rPr>
+          <w:rFonts w:cs="Calibri"/>
+          <w:bCs/>
+          <w:szCs w:val="20"/>
+          <w:highlight w:val="green"/>
+        </w:rPr>
+        <w:t xml:space="preserve"> a los cortes de evaluación indicados en la misma cláusula.   </w:t>
       </w:r>
     </w:p>
     <w:p>
@@ -8926,7 +9344,27 @@
           <w:szCs w:val="20"/>
           <w:highlight w:val="green"/>
         </w:rPr>
-        <w:t xml:space="preserve">, a través de la plataforma habilitada para estos fines,  donde la </w:t>
+        <w:t xml:space="preserve">, a través de la plataforma habilitada para estos </w:t>
+      </w:r>
+      <w:proofErr w:type="gramStart"/>
+      <w:r>
+        <w:rPr>
+          <w:rFonts w:cs="Calibri"/>
+          <w:bCs/>
+          <w:szCs w:val="20"/>
+          <w:highlight w:val="green"/>
+        </w:rPr>
+        <w:t>fines,  donde</w:t>
+      </w:r>
+      <w:proofErr w:type="gramEnd"/>
+      <w:r>
+        <w:rPr>
+          <w:rFonts w:cs="Calibri"/>
+          <w:bCs/>
+          <w:szCs w:val="20"/>
+          <w:highlight w:val="green"/>
+        </w:rPr>
+        <w:t xml:space="preserve"> la </w:t>
       </w:r>
       <w:r>
         <w:rPr>
@@ -9331,7 +9769,29 @@
           <w:highlight w:val="green"/>
           <w:lang w:val="es-CL"/>
         </w:rPr>
-        <w:t xml:space="preserve">La aprobación de las rendiciones mensuales de este Programa, se basará en </w:t>
+        <w:t xml:space="preserve">La aprobación de las rendiciones mensuales de este </w:t>
+      </w:r>
+      <w:proofErr w:type="gramStart"/>
+      <w:r>
+        <w:rPr>
+          <w:rFonts w:ascii="Calibri" w:hAnsi="Calibri" w:cs="Calibri"/>
+          <w:sz w:val="22"/>
+          <w:szCs w:val="20"/>
+          <w:highlight w:val="green"/>
+          <w:lang w:val="es-CL"/>
+        </w:rPr>
+        <w:t>Programa,</w:t>
+      </w:r>
+      <w:proofErr w:type="gramEnd"/>
+      <w:r>
+        <w:rPr>
+          <w:rFonts w:ascii="Calibri" w:hAnsi="Calibri" w:cs="Calibri"/>
+          <w:sz w:val="22"/>
+          <w:szCs w:val="20"/>
+          <w:highlight w:val="green"/>
+          <w:lang w:val="es-CL"/>
+        </w:rPr>
+        <w:t xml:space="preserve"> se basará en </w:t>
       </w:r>
       <w:r>
         <w:rPr>
@@ -9441,16 +9901,37 @@
           <w:szCs w:val="20"/>
           <w:highlight w:val="green"/>
         </w:rPr>
-        <w:t xml:space="preserve">“MUNICIPALIDAD”, </w:t>
-      </w:r>
-      <w:r>
-        <w:rPr>
-          <w:rFonts w:cs="Calibri"/>
-          <w:bCs/>
-          <w:szCs w:val="20"/>
-          <w:highlight w:val="green"/>
-        </w:rPr>
-        <w:t xml:space="preserve"> posterior a los cortes de evaluación indicados en la misma cláusula.   </w:t>
+        <w:t>“MUNICIPALIDAD</w:t>
+      </w:r>
+      <w:proofErr w:type="gramStart"/>
+      <w:r>
+        <w:rPr>
+          <w:rFonts w:cs="Calibri"/>
+          <w:b/>
+          <w:bCs/>
+          <w:szCs w:val="20"/>
+          <w:highlight w:val="green"/>
+        </w:rPr>
+        <w:t xml:space="preserve">”, </w:t>
+      </w:r>
+      <w:r>
+        <w:rPr>
+          <w:rFonts w:cs="Calibri"/>
+          <w:bCs/>
+          <w:szCs w:val="20"/>
+          <w:highlight w:val="green"/>
+        </w:rPr>
+        <w:t xml:space="preserve"> posterior</w:t>
+      </w:r>
+      <w:proofErr w:type="gramEnd"/>
+      <w:r>
+        <w:rPr>
+          <w:rFonts w:cs="Calibri"/>
+          <w:bCs/>
+          <w:szCs w:val="20"/>
+          <w:highlight w:val="green"/>
+        </w:rPr>
+        <w:t xml:space="preserve"> a los cortes de evaluación indicados en la misma cláusula.   </w:t>
       </w:r>
     </w:p>
     <w:p>
@@ -9503,7 +9984,27 @@
           <w:szCs w:val="20"/>
           <w:highlight w:val="green"/>
         </w:rPr>
-        <w:t xml:space="preserve">, a través de la plataforma habilitada para estos fines,  donde la </w:t>
+        <w:t xml:space="preserve">, a través de la plataforma habilitada para estos </w:t>
+      </w:r>
+      <w:proofErr w:type="gramStart"/>
+      <w:r>
+        <w:rPr>
+          <w:rFonts w:cs="Calibri"/>
+          <w:bCs/>
+          <w:szCs w:val="20"/>
+          <w:highlight w:val="green"/>
+        </w:rPr>
+        <w:t>fines,  donde</w:t>
+      </w:r>
+      <w:proofErr w:type="gramEnd"/>
+      <w:r>
+        <w:rPr>
+          <w:rFonts w:cs="Calibri"/>
+          <w:bCs/>
+          <w:szCs w:val="20"/>
+          <w:highlight w:val="green"/>
+        </w:rPr>
+        <w:t xml:space="preserve"> la </w:t>
       </w:r>
       <w:r>
         <w:rPr>
@@ -9723,7 +10224,31 @@
           <w:szCs w:val="20"/>
           <w:highlight w:val="green"/>
         </w:rPr>
-        <w:t xml:space="preserve">os recursos mencionados en la Cláusula Quinta, financiarán exclusivamente las actividades </w:t>
+        <w:t xml:space="preserve">os recursos mencionados en la Cláusula </w:t>
+      </w:r>
+      <w:proofErr w:type="gramStart"/>
+      <w:r>
+        <w:rPr>
+          <w:rFonts w:ascii="Calibri" w:hAnsi="Calibri" w:cs="Calibri"/>
+          <w:bCs/>
+          <w:color w:val="000000" w:themeColor="text1"/>
+          <w:sz w:val="22"/>
+          <w:szCs w:val="20"/>
+          <w:highlight w:val="green"/>
+        </w:rPr>
+        <w:t>Quinta,</w:t>
+      </w:r>
+      <w:proofErr w:type="gramEnd"/>
+      <w:r>
+        <w:rPr>
+          <w:rFonts w:ascii="Calibri" w:hAnsi="Calibri" w:cs="Calibri"/>
+          <w:bCs/>
+          <w:color w:val="000000" w:themeColor="text1"/>
+          <w:sz w:val="22"/>
+          <w:szCs w:val="20"/>
+          <w:highlight w:val="green"/>
+        </w:rPr>
+        <w:t xml:space="preserve"> financiarán exclusivamente las actividades </w:t>
       </w:r>
       <w:r>
         <w:rPr>
@@ -11359,7 +11884,29 @@
           <w:highlight w:val="green"/>
           <w:lang w:val="es-CL"/>
         </w:rPr>
-        <w:t xml:space="preserve">La aprobación de las rendiciones mensuales de este Programa, se basará en </w:t>
+        <w:t xml:space="preserve">La aprobación de las rendiciones mensuales de este </w:t>
+      </w:r>
+      <w:proofErr w:type="gramStart"/>
+      <w:r>
+        <w:rPr>
+          <w:rFonts w:ascii="Calibri" w:hAnsi="Calibri" w:cs="Calibri"/>
+          <w:sz w:val="22"/>
+          <w:szCs w:val="20"/>
+          <w:highlight w:val="green"/>
+          <w:lang w:val="es-CL"/>
+        </w:rPr>
+        <w:t>Programa,</w:t>
+      </w:r>
+      <w:proofErr w:type="gramEnd"/>
+      <w:r>
+        <w:rPr>
+          <w:rFonts w:ascii="Calibri" w:hAnsi="Calibri" w:cs="Calibri"/>
+          <w:sz w:val="22"/>
+          <w:szCs w:val="20"/>
+          <w:highlight w:val="green"/>
+          <w:lang w:val="es-CL"/>
+        </w:rPr>
+        <w:t xml:space="preserve"> se basará en </w:t>
       </w:r>
       <w:r>
         <w:rPr>
@@ -11469,16 +12016,37 @@
           <w:szCs w:val="20"/>
           <w:highlight w:val="green"/>
         </w:rPr>
-        <w:t xml:space="preserve">“MUNICIPALIDAD”, </w:t>
-      </w:r>
-      <w:r>
-        <w:rPr>
-          <w:rFonts w:cs="Calibri"/>
-          <w:bCs/>
-          <w:szCs w:val="20"/>
-          <w:highlight w:val="green"/>
-        </w:rPr>
-        <w:t xml:space="preserve"> posterior a los cortes de evaluación indicados en la misma cláusula.   </w:t>
+        <w:t>“MUNICIPALIDAD</w:t>
+      </w:r>
+      <w:proofErr w:type="gramStart"/>
+      <w:r>
+        <w:rPr>
+          <w:rFonts w:cs="Calibri"/>
+          <w:b/>
+          <w:bCs/>
+          <w:szCs w:val="20"/>
+          <w:highlight w:val="green"/>
+        </w:rPr>
+        <w:t xml:space="preserve">”, </w:t>
+      </w:r>
+      <w:r>
+        <w:rPr>
+          <w:rFonts w:cs="Calibri"/>
+          <w:bCs/>
+          <w:szCs w:val="20"/>
+          <w:highlight w:val="green"/>
+        </w:rPr>
+        <w:t xml:space="preserve"> posterior</w:t>
+      </w:r>
+      <w:proofErr w:type="gramEnd"/>
+      <w:r>
+        <w:rPr>
+          <w:rFonts w:cs="Calibri"/>
+          <w:bCs/>
+          <w:szCs w:val="20"/>
+          <w:highlight w:val="green"/>
+        </w:rPr>
+        <w:t xml:space="preserve"> a los cortes de evaluación indicados en la misma cláusula.   </w:t>
       </w:r>
     </w:p>
     <w:p>
@@ -11531,7 +12099,27 @@
           <w:szCs w:val="20"/>
           <w:highlight w:val="green"/>
         </w:rPr>
-        <w:t xml:space="preserve">, a través de la plataforma habilitada para estos fines,  donde la </w:t>
+        <w:t xml:space="preserve">, a través de la plataforma habilitada para estos </w:t>
+      </w:r>
+      <w:proofErr w:type="gramStart"/>
+      <w:r>
+        <w:rPr>
+          <w:rFonts w:cs="Calibri"/>
+          <w:bCs/>
+          <w:szCs w:val="20"/>
+          <w:highlight w:val="green"/>
+        </w:rPr>
+        <w:t>fines,  donde</w:t>
+      </w:r>
+      <w:proofErr w:type="gramEnd"/>
+      <w:r>
+        <w:rPr>
+          <w:rFonts w:cs="Calibri"/>
+          <w:bCs/>
+          <w:szCs w:val="20"/>
+          <w:highlight w:val="green"/>
+        </w:rPr>
+        <w:t xml:space="preserve"> la </w:t>
       </w:r>
       <w:r>
         <w:rPr>
@@ -12039,6 +12627,7 @@
         </w:rPr>
         <w:t xml:space="preserve"> documentos auténticos digitalizados y documentos electrónicos, previa validación del </w:t>
       </w:r>
+      <w:proofErr w:type="gramStart"/>
       <w:r>
         <w:rPr>
           <w:rFonts w:ascii="Calibri" w:hAnsi="Calibri" w:cs="Calibri"/>
@@ -12053,7 +12642,16 @@
           <w:sz w:val="22"/>
           <w:szCs w:val="22"/>
         </w:rPr>
-        <w:t xml:space="preserve">inistro de </w:t>
+        <w:t>inistro</w:t>
+      </w:r>
+      <w:proofErr w:type="gramEnd"/>
+      <w:r>
+        <w:rPr>
+          <w:rFonts w:ascii="Calibri" w:hAnsi="Calibri" w:cs="Calibri"/>
+          <w:sz w:val="22"/>
+          <w:szCs w:val="22"/>
+        </w:rPr>
+        <w:t xml:space="preserve"> de </w:t>
       </w:r>
       <w:proofErr w:type="spellStart"/>
       <w:r>
@@ -12402,6 +13000,7 @@
         </w:rPr>
         <w:t xml:space="preserve"> en </w:t>
       </w:r>
+      <w:proofErr w:type="gramStart"/>
       <w:r>
         <w:rPr>
           <w:rFonts w:asciiTheme="minorHAnsi" w:hAnsiTheme="minorHAnsi" w:cstheme="minorHAnsi"/>
@@ -12416,7 +13015,16 @@
           <w:sz w:val="22"/>
           <w:szCs w:val="22"/>
         </w:rPr>
-        <w:t>esolución N°30</w:t>
+        <w:t>esolución</w:t>
+      </w:r>
+      <w:proofErr w:type="gramEnd"/>
+      <w:r>
+        <w:rPr>
+          <w:rFonts w:asciiTheme="minorHAnsi" w:hAnsiTheme="minorHAnsi" w:cstheme="minorHAnsi"/>
+          <w:sz w:val="22"/>
+          <w:szCs w:val="22"/>
+        </w:rPr>
+        <w:t xml:space="preserve"> N°30</w:t>
       </w:r>
       <w:r>
         <w:rPr>
@@ -14386,6 +14994,7 @@
         </w:rPr>
         <w:t xml:space="preserve">El período a rendir del mes de </w:t>
       </w:r>
+      <w:proofErr w:type="gramStart"/>
       <w:r>
         <w:rPr>
           <w:rFonts w:asciiTheme="minorHAnsi" w:hAnsiTheme="minorHAnsi"/>
@@ -14404,8 +15013,9 @@
           <w:sz w:val="22"/>
           <w:szCs w:val="22"/>
         </w:rPr>
-        <w:t>nero de 202</w:t>
-      </w:r>
+        <w:t>nero</w:t>
+      </w:r>
+      <w:proofErr w:type="gramEnd"/>
       <w:r>
         <w:rPr>
           <w:rFonts w:asciiTheme="minorHAnsi" w:hAnsiTheme="minorHAnsi"/>
@@ -14414,6 +15024,16 @@
           <w:sz w:val="22"/>
           <w:szCs w:val="22"/>
         </w:rPr>
+        <w:t xml:space="preserve"> de 202</w:t>
+      </w:r>
+      <w:r>
+        <w:rPr>
+          <w:rFonts w:asciiTheme="minorHAnsi" w:hAnsiTheme="minorHAnsi"/>
+          <w:b/>
+          <w:bCs/>
+          <w:sz w:val="22"/>
+          <w:szCs w:val="22"/>
+        </w:rPr>
         <w:t>3</w:t>
       </w:r>
       <w:r>
@@ -14505,8 +15125,19 @@
           <w:sz w:val="22"/>
           <w:szCs w:val="22"/>
         </w:rPr>
-        <w:t>el mes de Enero</w:t>
-      </w:r>
+        <w:t xml:space="preserve">el mes de </w:t>
+      </w:r>
+      <w:proofErr w:type="gramStart"/>
+      <w:r>
+        <w:rPr>
+          <w:rFonts w:asciiTheme="minorHAnsi" w:hAnsiTheme="minorHAnsi"/>
+          <w:b/>
+          <w:sz w:val="22"/>
+          <w:szCs w:val="22"/>
+        </w:rPr>
+        <w:t>Enero</w:t>
+      </w:r>
+      <w:proofErr w:type="gramEnd"/>
       <w:r>
         <w:rPr>
           <w:rFonts w:asciiTheme="minorHAnsi" w:hAnsiTheme="minorHAnsi"/>
@@ -14908,7 +15539,16 @@
           <w:sz w:val="22"/>
           <w:szCs w:val="22"/>
         </w:rPr>
-        <w:t>Asimismo, toda la documentación original de respaldo</w:t>
+        <w:t xml:space="preserve">Asimismo, toda la documentación original de </w:t>
+      </w:r>
+      <w:proofErr w:type="gramStart"/>
+      <w:r>
+        <w:rPr>
+          <w:rFonts w:ascii="Calibri" w:hAnsi="Calibri" w:cs="Calibri"/>
+          <w:sz w:val="22"/>
+          <w:szCs w:val="22"/>
+        </w:rPr>
+        <w:t>respaldo</w:t>
       </w:r>
       <w:r>
         <w:rPr>
@@ -14918,6 +15558,7 @@
         </w:rPr>
         <w:t>,</w:t>
       </w:r>
+      <w:proofErr w:type="gramEnd"/>
       <w:r>
         <w:rPr>
           <w:rFonts w:ascii="Calibri" w:hAnsi="Calibri" w:cs="Calibri"/>
@@ -15084,7 +15725,25 @@
           <w:color w:val="FF0000"/>
           <w:sz w:val="22"/>
         </w:rPr>
-        <w:t xml:space="preserve"> o contratar más recurso humano de acuerdo al convenio y a las necesidades </w:t>
+        <w:t xml:space="preserve"> o contratar más recurso humano </w:t>
+      </w:r>
+      <w:proofErr w:type="gramStart"/>
+      <w:r>
+        <w:rPr>
+          <w:rFonts w:ascii="Calibri" w:hAnsi="Calibri" w:cs="Calibri"/>
+          <w:color w:val="FF0000"/>
+          <w:sz w:val="22"/>
+        </w:rPr>
+        <w:t>de acuerdo al</w:t>
+      </w:r>
+      <w:proofErr w:type="gramEnd"/>
+      <w:r>
+        <w:rPr>
+          <w:rFonts w:ascii="Calibri" w:hAnsi="Calibri" w:cs="Calibri"/>
+          <w:color w:val="FF0000"/>
+          <w:sz w:val="22"/>
+        </w:rPr>
+        <w:t xml:space="preserve"> convenio y a las necesidades </w:t>
       </w:r>
       <w:r>
         <w:rPr>
@@ -16661,7 +17320,25 @@
           <w:sz w:val="22"/>
           <w:szCs w:val="22"/>
         </w:rPr>
-        <w:t xml:space="preserve"> dirigido a Director del </w:t>
+        <w:t xml:space="preserve"> dirigido a </w:t>
+      </w:r>
+      <w:proofErr w:type="gramStart"/>
+      <w:r>
+        <w:rPr>
+          <w:rFonts w:ascii="Calibri" w:hAnsi="Calibri" w:cs="Calibri"/>
+          <w:sz w:val="22"/>
+          <w:szCs w:val="22"/>
+        </w:rPr>
+        <w:t>Director</w:t>
+      </w:r>
+      <w:proofErr w:type="gramEnd"/>
+      <w:r>
+        <w:rPr>
+          <w:rFonts w:ascii="Calibri" w:hAnsi="Calibri" w:cs="Calibri"/>
+          <w:sz w:val="22"/>
+          <w:szCs w:val="22"/>
+        </w:rPr>
+        <w:t xml:space="preserve"> del </w:t>
       </w:r>
       <w:r>
         <w:rPr>

</xml_diff>

<commit_message>
[Convenios] Se corrige parametros con doble . en las planillas word precargadas, la libreria phpWord no lo está detectando bien, en vez de imprimir signo $ y luego el valor, lo hace de forma erronea e incompleta
</commit_message>
<xml_diff>
--- a/public/word-template/convenio2022.docx
+++ b/public/word-template/convenio2022.docx
@@ -1,6 +1,6 @@
 
 <file path=word/document.xml><?xml version="1.0" encoding="utf-8"?>
-<w:document xmlns:wpc="http://schemas.microsoft.com/office/word/2010/wordprocessingCanvas" xmlns:cx="http://schemas.microsoft.com/office/drawing/2014/chartex" xmlns:cx1="http://schemas.microsoft.com/office/drawing/2015/9/8/chartex" xmlns:cx2="http://schemas.microsoft.com/office/drawing/2015/10/21/chartex" xmlns:cx3="http://schemas.microsoft.com/office/drawing/2016/5/9/chartex" xmlns:cx4="http://schemas.microsoft.com/office/drawing/2016/5/10/chartex" xmlns:cx5="http://schemas.microsoft.com/office/drawing/2016/5/11/chartex" xmlns:cx6="http://schemas.microsoft.com/office/drawing/2016/5/12/chartex" xmlns:cx7="http://schemas.microsoft.com/office/drawing/2016/5/13/chartex" xmlns:cx8="http://schemas.microsoft.com/office/drawing/2016/5/14/chartex" xmlns:mc="http://schemas.openxmlformats.org/markup-compatibility/2006" xmlns:aink="http://schemas.microsoft.com/office/drawing/2016/ink" xmlns:am3d="http://schemas.microsoft.com/office/drawing/2017/model3d" xmlns:o="urn:schemas-microsoft-com:office:office" xmlns:r="http://schemas.openxmlformats.org/officeDocument/2006/relationships" xmlns:m="http://schemas.openxmlformats.org/officeDocument/2006/math" xmlns:v="urn:schemas-microsoft-com:vml" xmlns:wp14="http://schemas.microsoft.com/office/word/2010/wordprocessingDrawing" xmlns:wp="http://schemas.openxmlformats.org/drawingml/2006/wordprocessingDrawing" xmlns:w10="urn:schemas-microsoft-com:office:word" xmlns:w="http://schemas.openxmlformats.org/wordprocessingml/2006/main" xmlns:w14="http://schemas.microsoft.com/office/word/2010/wordml" xmlns:w15="http://schemas.microsoft.com/office/word/2012/wordml" xmlns:w16cex="http://schemas.microsoft.com/office/word/2018/wordml/cex" xmlns:w16cid="http://schemas.microsoft.com/office/word/2016/wordml/cid" xmlns:w16="http://schemas.microsoft.com/office/word/2018/wordml" xmlns:w16sdtdh="http://schemas.microsoft.com/office/word/2020/wordml/sdtdatahash" xmlns:w16se="http://schemas.microsoft.com/office/word/2015/wordml/symex" xmlns:wpg="http://schemas.microsoft.com/office/word/2010/wordprocessingGroup" xmlns:wpi="http://schemas.microsoft.com/office/word/2010/wordprocessingInk" xmlns:wne="http://schemas.microsoft.com/office/word/2006/wordml" xmlns:wps="http://schemas.microsoft.com/office/word/2010/wordprocessingShape" mc:Ignorable="w14 w15 w16se w16cid w16 w16cex w16sdtdh wp14">
+<w:document xmlns:wpc="http://schemas.microsoft.com/office/word/2010/wordprocessingCanvas" xmlns:cx="http://schemas.microsoft.com/office/drawing/2014/chartex" xmlns:cx1="http://schemas.microsoft.com/office/drawing/2015/9/8/chartex" xmlns:cx2="http://schemas.microsoft.com/office/drawing/2015/10/21/chartex" xmlns:cx3="http://schemas.microsoft.com/office/drawing/2016/5/9/chartex" xmlns:cx4="http://schemas.microsoft.com/office/drawing/2016/5/10/chartex" xmlns:cx5="http://schemas.microsoft.com/office/drawing/2016/5/11/chartex" xmlns:cx6="http://schemas.microsoft.com/office/drawing/2016/5/12/chartex" xmlns:cx7="http://schemas.microsoft.com/office/drawing/2016/5/13/chartex" xmlns:cx8="http://schemas.microsoft.com/office/drawing/2016/5/14/chartex" xmlns:mc="http://schemas.openxmlformats.org/markup-compatibility/2006" xmlns:aink="http://schemas.microsoft.com/office/drawing/2016/ink" xmlns:am3d="http://schemas.microsoft.com/office/drawing/2017/model3d" xmlns:o="urn:schemas-microsoft-com:office:office" xmlns:oel="http://schemas.microsoft.com/office/2019/extlst" xmlns:r="http://schemas.openxmlformats.org/officeDocument/2006/relationships" xmlns:m="http://schemas.openxmlformats.org/officeDocument/2006/math" xmlns:v="urn:schemas-microsoft-com:vml" xmlns:wp14="http://schemas.microsoft.com/office/word/2010/wordprocessingDrawing" xmlns:wp="http://schemas.openxmlformats.org/drawingml/2006/wordprocessingDrawing" xmlns:w10="urn:schemas-microsoft-com:office:word" xmlns:w="http://schemas.openxmlformats.org/wordprocessingml/2006/main" xmlns:w14="http://schemas.microsoft.com/office/word/2010/wordml" xmlns:w15="http://schemas.microsoft.com/office/word/2012/wordml" xmlns:w16cex="http://schemas.microsoft.com/office/word/2018/wordml/cex" xmlns:w16cid="http://schemas.microsoft.com/office/word/2016/wordml/cid" xmlns:w16="http://schemas.microsoft.com/office/word/2018/wordml" xmlns:w16sdtdh="http://schemas.microsoft.com/office/word/2020/wordml/sdtdatahash" xmlns:w16se="http://schemas.microsoft.com/office/word/2015/wordml/symex" xmlns:wpg="http://schemas.microsoft.com/office/word/2010/wordprocessingGroup" xmlns:wpi="http://schemas.microsoft.com/office/word/2010/wordprocessingInk" xmlns:wne="http://schemas.microsoft.com/office/word/2006/wordml" xmlns:wps="http://schemas.microsoft.com/office/word/2010/wordprocessingShape" mc:Ignorable="w14 w15 w16se w16cid w16 w16cex w16sdtdh wp14">
   <w:body>
     <w:p>
       <w:pPr>
@@ -7074,6 +7074,17 @@
       <w:r>
         <w:rPr>
           <w:rFonts w:ascii="Calibri" w:hAnsi="Calibri" w:cs="Calibri"/>
+          <w:bCs/>
+          <w:color w:val="000000" w:themeColor="text1"/>
+          <w:sz w:val="22"/>
+          <w:szCs w:val="20"/>
+          <w:highlight w:val="green"/>
+        </w:rPr>
+        <w:t xml:space="preserve"> </w:t>
+      </w:r>
+      <w:r>
+        <w:rPr>
+          <w:rFonts w:ascii="Calibri" w:hAnsi="Calibri" w:cs="Calibri"/>
           <w:b/>
           <w:color w:val="000000" w:themeColor="text1"/>
           <w:sz w:val="22"/>
@@ -7418,6 +7429,17 @@
           <w:highlight w:val="green"/>
         </w:rPr>
         <w:t>$</w:t>
+      </w:r>
+      <w:r>
+        <w:rPr>
+          <w:rFonts w:ascii="Calibri" w:hAnsi="Calibri" w:cs="Calibri"/>
+          <w:bCs/>
+          <w:color w:val="000000" w:themeColor="text1"/>
+          <w:sz w:val="22"/>
+          <w:szCs w:val="20"/>
+          <w:highlight w:val="green"/>
+        </w:rPr>
+        <w:t xml:space="preserve"> </w:t>
       </w:r>
       <w:r>
         <w:rPr>
@@ -8212,6 +8234,17 @@
       <w:r>
         <w:rPr>
           <w:rFonts w:ascii="Calibri" w:hAnsi="Calibri" w:cs="Calibri"/>
+          <w:bCs/>
+          <w:color w:val="000000" w:themeColor="text1"/>
+          <w:sz w:val="22"/>
+          <w:szCs w:val="20"/>
+          <w:highlight w:val="green"/>
+        </w:rPr>
+        <w:t xml:space="preserve"> </w:t>
+      </w:r>
+      <w:r>
+        <w:rPr>
+          <w:rFonts w:ascii="Calibri" w:hAnsi="Calibri" w:cs="Calibri"/>
           <w:b/>
           <w:color w:val="000000" w:themeColor="text1"/>
           <w:sz w:val="22"/>
@@ -8384,6 +8417,17 @@
       <w:r>
         <w:rPr>
           <w:rFonts w:ascii="Calibri" w:hAnsi="Calibri" w:cs="Calibri"/>
+          <w:bCs/>
+          <w:color w:val="000000" w:themeColor="text1"/>
+          <w:sz w:val="22"/>
+          <w:szCs w:val="20"/>
+          <w:highlight w:val="green"/>
+        </w:rPr>
+        <w:t xml:space="preserve"> </w:t>
+      </w:r>
+      <w:r>
+        <w:rPr>
+          <w:rFonts w:ascii="Calibri" w:hAnsi="Calibri" w:cs="Calibri"/>
           <w:b/>
           <w:color w:val="000000" w:themeColor="text1"/>
           <w:sz w:val="22"/>
@@ -8946,6 +8990,17 @@
       <w:r>
         <w:rPr>
           <w:rFonts w:ascii="Calibri" w:hAnsi="Calibri" w:cs="Calibri"/>
+          <w:bCs/>
+          <w:color w:val="000000" w:themeColor="text1"/>
+          <w:sz w:val="22"/>
+          <w:szCs w:val="20"/>
+          <w:highlight w:val="green"/>
+        </w:rPr>
+        <w:t xml:space="preserve"> </w:t>
+      </w:r>
+      <w:r>
+        <w:rPr>
+          <w:rFonts w:ascii="Calibri" w:hAnsi="Calibri" w:cs="Calibri"/>
           <w:b/>
           <w:color w:val="000000" w:themeColor="text1"/>
           <w:sz w:val="22"/>
@@ -9586,6 +9641,17 @@
           <w:highlight w:val="green"/>
         </w:rPr>
         <w:t xml:space="preserve"> cuota de $</w:t>
+      </w:r>
+      <w:r>
+        <w:rPr>
+          <w:rFonts w:ascii="Calibri" w:hAnsi="Calibri" w:cs="Calibri"/>
+          <w:bCs/>
+          <w:color w:val="000000" w:themeColor="text1"/>
+          <w:sz w:val="22"/>
+          <w:szCs w:val="20"/>
+          <w:highlight w:val="green"/>
+        </w:rPr>
+        <w:t xml:space="preserve"> </w:t>
       </w:r>
       <w:r>
         <w:rPr>
@@ -10571,6 +10637,15 @@
             <w:r>
               <w:rPr>
                 <w:rFonts w:ascii="Calibri" w:hAnsi="Calibri" w:cs="Calibri"/>
+                <w:sz w:val="22"/>
+                <w:szCs w:val="20"/>
+                <w:lang w:val="es-CL"/>
+              </w:rPr>
+              <w:t xml:space="preserve"> </w:t>
+            </w:r>
+            <w:r>
+              <w:rPr>
+                <w:rFonts w:ascii="Calibri" w:hAnsi="Calibri" w:cs="Calibri"/>
                 <w:b/>
                 <w:color w:val="000000" w:themeColor="text1"/>
                 <w:sz w:val="22"/>
@@ -10684,6 +10759,15 @@
             <w:r>
               <w:rPr>
                 <w:rFonts w:ascii="Calibri" w:hAnsi="Calibri" w:cs="Calibri"/>
+                <w:sz w:val="22"/>
+                <w:szCs w:val="20"/>
+                <w:lang w:val="es-CL"/>
+              </w:rPr>
+              <w:t xml:space="preserve"> </w:t>
+            </w:r>
+            <w:r>
+              <w:rPr>
+                <w:rFonts w:ascii="Calibri" w:hAnsi="Calibri" w:cs="Calibri"/>
                 <w:b/>
                 <w:color w:val="000000" w:themeColor="text1"/>
                 <w:sz w:val="22"/>
@@ -10797,6 +10881,15 @@
             <w:r>
               <w:rPr>
                 <w:rFonts w:ascii="Calibri" w:hAnsi="Calibri" w:cs="Calibri"/>
+                <w:sz w:val="22"/>
+                <w:szCs w:val="20"/>
+                <w:lang w:val="es-CL"/>
+              </w:rPr>
+              <w:t xml:space="preserve"> </w:t>
+            </w:r>
+            <w:r>
+              <w:rPr>
+                <w:rFonts w:ascii="Calibri" w:hAnsi="Calibri" w:cs="Calibri"/>
                 <w:b/>
                 <w:color w:val="000000" w:themeColor="text1"/>
                 <w:sz w:val="22"/>
@@ -10910,6 +11003,15 @@
             <w:r>
               <w:rPr>
                 <w:rFonts w:ascii="Calibri" w:hAnsi="Calibri" w:cs="Calibri"/>
+                <w:sz w:val="22"/>
+                <w:szCs w:val="20"/>
+                <w:lang w:val="es-CL"/>
+              </w:rPr>
+              <w:t xml:space="preserve"> </w:t>
+            </w:r>
+            <w:r>
+              <w:rPr>
+                <w:rFonts w:ascii="Calibri" w:hAnsi="Calibri" w:cs="Calibri"/>
                 <w:b/>
                 <w:color w:val="000000" w:themeColor="text1"/>
                 <w:sz w:val="22"/>
@@ -11023,6 +11125,15 @@
             <w:r>
               <w:rPr>
                 <w:rFonts w:ascii="Calibri" w:hAnsi="Calibri" w:cs="Calibri"/>
+                <w:sz w:val="22"/>
+                <w:szCs w:val="20"/>
+                <w:lang w:val="es-CL"/>
+              </w:rPr>
+              <w:t xml:space="preserve"> </w:t>
+            </w:r>
+            <w:r>
+              <w:rPr>
+                <w:rFonts w:ascii="Calibri" w:hAnsi="Calibri" w:cs="Calibri"/>
                 <w:b/>
                 <w:color w:val="000000" w:themeColor="text1"/>
                 <w:sz w:val="22"/>
@@ -11136,6 +11247,15 @@
             <w:r>
               <w:rPr>
                 <w:rFonts w:ascii="Calibri" w:hAnsi="Calibri" w:cs="Calibri"/>
+                <w:sz w:val="22"/>
+                <w:szCs w:val="20"/>
+                <w:lang w:val="es-CL"/>
+              </w:rPr>
+              <w:t xml:space="preserve"> </w:t>
+            </w:r>
+            <w:r>
+              <w:rPr>
+                <w:rFonts w:ascii="Calibri" w:hAnsi="Calibri" w:cs="Calibri"/>
                 <w:b/>
                 <w:color w:val="000000" w:themeColor="text1"/>
                 <w:sz w:val="22"/>
@@ -11249,6 +11369,15 @@
             <w:r>
               <w:rPr>
                 <w:rFonts w:ascii="Calibri" w:hAnsi="Calibri" w:cs="Calibri"/>
+                <w:sz w:val="22"/>
+                <w:szCs w:val="20"/>
+                <w:lang w:val="es-CL"/>
+              </w:rPr>
+              <w:t xml:space="preserve"> </w:t>
+            </w:r>
+            <w:r>
+              <w:rPr>
+                <w:rFonts w:ascii="Calibri" w:hAnsi="Calibri" w:cs="Calibri"/>
                 <w:b/>
                 <w:color w:val="000000" w:themeColor="text1"/>
                 <w:sz w:val="22"/>
@@ -11362,6 +11491,15 @@
             <w:r>
               <w:rPr>
                 <w:rFonts w:ascii="Calibri" w:hAnsi="Calibri" w:cs="Calibri"/>
+                <w:sz w:val="22"/>
+                <w:szCs w:val="20"/>
+                <w:lang w:val="es-CL"/>
+              </w:rPr>
+              <w:t xml:space="preserve"> </w:t>
+            </w:r>
+            <w:r>
+              <w:rPr>
+                <w:rFonts w:ascii="Calibri" w:hAnsi="Calibri" w:cs="Calibri"/>
                 <w:b/>
                 <w:color w:val="000000" w:themeColor="text1"/>
                 <w:sz w:val="22"/>
@@ -11475,6 +11613,15 @@
             <w:r>
               <w:rPr>
                 <w:rFonts w:ascii="Calibri" w:hAnsi="Calibri" w:cs="Calibri"/>
+                <w:sz w:val="22"/>
+                <w:szCs w:val="20"/>
+                <w:lang w:val="es-CL"/>
+              </w:rPr>
+              <w:t xml:space="preserve"> </w:t>
+            </w:r>
+            <w:r>
+              <w:rPr>
+                <w:rFonts w:ascii="Calibri" w:hAnsi="Calibri" w:cs="Calibri"/>
                 <w:b/>
                 <w:color w:val="000000" w:themeColor="text1"/>
                 <w:sz w:val="22"/>
@@ -11588,6 +11735,15 @@
             <w:r>
               <w:rPr>
                 <w:rFonts w:ascii="Calibri" w:hAnsi="Calibri" w:cs="Calibri"/>
+                <w:sz w:val="22"/>
+                <w:szCs w:val="20"/>
+                <w:lang w:val="es-CL"/>
+              </w:rPr>
+              <w:t xml:space="preserve"> </w:t>
+            </w:r>
+            <w:r>
+              <w:rPr>
+                <w:rFonts w:ascii="Calibri" w:hAnsi="Calibri" w:cs="Calibri"/>
                 <w:b/>
                 <w:color w:val="000000" w:themeColor="text1"/>
                 <w:sz w:val="22"/>
@@ -11701,6 +11857,15 @@
             <w:r>
               <w:rPr>
                 <w:rFonts w:ascii="Calibri" w:hAnsi="Calibri" w:cs="Calibri"/>
+                <w:sz w:val="22"/>
+                <w:szCs w:val="20"/>
+                <w:lang w:val="es-CL"/>
+              </w:rPr>
+              <w:t xml:space="preserve"> </w:t>
+            </w:r>
+            <w:r>
+              <w:rPr>
+                <w:rFonts w:ascii="Calibri" w:hAnsi="Calibri" w:cs="Calibri"/>
                 <w:b/>
                 <w:color w:val="000000" w:themeColor="text1"/>
                 <w:sz w:val="22"/>
@@ -11810,6 +11975,15 @@
                 <w:lang w:val="es-CL"/>
               </w:rPr>
               <w:t>$</w:t>
+            </w:r>
+            <w:r>
+              <w:rPr>
+                <w:rFonts w:ascii="Calibri" w:hAnsi="Calibri" w:cs="Calibri"/>
+                <w:sz w:val="22"/>
+                <w:szCs w:val="20"/>
+                <w:lang w:val="es-CL"/>
+              </w:rPr>
+              <w:t xml:space="preserve"> </w:t>
             </w:r>
             <w:r>
               <w:rPr>
@@ -18737,7 +18911,7 @@
 </file>
 
 <file path=word/endnotes.xml><?xml version="1.0" encoding="utf-8"?>
-<w:endnotes xmlns:wpc="http://schemas.microsoft.com/office/word/2010/wordprocessingCanvas" xmlns:cx="http://schemas.microsoft.com/office/drawing/2014/chartex" xmlns:cx1="http://schemas.microsoft.com/office/drawing/2015/9/8/chartex" xmlns:cx2="http://schemas.microsoft.com/office/drawing/2015/10/21/chartex" xmlns:cx3="http://schemas.microsoft.com/office/drawing/2016/5/9/chartex" xmlns:cx4="http://schemas.microsoft.com/office/drawing/2016/5/10/chartex" xmlns:cx5="http://schemas.microsoft.com/office/drawing/2016/5/11/chartex" xmlns:cx6="http://schemas.microsoft.com/office/drawing/2016/5/12/chartex" xmlns:cx7="http://schemas.microsoft.com/office/drawing/2016/5/13/chartex" xmlns:cx8="http://schemas.microsoft.com/office/drawing/2016/5/14/chartex" xmlns:mc="http://schemas.openxmlformats.org/markup-compatibility/2006" xmlns:aink="http://schemas.microsoft.com/office/drawing/2016/ink" xmlns:am3d="http://schemas.microsoft.com/office/drawing/2017/model3d" xmlns:o="urn:schemas-microsoft-com:office:office" xmlns:r="http://schemas.openxmlformats.org/officeDocument/2006/relationships" xmlns:m="http://schemas.openxmlformats.org/officeDocument/2006/math" xmlns:v="urn:schemas-microsoft-com:vml" xmlns:wp14="http://schemas.microsoft.com/office/word/2010/wordprocessingDrawing" xmlns:wp="http://schemas.openxmlformats.org/drawingml/2006/wordprocessingDrawing" xmlns:w10="urn:schemas-microsoft-com:office:word" xmlns:w="http://schemas.openxmlformats.org/wordprocessingml/2006/main" xmlns:w14="http://schemas.microsoft.com/office/word/2010/wordml" xmlns:w15="http://schemas.microsoft.com/office/word/2012/wordml" xmlns:w16cex="http://schemas.microsoft.com/office/word/2018/wordml/cex" xmlns:w16cid="http://schemas.microsoft.com/office/word/2016/wordml/cid" xmlns:w16="http://schemas.microsoft.com/office/word/2018/wordml" xmlns:w16sdtdh="http://schemas.microsoft.com/office/word/2020/wordml/sdtdatahash" xmlns:w16se="http://schemas.microsoft.com/office/word/2015/wordml/symex" xmlns:wpg="http://schemas.microsoft.com/office/word/2010/wordprocessingGroup" xmlns:wpi="http://schemas.microsoft.com/office/word/2010/wordprocessingInk" xmlns:wne="http://schemas.microsoft.com/office/word/2006/wordml" xmlns:wps="http://schemas.microsoft.com/office/word/2010/wordprocessingShape" mc:Ignorable="w14 w15 w16se w16cid w16 w16cex w16sdtdh wp14">
+<w:endnotes xmlns:wpc="http://schemas.microsoft.com/office/word/2010/wordprocessingCanvas" xmlns:cx="http://schemas.microsoft.com/office/drawing/2014/chartex" xmlns:cx1="http://schemas.microsoft.com/office/drawing/2015/9/8/chartex" xmlns:cx2="http://schemas.microsoft.com/office/drawing/2015/10/21/chartex" xmlns:cx3="http://schemas.microsoft.com/office/drawing/2016/5/9/chartex" xmlns:cx4="http://schemas.microsoft.com/office/drawing/2016/5/10/chartex" xmlns:cx5="http://schemas.microsoft.com/office/drawing/2016/5/11/chartex" xmlns:cx6="http://schemas.microsoft.com/office/drawing/2016/5/12/chartex" xmlns:cx7="http://schemas.microsoft.com/office/drawing/2016/5/13/chartex" xmlns:cx8="http://schemas.microsoft.com/office/drawing/2016/5/14/chartex" xmlns:mc="http://schemas.openxmlformats.org/markup-compatibility/2006" xmlns:aink="http://schemas.microsoft.com/office/drawing/2016/ink" xmlns:am3d="http://schemas.microsoft.com/office/drawing/2017/model3d" xmlns:o="urn:schemas-microsoft-com:office:office" xmlns:oel="http://schemas.microsoft.com/office/2019/extlst" xmlns:r="http://schemas.openxmlformats.org/officeDocument/2006/relationships" xmlns:m="http://schemas.openxmlformats.org/officeDocument/2006/math" xmlns:v="urn:schemas-microsoft-com:vml" xmlns:wp14="http://schemas.microsoft.com/office/word/2010/wordprocessingDrawing" xmlns:wp="http://schemas.openxmlformats.org/drawingml/2006/wordprocessingDrawing" xmlns:w10="urn:schemas-microsoft-com:office:word" xmlns:w="http://schemas.openxmlformats.org/wordprocessingml/2006/main" xmlns:w14="http://schemas.microsoft.com/office/word/2010/wordml" xmlns:w15="http://schemas.microsoft.com/office/word/2012/wordml" xmlns:w16cex="http://schemas.microsoft.com/office/word/2018/wordml/cex" xmlns:w16cid="http://schemas.microsoft.com/office/word/2016/wordml/cid" xmlns:w16="http://schemas.microsoft.com/office/word/2018/wordml" xmlns:w16sdtdh="http://schemas.microsoft.com/office/word/2020/wordml/sdtdatahash" xmlns:w16se="http://schemas.microsoft.com/office/word/2015/wordml/symex" xmlns:wpg="http://schemas.microsoft.com/office/word/2010/wordprocessingGroup" xmlns:wpi="http://schemas.microsoft.com/office/word/2010/wordprocessingInk" xmlns:wne="http://schemas.microsoft.com/office/word/2006/wordml" xmlns:wps="http://schemas.microsoft.com/office/word/2010/wordprocessingShape" mc:Ignorable="w14 w15 w16se w16cid w16 w16cex w16sdtdh wp14">
   <w:endnote w:type="separator" w:id="-1">
     <w:p>
       <w:r>
@@ -18756,7 +18930,7 @@
 </file>
 
 <file path=word/footer1.xml><?xml version="1.0" encoding="utf-8"?>
-<w:ftr xmlns:wpc="http://schemas.microsoft.com/office/word/2010/wordprocessingCanvas" xmlns:cx="http://schemas.microsoft.com/office/drawing/2014/chartex" xmlns:cx1="http://schemas.microsoft.com/office/drawing/2015/9/8/chartex" xmlns:cx2="http://schemas.microsoft.com/office/drawing/2015/10/21/chartex" xmlns:cx3="http://schemas.microsoft.com/office/drawing/2016/5/9/chartex" xmlns:cx4="http://schemas.microsoft.com/office/drawing/2016/5/10/chartex" xmlns:cx5="http://schemas.microsoft.com/office/drawing/2016/5/11/chartex" xmlns:cx6="http://schemas.microsoft.com/office/drawing/2016/5/12/chartex" xmlns:cx7="http://schemas.microsoft.com/office/drawing/2016/5/13/chartex" xmlns:cx8="http://schemas.microsoft.com/office/drawing/2016/5/14/chartex" xmlns:mc="http://schemas.openxmlformats.org/markup-compatibility/2006" xmlns:aink="http://schemas.microsoft.com/office/drawing/2016/ink" xmlns:am3d="http://schemas.microsoft.com/office/drawing/2017/model3d" xmlns:o="urn:schemas-microsoft-com:office:office" xmlns:r="http://schemas.openxmlformats.org/officeDocument/2006/relationships" xmlns:m="http://schemas.openxmlformats.org/officeDocument/2006/math" xmlns:v="urn:schemas-microsoft-com:vml" xmlns:wp14="http://schemas.microsoft.com/office/word/2010/wordprocessingDrawing" xmlns:wp="http://schemas.openxmlformats.org/drawingml/2006/wordprocessingDrawing" xmlns:w10="urn:schemas-microsoft-com:office:word" xmlns:w="http://schemas.openxmlformats.org/wordprocessingml/2006/main" xmlns:w14="http://schemas.microsoft.com/office/word/2010/wordml" xmlns:w15="http://schemas.microsoft.com/office/word/2012/wordml" xmlns:w16cex="http://schemas.microsoft.com/office/word/2018/wordml/cex" xmlns:w16cid="http://schemas.microsoft.com/office/word/2016/wordml/cid" xmlns:w16="http://schemas.microsoft.com/office/word/2018/wordml" xmlns:w16sdtdh="http://schemas.microsoft.com/office/word/2020/wordml/sdtdatahash" xmlns:w16se="http://schemas.microsoft.com/office/word/2015/wordml/symex" xmlns:wpg="http://schemas.microsoft.com/office/word/2010/wordprocessingGroup" xmlns:wpi="http://schemas.microsoft.com/office/word/2010/wordprocessingInk" xmlns:wne="http://schemas.microsoft.com/office/word/2006/wordml" xmlns:wps="http://schemas.microsoft.com/office/word/2010/wordprocessingShape" mc:Ignorable="w14 w15 w16se w16cid w16 w16cex w16sdtdh wp14">
+<w:ftr xmlns:wpc="http://schemas.microsoft.com/office/word/2010/wordprocessingCanvas" xmlns:cx="http://schemas.microsoft.com/office/drawing/2014/chartex" xmlns:cx1="http://schemas.microsoft.com/office/drawing/2015/9/8/chartex" xmlns:cx2="http://schemas.microsoft.com/office/drawing/2015/10/21/chartex" xmlns:cx3="http://schemas.microsoft.com/office/drawing/2016/5/9/chartex" xmlns:cx4="http://schemas.microsoft.com/office/drawing/2016/5/10/chartex" xmlns:cx5="http://schemas.microsoft.com/office/drawing/2016/5/11/chartex" xmlns:cx6="http://schemas.microsoft.com/office/drawing/2016/5/12/chartex" xmlns:cx7="http://schemas.microsoft.com/office/drawing/2016/5/13/chartex" xmlns:cx8="http://schemas.microsoft.com/office/drawing/2016/5/14/chartex" xmlns:mc="http://schemas.openxmlformats.org/markup-compatibility/2006" xmlns:aink="http://schemas.microsoft.com/office/drawing/2016/ink" xmlns:am3d="http://schemas.microsoft.com/office/drawing/2017/model3d" xmlns:o="urn:schemas-microsoft-com:office:office" xmlns:oel="http://schemas.microsoft.com/office/2019/extlst" xmlns:r="http://schemas.openxmlformats.org/officeDocument/2006/relationships" xmlns:m="http://schemas.openxmlformats.org/officeDocument/2006/math" xmlns:v="urn:schemas-microsoft-com:vml" xmlns:wp14="http://schemas.microsoft.com/office/word/2010/wordprocessingDrawing" xmlns:wp="http://schemas.openxmlformats.org/drawingml/2006/wordprocessingDrawing" xmlns:w10="urn:schemas-microsoft-com:office:word" xmlns:w="http://schemas.openxmlformats.org/wordprocessingml/2006/main" xmlns:w14="http://schemas.microsoft.com/office/word/2010/wordml" xmlns:w15="http://schemas.microsoft.com/office/word/2012/wordml" xmlns:w16cex="http://schemas.microsoft.com/office/word/2018/wordml/cex" xmlns:w16cid="http://schemas.microsoft.com/office/word/2016/wordml/cid" xmlns:w16="http://schemas.microsoft.com/office/word/2018/wordml" xmlns:w16sdtdh="http://schemas.microsoft.com/office/word/2020/wordml/sdtdatahash" xmlns:w16se="http://schemas.microsoft.com/office/word/2015/wordml/symex" xmlns:wpg="http://schemas.microsoft.com/office/word/2010/wordprocessingGroup" xmlns:wpi="http://schemas.microsoft.com/office/word/2010/wordprocessingInk" xmlns:wne="http://schemas.microsoft.com/office/word/2006/wordml" xmlns:wps="http://schemas.microsoft.com/office/word/2010/wordprocessingShape" mc:Ignorable="w14 w15 w16se w16cid w16 w16cex w16sdtdh wp14">
   <w:p>
     <w:pPr>
       <w:pStyle w:val="Piedepgina"/>
@@ -18766,7 +18940,7 @@
 </file>
 
 <file path=word/footer2.xml><?xml version="1.0" encoding="utf-8"?>
-<w:ftr xmlns:wpc="http://schemas.microsoft.com/office/word/2010/wordprocessingCanvas" xmlns:cx="http://schemas.microsoft.com/office/drawing/2014/chartex" xmlns:cx1="http://schemas.microsoft.com/office/drawing/2015/9/8/chartex" xmlns:cx2="http://schemas.microsoft.com/office/drawing/2015/10/21/chartex" xmlns:cx3="http://schemas.microsoft.com/office/drawing/2016/5/9/chartex" xmlns:cx4="http://schemas.microsoft.com/office/drawing/2016/5/10/chartex" xmlns:cx5="http://schemas.microsoft.com/office/drawing/2016/5/11/chartex" xmlns:cx6="http://schemas.microsoft.com/office/drawing/2016/5/12/chartex" xmlns:cx7="http://schemas.microsoft.com/office/drawing/2016/5/13/chartex" xmlns:cx8="http://schemas.microsoft.com/office/drawing/2016/5/14/chartex" xmlns:mc="http://schemas.openxmlformats.org/markup-compatibility/2006" xmlns:aink="http://schemas.microsoft.com/office/drawing/2016/ink" xmlns:am3d="http://schemas.microsoft.com/office/drawing/2017/model3d" xmlns:o="urn:schemas-microsoft-com:office:office" xmlns:r="http://schemas.openxmlformats.org/officeDocument/2006/relationships" xmlns:m="http://schemas.openxmlformats.org/officeDocument/2006/math" xmlns:v="urn:schemas-microsoft-com:vml" xmlns:wp14="http://schemas.microsoft.com/office/word/2010/wordprocessingDrawing" xmlns:wp="http://schemas.openxmlformats.org/drawingml/2006/wordprocessingDrawing" xmlns:w10="urn:schemas-microsoft-com:office:word" xmlns:w="http://schemas.openxmlformats.org/wordprocessingml/2006/main" xmlns:w14="http://schemas.microsoft.com/office/word/2010/wordml" xmlns:w15="http://schemas.microsoft.com/office/word/2012/wordml" xmlns:w16cex="http://schemas.microsoft.com/office/word/2018/wordml/cex" xmlns:w16cid="http://schemas.microsoft.com/office/word/2016/wordml/cid" xmlns:w16="http://schemas.microsoft.com/office/word/2018/wordml" xmlns:w16sdtdh="http://schemas.microsoft.com/office/word/2020/wordml/sdtdatahash" xmlns:w16se="http://schemas.microsoft.com/office/word/2015/wordml/symex" xmlns:wpg="http://schemas.microsoft.com/office/word/2010/wordprocessingGroup" xmlns:wpi="http://schemas.microsoft.com/office/word/2010/wordprocessingInk" xmlns:wne="http://schemas.microsoft.com/office/word/2006/wordml" xmlns:wps="http://schemas.microsoft.com/office/word/2010/wordprocessingShape" mc:Ignorable="w14 w15 w16se w16cid w16 w16cex w16sdtdh wp14">
+<w:ftr xmlns:wpc="http://schemas.microsoft.com/office/word/2010/wordprocessingCanvas" xmlns:cx="http://schemas.microsoft.com/office/drawing/2014/chartex" xmlns:cx1="http://schemas.microsoft.com/office/drawing/2015/9/8/chartex" xmlns:cx2="http://schemas.microsoft.com/office/drawing/2015/10/21/chartex" xmlns:cx3="http://schemas.microsoft.com/office/drawing/2016/5/9/chartex" xmlns:cx4="http://schemas.microsoft.com/office/drawing/2016/5/10/chartex" xmlns:cx5="http://schemas.microsoft.com/office/drawing/2016/5/11/chartex" xmlns:cx6="http://schemas.microsoft.com/office/drawing/2016/5/12/chartex" xmlns:cx7="http://schemas.microsoft.com/office/drawing/2016/5/13/chartex" xmlns:cx8="http://schemas.microsoft.com/office/drawing/2016/5/14/chartex" xmlns:mc="http://schemas.openxmlformats.org/markup-compatibility/2006" xmlns:aink="http://schemas.microsoft.com/office/drawing/2016/ink" xmlns:am3d="http://schemas.microsoft.com/office/drawing/2017/model3d" xmlns:o="urn:schemas-microsoft-com:office:office" xmlns:oel="http://schemas.microsoft.com/office/2019/extlst" xmlns:r="http://schemas.openxmlformats.org/officeDocument/2006/relationships" xmlns:m="http://schemas.openxmlformats.org/officeDocument/2006/math" xmlns:v="urn:schemas-microsoft-com:vml" xmlns:wp14="http://schemas.microsoft.com/office/word/2010/wordprocessingDrawing" xmlns:wp="http://schemas.openxmlformats.org/drawingml/2006/wordprocessingDrawing" xmlns:w10="urn:schemas-microsoft-com:office:word" xmlns:w="http://schemas.openxmlformats.org/wordprocessingml/2006/main" xmlns:w14="http://schemas.microsoft.com/office/word/2010/wordml" xmlns:w15="http://schemas.microsoft.com/office/word/2012/wordml" xmlns:w16cex="http://schemas.microsoft.com/office/word/2018/wordml/cex" xmlns:w16cid="http://schemas.microsoft.com/office/word/2016/wordml/cid" xmlns:w16="http://schemas.microsoft.com/office/word/2018/wordml" xmlns:w16sdtdh="http://schemas.microsoft.com/office/word/2020/wordml/sdtdatahash" xmlns:w16se="http://schemas.microsoft.com/office/word/2015/wordml/symex" xmlns:wpg="http://schemas.microsoft.com/office/word/2010/wordprocessingGroup" xmlns:wpi="http://schemas.microsoft.com/office/word/2010/wordprocessingInk" xmlns:wne="http://schemas.microsoft.com/office/word/2006/wordml" xmlns:wps="http://schemas.microsoft.com/office/word/2010/wordprocessingShape" mc:Ignorable="w14 w15 w16se w16cid w16 w16cex w16sdtdh wp14">
   <w:p>
     <w:pPr>
       <w:pStyle w:val="Piedepgina"/>
@@ -18846,7 +19020,7 @@
 </file>
 
 <file path=word/footer3.xml><?xml version="1.0" encoding="utf-8"?>
-<w:ftr xmlns:wpc="http://schemas.microsoft.com/office/word/2010/wordprocessingCanvas" xmlns:cx="http://schemas.microsoft.com/office/drawing/2014/chartex" xmlns:cx1="http://schemas.microsoft.com/office/drawing/2015/9/8/chartex" xmlns:cx2="http://schemas.microsoft.com/office/drawing/2015/10/21/chartex" xmlns:cx3="http://schemas.microsoft.com/office/drawing/2016/5/9/chartex" xmlns:cx4="http://schemas.microsoft.com/office/drawing/2016/5/10/chartex" xmlns:cx5="http://schemas.microsoft.com/office/drawing/2016/5/11/chartex" xmlns:cx6="http://schemas.microsoft.com/office/drawing/2016/5/12/chartex" xmlns:cx7="http://schemas.microsoft.com/office/drawing/2016/5/13/chartex" xmlns:cx8="http://schemas.microsoft.com/office/drawing/2016/5/14/chartex" xmlns:mc="http://schemas.openxmlformats.org/markup-compatibility/2006" xmlns:aink="http://schemas.microsoft.com/office/drawing/2016/ink" xmlns:am3d="http://schemas.microsoft.com/office/drawing/2017/model3d" xmlns:o="urn:schemas-microsoft-com:office:office" xmlns:r="http://schemas.openxmlformats.org/officeDocument/2006/relationships" xmlns:m="http://schemas.openxmlformats.org/officeDocument/2006/math" xmlns:v="urn:schemas-microsoft-com:vml" xmlns:wp14="http://schemas.microsoft.com/office/word/2010/wordprocessingDrawing" xmlns:wp="http://schemas.openxmlformats.org/drawingml/2006/wordprocessingDrawing" xmlns:w10="urn:schemas-microsoft-com:office:word" xmlns:w="http://schemas.openxmlformats.org/wordprocessingml/2006/main" xmlns:w14="http://schemas.microsoft.com/office/word/2010/wordml" xmlns:w15="http://schemas.microsoft.com/office/word/2012/wordml" xmlns:w16cex="http://schemas.microsoft.com/office/word/2018/wordml/cex" xmlns:w16cid="http://schemas.microsoft.com/office/word/2016/wordml/cid" xmlns:w16="http://schemas.microsoft.com/office/word/2018/wordml" xmlns:w16sdtdh="http://schemas.microsoft.com/office/word/2020/wordml/sdtdatahash" xmlns:w16se="http://schemas.microsoft.com/office/word/2015/wordml/symex" xmlns:wpg="http://schemas.microsoft.com/office/word/2010/wordprocessingGroup" xmlns:wpi="http://schemas.microsoft.com/office/word/2010/wordprocessingInk" xmlns:wne="http://schemas.microsoft.com/office/word/2006/wordml" xmlns:wps="http://schemas.microsoft.com/office/word/2010/wordprocessingShape" mc:Ignorable="w14 w15 w16se w16cid w16 w16cex w16sdtdh wp14">
+<w:ftr xmlns:wpc="http://schemas.microsoft.com/office/word/2010/wordprocessingCanvas" xmlns:cx="http://schemas.microsoft.com/office/drawing/2014/chartex" xmlns:cx1="http://schemas.microsoft.com/office/drawing/2015/9/8/chartex" xmlns:cx2="http://schemas.microsoft.com/office/drawing/2015/10/21/chartex" xmlns:cx3="http://schemas.microsoft.com/office/drawing/2016/5/9/chartex" xmlns:cx4="http://schemas.microsoft.com/office/drawing/2016/5/10/chartex" xmlns:cx5="http://schemas.microsoft.com/office/drawing/2016/5/11/chartex" xmlns:cx6="http://schemas.microsoft.com/office/drawing/2016/5/12/chartex" xmlns:cx7="http://schemas.microsoft.com/office/drawing/2016/5/13/chartex" xmlns:cx8="http://schemas.microsoft.com/office/drawing/2016/5/14/chartex" xmlns:mc="http://schemas.openxmlformats.org/markup-compatibility/2006" xmlns:aink="http://schemas.microsoft.com/office/drawing/2016/ink" xmlns:am3d="http://schemas.microsoft.com/office/drawing/2017/model3d" xmlns:o="urn:schemas-microsoft-com:office:office" xmlns:oel="http://schemas.microsoft.com/office/2019/extlst" xmlns:r="http://schemas.openxmlformats.org/officeDocument/2006/relationships" xmlns:m="http://schemas.openxmlformats.org/officeDocument/2006/math" xmlns:v="urn:schemas-microsoft-com:vml" xmlns:wp14="http://schemas.microsoft.com/office/word/2010/wordprocessingDrawing" xmlns:wp="http://schemas.openxmlformats.org/drawingml/2006/wordprocessingDrawing" xmlns:w10="urn:schemas-microsoft-com:office:word" xmlns:w="http://schemas.openxmlformats.org/wordprocessingml/2006/main" xmlns:w14="http://schemas.microsoft.com/office/word/2010/wordml" xmlns:w15="http://schemas.microsoft.com/office/word/2012/wordml" xmlns:w16cex="http://schemas.microsoft.com/office/word/2018/wordml/cex" xmlns:w16cid="http://schemas.microsoft.com/office/word/2016/wordml/cid" xmlns:w16="http://schemas.microsoft.com/office/word/2018/wordml" xmlns:w16sdtdh="http://schemas.microsoft.com/office/word/2020/wordml/sdtdatahash" xmlns:w16se="http://schemas.microsoft.com/office/word/2015/wordml/symex" xmlns:wpg="http://schemas.microsoft.com/office/word/2010/wordprocessingGroup" xmlns:wpi="http://schemas.microsoft.com/office/word/2010/wordprocessingInk" xmlns:wne="http://schemas.microsoft.com/office/word/2006/wordml" xmlns:wps="http://schemas.microsoft.com/office/word/2010/wordprocessingShape" mc:Ignorable="w14 w15 w16se w16cid w16 w16cex w16sdtdh wp14">
   <w:p>
     <w:pPr>
       <w:pStyle w:val="Piedepgina"/>
@@ -18856,7 +19030,7 @@
 </file>
 
 <file path=word/footnotes.xml><?xml version="1.0" encoding="utf-8"?>
-<w:footnotes xmlns:wpc="http://schemas.microsoft.com/office/word/2010/wordprocessingCanvas" xmlns:cx="http://schemas.microsoft.com/office/drawing/2014/chartex" xmlns:cx1="http://schemas.microsoft.com/office/drawing/2015/9/8/chartex" xmlns:cx2="http://schemas.microsoft.com/office/drawing/2015/10/21/chartex" xmlns:cx3="http://schemas.microsoft.com/office/drawing/2016/5/9/chartex" xmlns:cx4="http://schemas.microsoft.com/office/drawing/2016/5/10/chartex" xmlns:cx5="http://schemas.microsoft.com/office/drawing/2016/5/11/chartex" xmlns:cx6="http://schemas.microsoft.com/office/drawing/2016/5/12/chartex" xmlns:cx7="http://schemas.microsoft.com/office/drawing/2016/5/13/chartex" xmlns:cx8="http://schemas.microsoft.com/office/drawing/2016/5/14/chartex" xmlns:mc="http://schemas.openxmlformats.org/markup-compatibility/2006" xmlns:aink="http://schemas.microsoft.com/office/drawing/2016/ink" xmlns:am3d="http://schemas.microsoft.com/office/drawing/2017/model3d" xmlns:o="urn:schemas-microsoft-com:office:office" xmlns:r="http://schemas.openxmlformats.org/officeDocument/2006/relationships" xmlns:m="http://schemas.openxmlformats.org/officeDocument/2006/math" xmlns:v="urn:schemas-microsoft-com:vml" xmlns:wp14="http://schemas.microsoft.com/office/word/2010/wordprocessingDrawing" xmlns:wp="http://schemas.openxmlformats.org/drawingml/2006/wordprocessingDrawing" xmlns:w10="urn:schemas-microsoft-com:office:word" xmlns:w="http://schemas.openxmlformats.org/wordprocessingml/2006/main" xmlns:w14="http://schemas.microsoft.com/office/word/2010/wordml" xmlns:w15="http://schemas.microsoft.com/office/word/2012/wordml" xmlns:w16cex="http://schemas.microsoft.com/office/word/2018/wordml/cex" xmlns:w16cid="http://schemas.microsoft.com/office/word/2016/wordml/cid" xmlns:w16="http://schemas.microsoft.com/office/word/2018/wordml" xmlns:w16sdtdh="http://schemas.microsoft.com/office/word/2020/wordml/sdtdatahash" xmlns:w16se="http://schemas.microsoft.com/office/word/2015/wordml/symex" xmlns:wpg="http://schemas.microsoft.com/office/word/2010/wordprocessingGroup" xmlns:wpi="http://schemas.microsoft.com/office/word/2010/wordprocessingInk" xmlns:wne="http://schemas.microsoft.com/office/word/2006/wordml" xmlns:wps="http://schemas.microsoft.com/office/word/2010/wordprocessingShape" mc:Ignorable="w14 w15 w16se w16cid w16 w16cex w16sdtdh wp14">
+<w:footnotes xmlns:wpc="http://schemas.microsoft.com/office/word/2010/wordprocessingCanvas" xmlns:cx="http://schemas.microsoft.com/office/drawing/2014/chartex" xmlns:cx1="http://schemas.microsoft.com/office/drawing/2015/9/8/chartex" xmlns:cx2="http://schemas.microsoft.com/office/drawing/2015/10/21/chartex" xmlns:cx3="http://schemas.microsoft.com/office/drawing/2016/5/9/chartex" xmlns:cx4="http://schemas.microsoft.com/office/drawing/2016/5/10/chartex" xmlns:cx5="http://schemas.microsoft.com/office/drawing/2016/5/11/chartex" xmlns:cx6="http://schemas.microsoft.com/office/drawing/2016/5/12/chartex" xmlns:cx7="http://schemas.microsoft.com/office/drawing/2016/5/13/chartex" xmlns:cx8="http://schemas.microsoft.com/office/drawing/2016/5/14/chartex" xmlns:mc="http://schemas.openxmlformats.org/markup-compatibility/2006" xmlns:aink="http://schemas.microsoft.com/office/drawing/2016/ink" xmlns:am3d="http://schemas.microsoft.com/office/drawing/2017/model3d" xmlns:o="urn:schemas-microsoft-com:office:office" xmlns:oel="http://schemas.microsoft.com/office/2019/extlst" xmlns:r="http://schemas.openxmlformats.org/officeDocument/2006/relationships" xmlns:m="http://schemas.openxmlformats.org/officeDocument/2006/math" xmlns:v="urn:schemas-microsoft-com:vml" xmlns:wp14="http://schemas.microsoft.com/office/word/2010/wordprocessingDrawing" xmlns:wp="http://schemas.openxmlformats.org/drawingml/2006/wordprocessingDrawing" xmlns:w10="urn:schemas-microsoft-com:office:word" xmlns:w="http://schemas.openxmlformats.org/wordprocessingml/2006/main" xmlns:w14="http://schemas.microsoft.com/office/word/2010/wordml" xmlns:w15="http://schemas.microsoft.com/office/word/2012/wordml" xmlns:w16cex="http://schemas.microsoft.com/office/word/2018/wordml/cex" xmlns:w16cid="http://schemas.microsoft.com/office/word/2016/wordml/cid" xmlns:w16="http://schemas.microsoft.com/office/word/2018/wordml" xmlns:w16sdtdh="http://schemas.microsoft.com/office/word/2020/wordml/sdtdatahash" xmlns:w16se="http://schemas.microsoft.com/office/word/2015/wordml/symex" xmlns:wpg="http://schemas.microsoft.com/office/word/2010/wordprocessingGroup" xmlns:wpi="http://schemas.microsoft.com/office/word/2010/wordprocessingInk" xmlns:wne="http://schemas.microsoft.com/office/word/2006/wordml" xmlns:wps="http://schemas.microsoft.com/office/word/2010/wordprocessingShape" mc:Ignorable="w14 w15 w16se w16cid w16 w16cex w16sdtdh wp14">
   <w:footnote w:type="separator" w:id="-1">
     <w:p>
       <w:r>
@@ -18875,7 +19049,7 @@
 </file>
 
 <file path=word/header1.xml><?xml version="1.0" encoding="utf-8"?>
-<w:hdr xmlns:wpc="http://schemas.microsoft.com/office/word/2010/wordprocessingCanvas" xmlns:cx="http://schemas.microsoft.com/office/drawing/2014/chartex" xmlns:cx1="http://schemas.microsoft.com/office/drawing/2015/9/8/chartex" xmlns:cx2="http://schemas.microsoft.com/office/drawing/2015/10/21/chartex" xmlns:cx3="http://schemas.microsoft.com/office/drawing/2016/5/9/chartex" xmlns:cx4="http://schemas.microsoft.com/office/drawing/2016/5/10/chartex" xmlns:cx5="http://schemas.microsoft.com/office/drawing/2016/5/11/chartex" xmlns:cx6="http://schemas.microsoft.com/office/drawing/2016/5/12/chartex" xmlns:cx7="http://schemas.microsoft.com/office/drawing/2016/5/13/chartex" xmlns:cx8="http://schemas.microsoft.com/office/drawing/2016/5/14/chartex" xmlns:mc="http://schemas.openxmlformats.org/markup-compatibility/2006" xmlns:aink="http://schemas.microsoft.com/office/drawing/2016/ink" xmlns:am3d="http://schemas.microsoft.com/office/drawing/2017/model3d" xmlns:o="urn:schemas-microsoft-com:office:office" xmlns:r="http://schemas.openxmlformats.org/officeDocument/2006/relationships" xmlns:m="http://schemas.openxmlformats.org/officeDocument/2006/math" xmlns:v="urn:schemas-microsoft-com:vml" xmlns:wp14="http://schemas.microsoft.com/office/word/2010/wordprocessingDrawing" xmlns:wp="http://schemas.openxmlformats.org/drawingml/2006/wordprocessingDrawing" xmlns:w10="urn:schemas-microsoft-com:office:word" xmlns:w="http://schemas.openxmlformats.org/wordprocessingml/2006/main" xmlns:w14="http://schemas.microsoft.com/office/word/2010/wordml" xmlns:w15="http://schemas.microsoft.com/office/word/2012/wordml" xmlns:w16cex="http://schemas.microsoft.com/office/word/2018/wordml/cex" xmlns:w16cid="http://schemas.microsoft.com/office/word/2016/wordml/cid" xmlns:w16="http://schemas.microsoft.com/office/word/2018/wordml" xmlns:w16sdtdh="http://schemas.microsoft.com/office/word/2020/wordml/sdtdatahash" xmlns:w16se="http://schemas.microsoft.com/office/word/2015/wordml/symex" xmlns:wpg="http://schemas.microsoft.com/office/word/2010/wordprocessingGroup" xmlns:wpi="http://schemas.microsoft.com/office/word/2010/wordprocessingInk" xmlns:wne="http://schemas.microsoft.com/office/word/2006/wordml" xmlns:wps="http://schemas.microsoft.com/office/word/2010/wordprocessingShape" mc:Ignorable="w14 w15 w16se w16cid w16 w16cex w16sdtdh wp14">
+<w:hdr xmlns:wpc="http://schemas.microsoft.com/office/word/2010/wordprocessingCanvas" xmlns:cx="http://schemas.microsoft.com/office/drawing/2014/chartex" xmlns:cx1="http://schemas.microsoft.com/office/drawing/2015/9/8/chartex" xmlns:cx2="http://schemas.microsoft.com/office/drawing/2015/10/21/chartex" xmlns:cx3="http://schemas.microsoft.com/office/drawing/2016/5/9/chartex" xmlns:cx4="http://schemas.microsoft.com/office/drawing/2016/5/10/chartex" xmlns:cx5="http://schemas.microsoft.com/office/drawing/2016/5/11/chartex" xmlns:cx6="http://schemas.microsoft.com/office/drawing/2016/5/12/chartex" xmlns:cx7="http://schemas.microsoft.com/office/drawing/2016/5/13/chartex" xmlns:cx8="http://schemas.microsoft.com/office/drawing/2016/5/14/chartex" xmlns:mc="http://schemas.openxmlformats.org/markup-compatibility/2006" xmlns:aink="http://schemas.microsoft.com/office/drawing/2016/ink" xmlns:am3d="http://schemas.microsoft.com/office/drawing/2017/model3d" xmlns:o="urn:schemas-microsoft-com:office:office" xmlns:oel="http://schemas.microsoft.com/office/2019/extlst" xmlns:r="http://schemas.openxmlformats.org/officeDocument/2006/relationships" xmlns:m="http://schemas.openxmlformats.org/officeDocument/2006/math" xmlns:v="urn:schemas-microsoft-com:vml" xmlns:wp14="http://schemas.microsoft.com/office/word/2010/wordprocessingDrawing" xmlns:wp="http://schemas.openxmlformats.org/drawingml/2006/wordprocessingDrawing" xmlns:w10="urn:schemas-microsoft-com:office:word" xmlns:w="http://schemas.openxmlformats.org/wordprocessingml/2006/main" xmlns:w14="http://schemas.microsoft.com/office/word/2010/wordml" xmlns:w15="http://schemas.microsoft.com/office/word/2012/wordml" xmlns:w16cex="http://schemas.microsoft.com/office/word/2018/wordml/cex" xmlns:w16cid="http://schemas.microsoft.com/office/word/2016/wordml/cid" xmlns:w16="http://schemas.microsoft.com/office/word/2018/wordml" xmlns:w16sdtdh="http://schemas.microsoft.com/office/word/2020/wordml/sdtdatahash" xmlns:w16se="http://schemas.microsoft.com/office/word/2015/wordml/symex" xmlns:wpg="http://schemas.microsoft.com/office/word/2010/wordprocessingGroup" xmlns:wpi="http://schemas.microsoft.com/office/word/2010/wordprocessingInk" xmlns:wne="http://schemas.microsoft.com/office/word/2006/wordml" xmlns:wps="http://schemas.microsoft.com/office/word/2010/wordprocessingShape" mc:Ignorable="w14 w15 w16se w16cid w16 w16cex w16sdtdh wp14">
   <w:p>
     <w:pPr>
       <w:pStyle w:val="Encabezado"/>
@@ -18885,7 +19059,7 @@
 </file>
 
 <file path=word/header2.xml><?xml version="1.0" encoding="utf-8"?>
-<w:hdr xmlns:wpc="http://schemas.microsoft.com/office/word/2010/wordprocessingCanvas" xmlns:cx="http://schemas.microsoft.com/office/drawing/2014/chartex" xmlns:cx1="http://schemas.microsoft.com/office/drawing/2015/9/8/chartex" xmlns:cx2="http://schemas.microsoft.com/office/drawing/2015/10/21/chartex" xmlns:cx3="http://schemas.microsoft.com/office/drawing/2016/5/9/chartex" xmlns:cx4="http://schemas.microsoft.com/office/drawing/2016/5/10/chartex" xmlns:cx5="http://schemas.microsoft.com/office/drawing/2016/5/11/chartex" xmlns:cx6="http://schemas.microsoft.com/office/drawing/2016/5/12/chartex" xmlns:cx7="http://schemas.microsoft.com/office/drawing/2016/5/13/chartex" xmlns:cx8="http://schemas.microsoft.com/office/drawing/2016/5/14/chartex" xmlns:mc="http://schemas.openxmlformats.org/markup-compatibility/2006" xmlns:aink="http://schemas.microsoft.com/office/drawing/2016/ink" xmlns:am3d="http://schemas.microsoft.com/office/drawing/2017/model3d" xmlns:o="urn:schemas-microsoft-com:office:office" xmlns:r="http://schemas.openxmlformats.org/officeDocument/2006/relationships" xmlns:m="http://schemas.openxmlformats.org/officeDocument/2006/math" xmlns:v="urn:schemas-microsoft-com:vml" xmlns:wp14="http://schemas.microsoft.com/office/word/2010/wordprocessingDrawing" xmlns:wp="http://schemas.openxmlformats.org/drawingml/2006/wordprocessingDrawing" xmlns:w10="urn:schemas-microsoft-com:office:word" xmlns:w="http://schemas.openxmlformats.org/wordprocessingml/2006/main" xmlns:w14="http://schemas.microsoft.com/office/word/2010/wordml" xmlns:w15="http://schemas.microsoft.com/office/word/2012/wordml" xmlns:w16cex="http://schemas.microsoft.com/office/word/2018/wordml/cex" xmlns:w16cid="http://schemas.microsoft.com/office/word/2016/wordml/cid" xmlns:w16="http://schemas.microsoft.com/office/word/2018/wordml" xmlns:w16sdtdh="http://schemas.microsoft.com/office/word/2020/wordml/sdtdatahash" xmlns:w16se="http://schemas.microsoft.com/office/word/2015/wordml/symex" xmlns:wpg="http://schemas.microsoft.com/office/word/2010/wordprocessingGroup" xmlns:wpi="http://schemas.microsoft.com/office/word/2010/wordprocessingInk" xmlns:wne="http://schemas.microsoft.com/office/word/2006/wordml" xmlns:wps="http://schemas.microsoft.com/office/word/2010/wordprocessingShape" mc:Ignorable="w14 w15 w16se w16cid w16 w16cex w16sdtdh wp14">
+<w:hdr xmlns:wpc="http://schemas.microsoft.com/office/word/2010/wordprocessingCanvas" xmlns:cx="http://schemas.microsoft.com/office/drawing/2014/chartex" xmlns:cx1="http://schemas.microsoft.com/office/drawing/2015/9/8/chartex" xmlns:cx2="http://schemas.microsoft.com/office/drawing/2015/10/21/chartex" xmlns:cx3="http://schemas.microsoft.com/office/drawing/2016/5/9/chartex" xmlns:cx4="http://schemas.microsoft.com/office/drawing/2016/5/10/chartex" xmlns:cx5="http://schemas.microsoft.com/office/drawing/2016/5/11/chartex" xmlns:cx6="http://schemas.microsoft.com/office/drawing/2016/5/12/chartex" xmlns:cx7="http://schemas.microsoft.com/office/drawing/2016/5/13/chartex" xmlns:cx8="http://schemas.microsoft.com/office/drawing/2016/5/14/chartex" xmlns:mc="http://schemas.openxmlformats.org/markup-compatibility/2006" xmlns:aink="http://schemas.microsoft.com/office/drawing/2016/ink" xmlns:am3d="http://schemas.microsoft.com/office/drawing/2017/model3d" xmlns:o="urn:schemas-microsoft-com:office:office" xmlns:oel="http://schemas.microsoft.com/office/2019/extlst" xmlns:r="http://schemas.openxmlformats.org/officeDocument/2006/relationships" xmlns:m="http://schemas.openxmlformats.org/officeDocument/2006/math" xmlns:v="urn:schemas-microsoft-com:vml" xmlns:wp14="http://schemas.microsoft.com/office/word/2010/wordprocessingDrawing" xmlns:wp="http://schemas.openxmlformats.org/drawingml/2006/wordprocessingDrawing" xmlns:w10="urn:schemas-microsoft-com:office:word" xmlns:w="http://schemas.openxmlformats.org/wordprocessingml/2006/main" xmlns:w14="http://schemas.microsoft.com/office/word/2010/wordml" xmlns:w15="http://schemas.microsoft.com/office/word/2012/wordml" xmlns:w16cex="http://schemas.microsoft.com/office/word/2018/wordml/cex" xmlns:w16cid="http://schemas.microsoft.com/office/word/2016/wordml/cid" xmlns:w16="http://schemas.microsoft.com/office/word/2018/wordml" xmlns:w16sdtdh="http://schemas.microsoft.com/office/word/2020/wordml/sdtdatahash" xmlns:w16se="http://schemas.microsoft.com/office/word/2015/wordml/symex" xmlns:wpg="http://schemas.microsoft.com/office/word/2010/wordprocessingGroup" xmlns:wpi="http://schemas.microsoft.com/office/word/2010/wordprocessingInk" xmlns:wne="http://schemas.microsoft.com/office/word/2006/wordml" xmlns:wps="http://schemas.microsoft.com/office/word/2010/wordprocessingShape" mc:Ignorable="w14 w15 w16se w16cid w16 w16cex w16sdtdh wp14">
   <w:p>
     <w:pPr>
       <w:pStyle w:val="Encabezado"/>
@@ -18958,7 +19132,7 @@
 </file>
 
 <file path=word/header3.xml><?xml version="1.0" encoding="utf-8"?>
-<w:hdr xmlns:wpc="http://schemas.microsoft.com/office/word/2010/wordprocessingCanvas" xmlns:cx="http://schemas.microsoft.com/office/drawing/2014/chartex" xmlns:cx1="http://schemas.microsoft.com/office/drawing/2015/9/8/chartex" xmlns:cx2="http://schemas.microsoft.com/office/drawing/2015/10/21/chartex" xmlns:cx3="http://schemas.microsoft.com/office/drawing/2016/5/9/chartex" xmlns:cx4="http://schemas.microsoft.com/office/drawing/2016/5/10/chartex" xmlns:cx5="http://schemas.microsoft.com/office/drawing/2016/5/11/chartex" xmlns:cx6="http://schemas.microsoft.com/office/drawing/2016/5/12/chartex" xmlns:cx7="http://schemas.microsoft.com/office/drawing/2016/5/13/chartex" xmlns:cx8="http://schemas.microsoft.com/office/drawing/2016/5/14/chartex" xmlns:mc="http://schemas.openxmlformats.org/markup-compatibility/2006" xmlns:aink="http://schemas.microsoft.com/office/drawing/2016/ink" xmlns:am3d="http://schemas.microsoft.com/office/drawing/2017/model3d" xmlns:o="urn:schemas-microsoft-com:office:office" xmlns:r="http://schemas.openxmlformats.org/officeDocument/2006/relationships" xmlns:m="http://schemas.openxmlformats.org/officeDocument/2006/math" xmlns:v="urn:schemas-microsoft-com:vml" xmlns:wp14="http://schemas.microsoft.com/office/word/2010/wordprocessingDrawing" xmlns:wp="http://schemas.openxmlformats.org/drawingml/2006/wordprocessingDrawing" xmlns:w10="urn:schemas-microsoft-com:office:word" xmlns:w="http://schemas.openxmlformats.org/wordprocessingml/2006/main" xmlns:w14="http://schemas.microsoft.com/office/word/2010/wordml" xmlns:w15="http://schemas.microsoft.com/office/word/2012/wordml" xmlns:w16cex="http://schemas.microsoft.com/office/word/2018/wordml/cex" xmlns:w16cid="http://schemas.microsoft.com/office/word/2016/wordml/cid" xmlns:w16="http://schemas.microsoft.com/office/word/2018/wordml" xmlns:w16sdtdh="http://schemas.microsoft.com/office/word/2020/wordml/sdtdatahash" xmlns:w16se="http://schemas.microsoft.com/office/word/2015/wordml/symex" xmlns:wpg="http://schemas.microsoft.com/office/word/2010/wordprocessingGroup" xmlns:wpi="http://schemas.microsoft.com/office/word/2010/wordprocessingInk" xmlns:wne="http://schemas.microsoft.com/office/word/2006/wordml" xmlns:wps="http://schemas.microsoft.com/office/word/2010/wordprocessingShape" mc:Ignorable="w14 w15 w16se w16cid w16 w16cex w16sdtdh wp14">
+<w:hdr xmlns:wpc="http://schemas.microsoft.com/office/word/2010/wordprocessingCanvas" xmlns:cx="http://schemas.microsoft.com/office/drawing/2014/chartex" xmlns:cx1="http://schemas.microsoft.com/office/drawing/2015/9/8/chartex" xmlns:cx2="http://schemas.microsoft.com/office/drawing/2015/10/21/chartex" xmlns:cx3="http://schemas.microsoft.com/office/drawing/2016/5/9/chartex" xmlns:cx4="http://schemas.microsoft.com/office/drawing/2016/5/10/chartex" xmlns:cx5="http://schemas.microsoft.com/office/drawing/2016/5/11/chartex" xmlns:cx6="http://schemas.microsoft.com/office/drawing/2016/5/12/chartex" xmlns:cx7="http://schemas.microsoft.com/office/drawing/2016/5/13/chartex" xmlns:cx8="http://schemas.microsoft.com/office/drawing/2016/5/14/chartex" xmlns:mc="http://schemas.openxmlformats.org/markup-compatibility/2006" xmlns:aink="http://schemas.microsoft.com/office/drawing/2016/ink" xmlns:am3d="http://schemas.microsoft.com/office/drawing/2017/model3d" xmlns:o="urn:schemas-microsoft-com:office:office" xmlns:oel="http://schemas.microsoft.com/office/2019/extlst" xmlns:r="http://schemas.openxmlformats.org/officeDocument/2006/relationships" xmlns:m="http://schemas.openxmlformats.org/officeDocument/2006/math" xmlns:v="urn:schemas-microsoft-com:vml" xmlns:wp14="http://schemas.microsoft.com/office/word/2010/wordprocessingDrawing" xmlns:wp="http://schemas.openxmlformats.org/drawingml/2006/wordprocessingDrawing" xmlns:w10="urn:schemas-microsoft-com:office:word" xmlns:w="http://schemas.openxmlformats.org/wordprocessingml/2006/main" xmlns:w14="http://schemas.microsoft.com/office/word/2010/wordml" xmlns:w15="http://schemas.microsoft.com/office/word/2012/wordml" xmlns:w16cex="http://schemas.microsoft.com/office/word/2018/wordml/cex" xmlns:w16cid="http://schemas.microsoft.com/office/word/2016/wordml/cid" xmlns:w16="http://schemas.microsoft.com/office/word/2018/wordml" xmlns:w16sdtdh="http://schemas.microsoft.com/office/word/2020/wordml/sdtdatahash" xmlns:w16se="http://schemas.microsoft.com/office/word/2015/wordml/symex" xmlns:wpg="http://schemas.microsoft.com/office/word/2010/wordprocessingGroup" xmlns:wpi="http://schemas.microsoft.com/office/word/2010/wordprocessingInk" xmlns:wne="http://schemas.microsoft.com/office/word/2006/wordml" xmlns:wps="http://schemas.microsoft.com/office/word/2010/wordprocessingShape" mc:Ignorable="w14 w15 w16se w16cid w16 w16cex w16sdtdh wp14">
   <w:p>
     <w:pPr>
       <w:pStyle w:val="Encabezado"/>
@@ -18968,7 +19142,7 @@
 </file>
 
 <file path=word/numbering.xml><?xml version="1.0" encoding="utf-8"?>
-<w:numbering xmlns:wpc="http://schemas.microsoft.com/office/word/2010/wordprocessingCanvas" xmlns:cx="http://schemas.microsoft.com/office/drawing/2014/chartex" xmlns:cx1="http://schemas.microsoft.com/office/drawing/2015/9/8/chartex" xmlns:cx2="http://schemas.microsoft.com/office/drawing/2015/10/21/chartex" xmlns:cx3="http://schemas.microsoft.com/office/drawing/2016/5/9/chartex" xmlns:cx4="http://schemas.microsoft.com/office/drawing/2016/5/10/chartex" xmlns:cx5="http://schemas.microsoft.com/office/drawing/2016/5/11/chartex" xmlns:cx6="http://schemas.microsoft.com/office/drawing/2016/5/12/chartex" xmlns:cx7="http://schemas.microsoft.com/office/drawing/2016/5/13/chartex" xmlns:cx8="http://schemas.microsoft.com/office/drawing/2016/5/14/chartex" xmlns:mc="http://schemas.openxmlformats.org/markup-compatibility/2006" xmlns:aink="http://schemas.microsoft.com/office/drawing/2016/ink" xmlns:am3d="http://schemas.microsoft.com/office/drawing/2017/model3d" xmlns:o="urn:schemas-microsoft-com:office:office" xmlns:r="http://schemas.openxmlformats.org/officeDocument/2006/relationships" xmlns:m="http://schemas.openxmlformats.org/officeDocument/2006/math" xmlns:v="urn:schemas-microsoft-com:vml" xmlns:wp14="http://schemas.microsoft.com/office/word/2010/wordprocessingDrawing" xmlns:wp="http://schemas.openxmlformats.org/drawingml/2006/wordprocessingDrawing" xmlns:w10="urn:schemas-microsoft-com:office:word" xmlns:w="http://schemas.openxmlformats.org/wordprocessingml/2006/main" xmlns:w14="http://schemas.microsoft.com/office/word/2010/wordml" xmlns:w15="http://schemas.microsoft.com/office/word/2012/wordml" xmlns:w16cex="http://schemas.microsoft.com/office/word/2018/wordml/cex" xmlns:w16cid="http://schemas.microsoft.com/office/word/2016/wordml/cid" xmlns:w16="http://schemas.microsoft.com/office/word/2018/wordml" xmlns:w16sdtdh="http://schemas.microsoft.com/office/word/2020/wordml/sdtdatahash" xmlns:w16se="http://schemas.microsoft.com/office/word/2015/wordml/symex" xmlns:wpg="http://schemas.microsoft.com/office/word/2010/wordprocessingGroup" xmlns:wpi="http://schemas.microsoft.com/office/word/2010/wordprocessingInk" xmlns:wne="http://schemas.microsoft.com/office/word/2006/wordml" xmlns:wps="http://schemas.microsoft.com/office/word/2010/wordprocessingShape" mc:Ignorable="w14 w15 w16se w16cid w16 w16cex w16sdtdh wp14">
+<w:numbering xmlns:wpc="http://schemas.microsoft.com/office/word/2010/wordprocessingCanvas" xmlns:cx="http://schemas.microsoft.com/office/drawing/2014/chartex" xmlns:cx1="http://schemas.microsoft.com/office/drawing/2015/9/8/chartex" xmlns:cx2="http://schemas.microsoft.com/office/drawing/2015/10/21/chartex" xmlns:cx3="http://schemas.microsoft.com/office/drawing/2016/5/9/chartex" xmlns:cx4="http://schemas.microsoft.com/office/drawing/2016/5/10/chartex" xmlns:cx5="http://schemas.microsoft.com/office/drawing/2016/5/11/chartex" xmlns:cx6="http://schemas.microsoft.com/office/drawing/2016/5/12/chartex" xmlns:cx7="http://schemas.microsoft.com/office/drawing/2016/5/13/chartex" xmlns:cx8="http://schemas.microsoft.com/office/drawing/2016/5/14/chartex" xmlns:mc="http://schemas.openxmlformats.org/markup-compatibility/2006" xmlns:aink="http://schemas.microsoft.com/office/drawing/2016/ink" xmlns:am3d="http://schemas.microsoft.com/office/drawing/2017/model3d" xmlns:o="urn:schemas-microsoft-com:office:office" xmlns:oel="http://schemas.microsoft.com/office/2019/extlst" xmlns:r="http://schemas.openxmlformats.org/officeDocument/2006/relationships" xmlns:m="http://schemas.openxmlformats.org/officeDocument/2006/math" xmlns:v="urn:schemas-microsoft-com:vml" xmlns:wp14="http://schemas.microsoft.com/office/word/2010/wordprocessingDrawing" xmlns:wp="http://schemas.openxmlformats.org/drawingml/2006/wordprocessingDrawing" xmlns:w10="urn:schemas-microsoft-com:office:word" xmlns:w="http://schemas.openxmlformats.org/wordprocessingml/2006/main" xmlns:w14="http://schemas.microsoft.com/office/word/2010/wordml" xmlns:w15="http://schemas.microsoft.com/office/word/2012/wordml" xmlns:w16cex="http://schemas.microsoft.com/office/word/2018/wordml/cex" xmlns:w16cid="http://schemas.microsoft.com/office/word/2016/wordml/cid" xmlns:w16="http://schemas.microsoft.com/office/word/2018/wordml" xmlns:w16sdtdh="http://schemas.microsoft.com/office/word/2020/wordml/sdtdatahash" xmlns:w16se="http://schemas.microsoft.com/office/word/2015/wordml/symex" xmlns:wpg="http://schemas.microsoft.com/office/word/2010/wordprocessingGroup" xmlns:wpi="http://schemas.microsoft.com/office/word/2010/wordprocessingInk" xmlns:wne="http://schemas.microsoft.com/office/word/2006/wordml" xmlns:wps="http://schemas.microsoft.com/office/word/2010/wordprocessingShape" mc:Ignorable="w14 w15 w16se w16cid w16 w16cex w16sdtdh wp14">
   <w:abstractNum w:abstractNumId="0" w15:restartNumberingAfterBreak="0">
     <w:nsid w:val="FFFFFF89"/>
     <w:multiLevelType w:val="singleLevel"/>
@@ -22230,25 +22404,25 @@
       </w:rPr>
     </w:lvl>
   </w:abstractNum>
-  <w:num w:numId="1">
+  <w:num w:numId="1" w16cid:durableId="285088341">
     <w:abstractNumId w:val="4"/>
   </w:num>
-  <w:num w:numId="2">
+  <w:num w:numId="2" w16cid:durableId="206190376">
     <w:abstractNumId w:val="6"/>
   </w:num>
-  <w:num w:numId="3">
+  <w:num w:numId="3" w16cid:durableId="1992129383">
     <w:abstractNumId w:val="20"/>
   </w:num>
-  <w:num w:numId="4">
+  <w:num w:numId="4" w16cid:durableId="1551652745">
     <w:abstractNumId w:val="12"/>
   </w:num>
-  <w:num w:numId="5">
+  <w:num w:numId="5" w16cid:durableId="1597713347">
     <w:abstractNumId w:val="16"/>
   </w:num>
-  <w:num w:numId="6">
+  <w:num w:numId="6" w16cid:durableId="1155999632">
     <w:abstractNumId w:val="30"/>
   </w:num>
-  <w:num w:numId="7">
+  <w:num w:numId="7" w16cid:durableId="582761394">
     <w:abstractNumId w:val="18"/>
     <w:lvlOverride w:ilvl="0">
       <w:startOverride w:val="1"/>
@@ -22278,88 +22452,88 @@
       <w:startOverride w:val="1"/>
     </w:lvlOverride>
   </w:num>
-  <w:num w:numId="8">
+  <w:num w:numId="8" w16cid:durableId="469129548">
     <w:abstractNumId w:val="10"/>
   </w:num>
-  <w:num w:numId="9">
+  <w:num w:numId="9" w16cid:durableId="1893930543">
     <w:abstractNumId w:val="19"/>
   </w:num>
-  <w:num w:numId="10">
+  <w:num w:numId="10" w16cid:durableId="1006981038">
     <w:abstractNumId w:val="6"/>
   </w:num>
-  <w:num w:numId="11">
+  <w:num w:numId="11" w16cid:durableId="581376474">
     <w:abstractNumId w:val="18"/>
   </w:num>
-  <w:num w:numId="12">
+  <w:num w:numId="12" w16cid:durableId="285352705">
     <w:abstractNumId w:val="9"/>
   </w:num>
-  <w:num w:numId="13">
+  <w:num w:numId="13" w16cid:durableId="1872494690">
     <w:abstractNumId w:val="1"/>
   </w:num>
-  <w:num w:numId="14">
+  <w:num w:numId="14" w16cid:durableId="1173105523">
     <w:abstractNumId w:val="2"/>
   </w:num>
-  <w:num w:numId="15">
+  <w:num w:numId="15" w16cid:durableId="2058969142">
     <w:abstractNumId w:val="28"/>
   </w:num>
-  <w:num w:numId="16">
+  <w:num w:numId="16" w16cid:durableId="2107653652">
     <w:abstractNumId w:val="27"/>
   </w:num>
-  <w:num w:numId="17">
+  <w:num w:numId="17" w16cid:durableId="1265842322">
     <w:abstractNumId w:val="5"/>
   </w:num>
-  <w:num w:numId="18">
+  <w:num w:numId="18" w16cid:durableId="478302006">
     <w:abstractNumId w:val="22"/>
   </w:num>
-  <w:num w:numId="19">
+  <w:num w:numId="19" w16cid:durableId="242876734">
     <w:abstractNumId w:val="26"/>
   </w:num>
-  <w:num w:numId="20">
+  <w:num w:numId="20" w16cid:durableId="1071973130">
     <w:abstractNumId w:val="15"/>
   </w:num>
-  <w:num w:numId="21">
+  <w:num w:numId="21" w16cid:durableId="99187965">
     <w:abstractNumId w:val="7"/>
   </w:num>
-  <w:num w:numId="22">
+  <w:num w:numId="22" w16cid:durableId="1441103855">
     <w:abstractNumId w:val="0"/>
   </w:num>
-  <w:num w:numId="23">
+  <w:num w:numId="23" w16cid:durableId="250630440">
     <w:abstractNumId w:val="16"/>
   </w:num>
-  <w:num w:numId="24">
+  <w:num w:numId="24" w16cid:durableId="1213737402">
     <w:abstractNumId w:val="10"/>
   </w:num>
-  <w:num w:numId="25">
+  <w:num w:numId="25" w16cid:durableId="1607926529">
     <w:abstractNumId w:val="23"/>
   </w:num>
-  <w:num w:numId="26">
+  <w:num w:numId="26" w16cid:durableId="1952207121">
     <w:abstractNumId w:val="13"/>
   </w:num>
-  <w:num w:numId="27">
+  <w:num w:numId="27" w16cid:durableId="140074800">
     <w:abstractNumId w:val="11"/>
   </w:num>
-  <w:num w:numId="28">
+  <w:num w:numId="28" w16cid:durableId="1368215096">
     <w:abstractNumId w:val="29"/>
   </w:num>
-  <w:num w:numId="29">
+  <w:num w:numId="29" w16cid:durableId="2057578371">
     <w:abstractNumId w:val="3"/>
   </w:num>
-  <w:num w:numId="30">
+  <w:num w:numId="30" w16cid:durableId="1170635932">
     <w:abstractNumId w:val="24"/>
   </w:num>
-  <w:num w:numId="31">
+  <w:num w:numId="31" w16cid:durableId="1772435113">
     <w:abstractNumId w:val="17"/>
   </w:num>
-  <w:num w:numId="32">
+  <w:num w:numId="32" w16cid:durableId="755856941">
     <w:abstractNumId w:val="8"/>
   </w:num>
-  <w:num w:numId="33">
+  <w:num w:numId="33" w16cid:durableId="75439696">
     <w:abstractNumId w:val="14"/>
   </w:num>
-  <w:num w:numId="34">
+  <w:num w:numId="34" w16cid:durableId="108397827">
     <w:abstractNumId w:val="21"/>
   </w:num>
-  <w:num w:numId="35">
+  <w:num w:numId="35" w16cid:durableId="320351287">
     <w:abstractNumId w:val="25"/>
   </w:num>
   <w:numIdMacAtCleanup w:val="9"/>

</xml_diff>